<commit_message>
Entra and remove deprecated content
</commit_message>
<xml_diff>
--- a/govern/cost-management-discipline-template.docx
+++ b/govern/cost-management-discipline-template.docx
@@ -1,6 +1,6 @@
 
 <file path=word/document.xml><?xml version="1.0" encoding="utf-8"?>
-<w:document xmlns:wpc="http://schemas.microsoft.com/office/word/2010/wordprocessingCanvas" xmlns:cx="http://schemas.microsoft.com/office/drawing/2014/chartex" xmlns:cx1="http://schemas.microsoft.com/office/drawing/2015/9/8/chartex" xmlns:cx2="http://schemas.microsoft.com/office/drawing/2015/10/21/chartex" xmlns:cx3="http://schemas.microsoft.com/office/drawing/2016/5/9/chartex" xmlns:cx4="http://schemas.microsoft.com/office/drawing/2016/5/10/chartex" xmlns:cx5="http://schemas.microsoft.com/office/drawing/2016/5/11/chartex" xmlns:cx6="http://schemas.microsoft.com/office/drawing/2016/5/12/chartex" xmlns:cx7="http://schemas.microsoft.com/office/drawing/2016/5/13/chartex" xmlns:cx8="http://schemas.microsoft.com/office/drawing/2016/5/14/chartex" xmlns:mc="http://schemas.openxmlformats.org/markup-compatibility/2006" xmlns:aink="http://schemas.microsoft.com/office/drawing/2016/ink" xmlns:am3d="http://schemas.microsoft.com/office/drawing/2017/model3d" xmlns:o="urn:schemas-microsoft-com:office:office" xmlns:r="http://schemas.openxmlformats.org/officeDocument/2006/relationships" xmlns:m="http://schemas.openxmlformats.org/officeDocument/2006/math" xmlns:v="urn:schemas-microsoft-com:vml" xmlns:wp14="http://schemas.microsoft.com/office/word/2010/wordprocessingDrawing" xmlns:wp="http://schemas.openxmlformats.org/drawingml/2006/wordprocessingDrawing" xmlns:w10="urn:schemas-microsoft-com:office:word" xmlns:w="http://schemas.openxmlformats.org/wordprocessingml/2006/main" xmlns:w14="http://schemas.microsoft.com/office/word/2010/wordml" xmlns:w15="http://schemas.microsoft.com/office/word/2012/wordml" xmlns:w16cid="http://schemas.microsoft.com/office/word/2016/wordml/cid" xmlns:w16se="http://schemas.microsoft.com/office/word/2015/wordml/symex" xmlns:wpg="http://schemas.microsoft.com/office/word/2010/wordprocessingGroup" xmlns:wpi="http://schemas.microsoft.com/office/word/2010/wordprocessingInk" xmlns:wne="http://schemas.microsoft.com/office/word/2006/wordml" xmlns:wps="http://schemas.microsoft.com/office/word/2010/wordprocessingShape" mc:Ignorable="w14 w15 w16se w16cid wp14">
+<w:document xmlns:wpc="http://schemas.microsoft.com/office/word/2010/wordprocessingCanvas" xmlns:cx="http://schemas.microsoft.com/office/drawing/2014/chartex" xmlns:cx1="http://schemas.microsoft.com/office/drawing/2015/9/8/chartex" xmlns:cx2="http://schemas.microsoft.com/office/drawing/2015/10/21/chartex" xmlns:cx3="http://schemas.microsoft.com/office/drawing/2016/5/9/chartex" xmlns:cx4="http://schemas.microsoft.com/office/drawing/2016/5/10/chartex" xmlns:cx5="http://schemas.microsoft.com/office/drawing/2016/5/11/chartex" xmlns:cx6="http://schemas.microsoft.com/office/drawing/2016/5/12/chartex" xmlns:cx7="http://schemas.microsoft.com/office/drawing/2016/5/13/chartex" xmlns:cx8="http://schemas.microsoft.com/office/drawing/2016/5/14/chartex" xmlns:mc="http://schemas.openxmlformats.org/markup-compatibility/2006" xmlns:aink="http://schemas.microsoft.com/office/drawing/2016/ink" xmlns:am3d="http://schemas.microsoft.com/office/drawing/2017/model3d" xmlns:o="urn:schemas-microsoft-com:office:office" xmlns:oel="http://schemas.microsoft.com/office/2019/extlst" xmlns:r="http://schemas.openxmlformats.org/officeDocument/2006/relationships" xmlns:m="http://schemas.openxmlformats.org/officeDocument/2006/math" xmlns:v="urn:schemas-microsoft-com:vml" xmlns:wp14="http://schemas.microsoft.com/office/word/2010/wordprocessingDrawing" xmlns:wp="http://schemas.openxmlformats.org/drawingml/2006/wordprocessingDrawing" xmlns:w10="urn:schemas-microsoft-com:office:word" xmlns:w="http://schemas.openxmlformats.org/wordprocessingml/2006/main" xmlns:w14="http://schemas.microsoft.com/office/word/2010/wordml" xmlns:w15="http://schemas.microsoft.com/office/word/2012/wordml" xmlns:w16cex="http://schemas.microsoft.com/office/word/2018/wordml/cex" xmlns:w16cid="http://schemas.microsoft.com/office/word/2016/wordml/cid" xmlns:w16="http://schemas.microsoft.com/office/word/2018/wordml" xmlns:w16du="http://schemas.microsoft.com/office/word/2023/wordml/word16du" xmlns:w16sdtdh="http://schemas.microsoft.com/office/word/2020/wordml/sdtdatahash" xmlns:w16se="http://schemas.microsoft.com/office/word/2015/wordml/symex" xmlns:wpg="http://schemas.microsoft.com/office/word/2010/wordprocessingGroup" xmlns:wpi="http://schemas.microsoft.com/office/word/2010/wordprocessingInk" xmlns:wne="http://schemas.microsoft.com/office/word/2006/wordml" xmlns:wps="http://schemas.microsoft.com/office/word/2010/wordprocessingShape" mc:Ignorable="w14 w15 w16se w16cid w16 w16cex w16sdtdh w16du wp14">
   <w:body>
     <w:p>
       <w:pPr>
@@ -63,7 +63,19 @@
           <w:rPr>
             <w:rStyle w:val="Hyperlink"/>
           </w:rPr>
-          <w:t>Cost Management</w:t>
+          <w:t>Cost Mana</w:t>
+        </w:r>
+        <w:r>
+          <w:rPr>
+            <w:rStyle w:val="Hyperlink"/>
+          </w:rPr>
+          <w:t>g</w:t>
+        </w:r>
+        <w:r>
+          <w:rPr>
+            <w:rStyle w:val="Hyperlink"/>
+          </w:rPr>
+          <w:t>ement</w:t>
         </w:r>
       </w:hyperlink>
       <w:r>
@@ -140,12 +152,10 @@
           <w:numId w:val="2"/>
         </w:numPr>
       </w:pPr>
-      <w:bookmarkStart w:id="1" w:name="_GoBack"/>
       <w:r>
         <w:t>Update this template's executive summary to reflect your updated content.</w:t>
       </w:r>
     </w:p>
-    <w:bookmarkEnd w:id="1"/>
     <w:p>
       <w:pPr>
         <w:pStyle w:val="ListParagraph"/>
@@ -1699,11 +1709,11 @@
       <w:pPr>
         <w:pStyle w:val="Heading1"/>
       </w:pPr>
-      <w:bookmarkStart w:id="2" w:name="_Toc2782575"/>
+      <w:bookmarkStart w:id="1" w:name="_Toc2782575"/>
       <w:r>
         <w:t>Executive Summary</w:t>
       </w:r>
-      <w:bookmarkEnd w:id="2"/>
+      <w:bookmarkEnd w:id="1"/>
     </w:p>
     <w:p>
       <w:r>
@@ -1755,7 +1765,19 @@
           <w:rPr>
             <w:rStyle w:val="Hyperlink"/>
           </w:rPr>
-          <w:t>Microsoft Cloud Adoption Framework for Azure (CAF)</w:t>
+          <w:t>Microsoft Cloud Adoption Fram</w:t>
+        </w:r>
+        <w:r>
+          <w:rPr>
+            <w:rStyle w:val="Hyperlink"/>
+          </w:rPr>
+          <w:t>e</w:t>
+        </w:r>
+        <w:r>
+          <w:rPr>
+            <w:rStyle w:val="Hyperlink"/>
+          </w:rPr>
+          <w:t>work for Azure (CAF)</w:t>
         </w:r>
       </w:hyperlink>
       <w:r>
@@ -1766,11 +1788,11 @@
       <w:pPr>
         <w:pStyle w:val="Heading1"/>
       </w:pPr>
-      <w:bookmarkStart w:id="3" w:name="_Toc2782576"/>
+      <w:bookmarkStart w:id="2" w:name="_Toc2782576"/>
       <w:r>
         <w:t>Policy Statements</w:t>
       </w:r>
-      <w:bookmarkEnd w:id="3"/>
+      <w:bookmarkEnd w:id="2"/>
     </w:p>
     <w:p>
       <w:r>
@@ -1787,16 +1809,25 @@
       </w:r>
       <w:r>
         <w:t xml:space="preserve">anagement discipline. For additional examples of relevant policy statements, see the </w:t>
-      </w:r>
-      <w:r>
-        <w:t xml:space="preserve"> </w:t>
       </w:r>
       <w:hyperlink r:id="rId15" w:history="1">
         <w:r>
           <w:rPr>
             <w:rStyle w:val="Hyperlink"/>
           </w:rPr>
-          <w:t>governance theory section of CAF</w:t>
+          <w:t>governa</w:t>
+        </w:r>
+        <w:r>
+          <w:rPr>
+            <w:rStyle w:val="Hyperlink"/>
+          </w:rPr>
+          <w:t>n</w:t>
+        </w:r>
+        <w:r>
+          <w:rPr>
+            <w:rStyle w:val="Hyperlink"/>
+          </w:rPr>
+          <w:t>ce theory section of CAF</w:t>
         </w:r>
       </w:hyperlink>
       <w:r>
@@ -1828,7 +1859,13 @@
           <w:rPr>
             <w:rStyle w:val="Hyperlink"/>
           </w:rPr>
-          <w:t>Actionable Journeys section of CAF</w:t>
+          <w:t>Governance guides</w:t>
+        </w:r>
+        <w:r>
+          <w:rPr>
+            <w:rStyle w:val="Hyperlink"/>
+          </w:rPr>
+          <w:t xml:space="preserve"> section of CAF</w:t>
         </w:r>
       </w:hyperlink>
       <w:r>
@@ -1865,6 +1902,7 @@
           <w:b/>
           <w:bCs/>
         </w:rPr>
+        <w:lastRenderedPageBreak/>
         <w:t>Over</w:t>
       </w:r>
       <w:r>
@@ -1911,16 +1949,22 @@
       <w:pPr>
         <w:pStyle w:val="Heading1"/>
       </w:pPr>
-      <w:bookmarkStart w:id="4" w:name="_Toc2782577"/>
+      <w:bookmarkStart w:id="3" w:name="_Toc2782577"/>
       <w:r>
         <w:lastRenderedPageBreak/>
         <w:t>Business Risks</w:t>
       </w:r>
-      <w:bookmarkEnd w:id="4"/>
-    </w:p>
-    <w:p>
-      <w:r>
-        <w:t>The following cost related business risks have been identified as concerns based on the current plans for cloud adoption.</w:t>
+      <w:bookmarkEnd w:id="3"/>
+    </w:p>
+    <w:p>
+      <w:r>
+        <w:t xml:space="preserve">The following </w:t>
+      </w:r>
+      <w:r>
+        <w:t>cost-related</w:t>
+      </w:r>
+      <w:r>
+        <w:t xml:space="preserve"> business risks have been identified as concerns based on the current plans for cloud adoption.</w:t>
       </w:r>
       <w:r>
         <w:t xml:space="preserve"> For additional examples of relevant business risks, see the </w:t>
@@ -1930,7 +1974,19 @@
           <w:rPr>
             <w:rStyle w:val="Hyperlink"/>
           </w:rPr>
-          <w:t>governance theory section of CAF</w:t>
+          <w:t>governance theo</w:t>
+        </w:r>
+        <w:r>
+          <w:rPr>
+            <w:rStyle w:val="Hyperlink"/>
+          </w:rPr>
+          <w:t>r</w:t>
+        </w:r>
+        <w:r>
+          <w:rPr>
+            <w:rStyle w:val="Hyperlink"/>
+          </w:rPr>
+          <w:t>y section of CAF</w:t>
         </w:r>
       </w:hyperlink>
       <w:r>
@@ -2238,11 +2294,11 @@
       <w:pPr>
         <w:pStyle w:val="Heading1"/>
       </w:pPr>
-      <w:bookmarkStart w:id="5" w:name="_Toc2782578"/>
+      <w:bookmarkStart w:id="4" w:name="_Toc2782578"/>
       <w:r>
         <w:t>Metrics and Indicators</w:t>
       </w:r>
-      <w:bookmarkEnd w:id="5"/>
+      <w:bookmarkEnd w:id="4"/>
     </w:p>
     <w:p>
       <w:r>
@@ -2267,11 +2323,11 @@
       <w:pPr>
         <w:pStyle w:val="Heading2"/>
       </w:pPr>
-      <w:bookmarkStart w:id="6" w:name="_Toc2782579"/>
+      <w:bookmarkStart w:id="5" w:name="_Toc2782579"/>
       <w:r>
         <w:t>Metrics</w:t>
       </w:r>
-      <w:bookmarkEnd w:id="6"/>
+      <w:bookmarkEnd w:id="5"/>
     </w:p>
     <w:p>
       <w:r>
@@ -2363,11 +2419,11 @@
       <w:pPr>
         <w:pStyle w:val="Heading2"/>
       </w:pPr>
-      <w:bookmarkStart w:id="7" w:name="_Toc2782580"/>
+      <w:bookmarkStart w:id="6" w:name="_Toc2782580"/>
       <w:r>
         <w:t>Indicators</w:t>
       </w:r>
-      <w:bookmarkEnd w:id="7"/>
+      <w:bookmarkEnd w:id="6"/>
     </w:p>
     <w:p>
       <w:r>
@@ -2427,12 +2483,12 @@
       <w:pPr>
         <w:pStyle w:val="Heading1"/>
       </w:pPr>
-      <w:bookmarkStart w:id="8" w:name="_Toc2782581"/>
+      <w:bookmarkStart w:id="7" w:name="_Toc2782581"/>
       <w:r>
         <w:lastRenderedPageBreak/>
         <w:t>Policy compliance processes</w:t>
       </w:r>
-      <w:bookmarkEnd w:id="8"/>
+      <w:bookmarkEnd w:id="7"/>
     </w:p>
     <w:p>
       <w:r>
@@ -2499,7 +2555,13 @@
           <w:rPr>
             <w:rStyle w:val="Hyperlink"/>
           </w:rPr>
-          <w:t>governance theory section of CAF</w:t>
+          <w:t>governance th</w:t>
+        </w:r>
+        <w:r>
+          <w:rPr>
+            <w:rStyle w:val="Hyperlink"/>
+          </w:rPr>
+          <w:t>eory section of CAF</w:t>
         </w:r>
       </w:hyperlink>
       <w:r>
@@ -2510,442 +2572,442 @@
       <w:pPr>
         <w:pStyle w:val="Heading2"/>
       </w:pPr>
-      <w:bookmarkStart w:id="9" w:name="_Toc2782582"/>
+      <w:bookmarkStart w:id="8" w:name="_Toc2782582"/>
       <w:r>
         <w:t>Planning, review, and reporting processes</w:t>
       </w:r>
+      <w:bookmarkEnd w:id="8"/>
+    </w:p>
+    <w:p>
+      <w:r>
+        <w:rPr>
+          <w:rStyle w:val="IntenseEmphasis"/>
+        </w:rPr>
+        <w:t>Initial risk assessment and planning</w:t>
+      </w:r>
+      <w:r>
+        <w:t>: As part of initial adoption of the Cost Management discipline,</w:t>
+      </w:r>
+      <w:r>
+        <w:t xml:space="preserve"> the Cloud Governance team will identify</w:t>
+      </w:r>
+      <w:r>
+        <w:t xml:space="preserve"> core business risks and tolerances related to cloud costs. </w:t>
+      </w:r>
+      <w:r>
+        <w:t xml:space="preserve">The team will use </w:t>
+      </w:r>
+      <w:r>
+        <w:t>T</w:t>
+      </w:r>
+      <w:r>
+        <w:t xml:space="preserve">his information to discuss budget and cost-related risks with members of business teams and </w:t>
+      </w:r>
+      <w:r>
+        <w:t xml:space="preserve">to </w:t>
+      </w:r>
+      <w:r>
+        <w:t xml:space="preserve">develop a baseline set of policies for mitigating these risks to establish </w:t>
+      </w:r>
+      <w:r>
+        <w:t xml:space="preserve">an </w:t>
+      </w:r>
+      <w:r>
+        <w:t>initial governance strategy.</w:t>
+      </w:r>
+    </w:p>
+    <w:p>
+      <w:r>
+        <w:rPr>
+          <w:rStyle w:val="IntenseEmphasis"/>
+        </w:rPr>
+        <w:t>Deployment planning</w:t>
+      </w:r>
+      <w:r>
+        <w:t>: Before any asset</w:t>
+      </w:r>
+      <w:r>
+        <w:t xml:space="preserve"> is deployed</w:t>
+      </w:r>
+      <w:r>
+        <w:t xml:space="preserve">, </w:t>
+      </w:r>
+      <w:r>
+        <w:t xml:space="preserve">the </w:t>
+      </w:r>
+      <w:r>
+        <w:rPr>
+          <w:rFonts w:cstheme="minorHAnsi"/>
+        </w:rPr>
+        <w:t xml:space="preserve">Cloud Governance team will establish </w:t>
+      </w:r>
+      <w:r>
+        <w:t xml:space="preserve">a forecasted budget based on expected cloud allocation. </w:t>
+      </w:r>
+      <w:r>
+        <w:t xml:space="preserve">As part of this process, </w:t>
+      </w:r>
+      <w:r>
+        <w:t xml:space="preserve">the team will document </w:t>
+      </w:r>
+      <w:r>
+        <w:t>ownership and accounting information for the deployment.</w:t>
+      </w:r>
+    </w:p>
+    <w:p>
+      <w:r>
+        <w:rPr>
+          <w:rStyle w:val="IntenseEmphasis"/>
+        </w:rPr>
+        <w:t>Annual planning</w:t>
+      </w:r>
+      <w:r>
+        <w:t>: On an annual basis,</w:t>
+      </w:r>
+      <w:r>
+        <w:t xml:space="preserve"> </w:t>
+      </w:r>
+      <w:r>
+        <w:t xml:space="preserve">the </w:t>
+      </w:r>
+      <w:r>
+        <w:rPr>
+          <w:rFonts w:cstheme="minorHAnsi"/>
+        </w:rPr>
+        <w:t xml:space="preserve">Cloud Governance team will perform </w:t>
+      </w:r>
+      <w:r>
+        <w:t xml:space="preserve">a roll-up analysis on all deployed and to-be-deployed assets. </w:t>
+      </w:r>
+      <w:r>
+        <w:t>The team will align b</w:t>
+      </w:r>
+      <w:r>
+        <w:t xml:space="preserve">udgets </w:t>
+      </w:r>
+      <w:r>
+        <w:t xml:space="preserve">with </w:t>
+      </w:r>
+      <w:r>
+        <w:t xml:space="preserve">business units, departments, teams, and other appropriate divisions to empower self-service adoption. </w:t>
+      </w:r>
+      <w:r>
+        <w:t>This process will e</w:t>
+      </w:r>
+      <w:r>
+        <w:t>nsure that the leader of each billing unit is aware of the budget and how to track spending.</w:t>
+      </w:r>
+    </w:p>
+    <w:p>
+      <w:r>
+        <w:t>T</w:t>
+      </w:r>
+      <w:r>
+        <w:t xml:space="preserve">his </w:t>
+      </w:r>
+      <w:r>
+        <w:t xml:space="preserve">planning </w:t>
+      </w:r>
+      <w:r>
+        <w:t xml:space="preserve">process will also </w:t>
+      </w:r>
+      <w:r>
+        <w:t xml:space="preserve">decide on </w:t>
+      </w:r>
+      <w:r>
+        <w:t>pre</w:t>
+      </w:r>
+      <w:r>
+        <w:t>-</w:t>
+      </w:r>
+      <w:r>
+        <w:t>commitment</w:t>
+      </w:r>
+      <w:r>
+        <w:t>s</w:t>
+      </w:r>
+      <w:r>
+        <w:t xml:space="preserve"> or pre</w:t>
+      </w:r>
+      <w:r>
+        <w:t>-</w:t>
+      </w:r>
+      <w:r>
+        <w:t>purchase</w:t>
+      </w:r>
+      <w:r>
+        <w:t>s of cloud services</w:t>
+      </w:r>
+      <w:r>
+        <w:t xml:space="preserve"> to maximize discounting. </w:t>
+      </w:r>
+      <w:r>
+        <w:t xml:space="preserve">These decisions </w:t>
+      </w:r>
+      <w:r>
+        <w:t xml:space="preserve">should </w:t>
+      </w:r>
+      <w:r>
+        <w:t xml:space="preserve">also </w:t>
+      </w:r>
+      <w:r>
+        <w:t>a</w:t>
+      </w:r>
+      <w:r>
+        <w:t>lign annual budgeting with the cloud vendor's fiscal year to further capitalize on year-end discount options.</w:t>
+      </w:r>
+    </w:p>
+    <w:p>
+      <w:r>
+        <w:rPr>
+          <w:rStyle w:val="IntenseEmphasis"/>
+        </w:rPr>
+        <w:t>Quarterly planning</w:t>
+      </w:r>
+      <w:r>
+        <w:t xml:space="preserve">: </w:t>
+      </w:r>
+      <w:r>
+        <w:t xml:space="preserve">On a quarterly basis, the Cloud Governance team will review budgets with each billing unit leader to align forecast and actual spending. If there are changes to the plan or unexpected spending patterns, </w:t>
+      </w:r>
+      <w:r>
+        <w:t xml:space="preserve">billing unit leaders will </w:t>
+      </w:r>
+      <w:r>
+        <w:t xml:space="preserve">align and reallocate </w:t>
+      </w:r>
+      <w:r>
+        <w:t xml:space="preserve">their </w:t>
+      </w:r>
+      <w:r>
+        <w:t>budget.</w:t>
+      </w:r>
+    </w:p>
+    <w:p>
+      <w:r>
+        <w:rPr>
+          <w:rFonts w:cstheme="minorHAnsi"/>
+        </w:rPr>
+        <w:t xml:space="preserve">The </w:t>
+      </w:r>
+      <w:r>
+        <w:rPr>
+          <w:rFonts w:cstheme="minorHAnsi"/>
+        </w:rPr>
+        <w:t xml:space="preserve">Cloud Governance team </w:t>
+      </w:r>
+      <w:r>
+        <w:rPr>
+          <w:rFonts w:cstheme="minorHAnsi"/>
+        </w:rPr>
+        <w:t xml:space="preserve">will also </w:t>
+      </w:r>
+      <w:r>
+        <w:rPr>
+          <w:rFonts w:cstheme="minorHAnsi"/>
+        </w:rPr>
+        <w:t xml:space="preserve">evaluate the </w:t>
+      </w:r>
+      <w:r>
+        <w:rPr>
+          <w:rFonts w:cstheme="minorHAnsi"/>
+        </w:rPr>
+        <w:t xml:space="preserve">team's </w:t>
+      </w:r>
+      <w:r>
+        <w:rPr>
+          <w:rFonts w:cstheme="minorHAnsi"/>
+        </w:rPr>
+        <w:t xml:space="preserve">current membership </w:t>
+      </w:r>
+      <w:r>
+        <w:t xml:space="preserve">for knowledge gaps related to current or future business plans. </w:t>
+      </w:r>
+      <w:r>
+        <w:t>The team will invite r</w:t>
+      </w:r>
+      <w:r>
+        <w:t xml:space="preserve">elevant staff and workload owners to participate in reviews and planning as either temporary advisors or permanent members of </w:t>
+      </w:r>
+      <w:r>
+        <w:t>the</w:t>
+      </w:r>
+      <w:r>
+        <w:t xml:space="preserve"> team.</w:t>
+      </w:r>
+    </w:p>
+    <w:p>
+      <w:r>
+        <w:rPr>
+          <w:rStyle w:val="IntenseEmphasis"/>
+        </w:rPr>
+        <w:t>Education and Training</w:t>
+      </w:r>
+      <w:r>
+        <w:t xml:space="preserve">: On a bi-monthly basis, </w:t>
+      </w:r>
+      <w:r>
+        <w:t>t</w:t>
+      </w:r>
+      <w:r>
+        <w:rPr>
+          <w:rFonts w:cstheme="minorHAnsi"/>
+        </w:rPr>
+        <w:t xml:space="preserve">he </w:t>
+      </w:r>
+      <w:r>
+        <w:rPr>
+          <w:rFonts w:cstheme="minorHAnsi"/>
+        </w:rPr>
+        <w:t xml:space="preserve">Cloud Governance team </w:t>
+      </w:r>
+      <w:r>
+        <w:rPr>
+          <w:rFonts w:cstheme="minorHAnsi"/>
+        </w:rPr>
+        <w:t xml:space="preserve">will offer </w:t>
+      </w:r>
+      <w:r>
+        <w:t xml:space="preserve">training sessions to make sure business and IT staff are up-to-date on the latest Cost Management policy requirements. As part of this process </w:t>
+      </w:r>
+      <w:r>
+        <w:t xml:space="preserve">the team will review and update </w:t>
+      </w:r>
+      <w:r>
+        <w:t>all</w:t>
+      </w:r>
+      <w:r>
+        <w:t xml:space="preserve"> documentation, guidance, or other training assets to ensure they are in sync with the latest corporate policy statements.</w:t>
+      </w:r>
+    </w:p>
+    <w:p>
+      <w:r>
+        <w:rPr>
+          <w:rStyle w:val="IntenseEmphasis"/>
+        </w:rPr>
+        <w:t>Monthly reporting</w:t>
+      </w:r>
+      <w:r>
+        <w:t xml:space="preserve">: On a monthly basis, </w:t>
+      </w:r>
+      <w:r>
+        <w:t>t</w:t>
+      </w:r>
+      <w:r>
+        <w:rPr>
+          <w:rFonts w:cstheme="minorHAnsi"/>
+        </w:rPr>
+        <w:t xml:space="preserve">he </w:t>
+      </w:r>
+      <w:r>
+        <w:rPr>
+          <w:rFonts w:cstheme="minorHAnsi"/>
+        </w:rPr>
+        <w:t xml:space="preserve">Cloud Governance team </w:t>
+      </w:r>
+      <w:r>
+        <w:rPr>
+          <w:rFonts w:cstheme="minorHAnsi"/>
+        </w:rPr>
+        <w:t xml:space="preserve">will generate </w:t>
+      </w:r>
+      <w:r>
+        <w:t>actual spending against forecast</w:t>
+      </w:r>
+      <w:r>
+        <w:t xml:space="preserve">, and </w:t>
+      </w:r>
+      <w:r>
+        <w:t xml:space="preserve">billing leaders </w:t>
+      </w:r>
+      <w:r>
+        <w:t xml:space="preserve">notified </w:t>
+      </w:r>
+      <w:r>
+        <w:t>of any unexpected deviations.</w:t>
+      </w:r>
+    </w:p>
+    <w:p>
+      <w:pPr>
+        <w:pStyle w:val="Heading2"/>
+        <w:rPr>
+          <w:rFonts w:cstheme="minorHAnsi"/>
+        </w:rPr>
+      </w:pPr>
+      <w:bookmarkStart w:id="9" w:name="_Toc2782583"/>
+      <w:r>
+        <w:rPr>
+          <w:rFonts w:cstheme="minorHAnsi"/>
+        </w:rPr>
+        <w:t>Ongoing monitoring</w:t>
+      </w:r>
       <w:bookmarkEnd w:id="9"/>
     </w:p>
     <w:p>
-      <w:r>
-        <w:rPr>
-          <w:rStyle w:val="IntenseEmphasis"/>
-        </w:rPr>
-        <w:t>Initial risk assessment and planning</w:t>
-      </w:r>
-      <w:r>
-        <w:t>: As part of initial adoption of the Cost Management discipline,</w:t>
-      </w:r>
-      <w:r>
-        <w:t xml:space="preserve"> the Cloud Governance team will identify</w:t>
-      </w:r>
-      <w:r>
-        <w:t xml:space="preserve"> core business risks and tolerances related to cloud costs. </w:t>
-      </w:r>
-      <w:r>
-        <w:t xml:space="preserve">The team will use </w:t>
-      </w:r>
-      <w:r>
-        <w:t>T</w:t>
-      </w:r>
-      <w:r>
-        <w:t xml:space="preserve">his information to discuss budget and cost-related risks with members of business teams and </w:t>
-      </w:r>
-      <w:r>
-        <w:t xml:space="preserve">to </w:t>
-      </w:r>
-      <w:r>
-        <w:t xml:space="preserve">develop a baseline set of policies for mitigating these risks to establish </w:t>
-      </w:r>
-      <w:r>
-        <w:t xml:space="preserve">an </w:t>
-      </w:r>
-      <w:r>
-        <w:t>initial governance strategy.</w:t>
-      </w:r>
-    </w:p>
-    <w:p>
-      <w:r>
-        <w:rPr>
-          <w:rStyle w:val="IntenseEmphasis"/>
-        </w:rPr>
-        <w:t>Deployment planning</w:t>
-      </w:r>
-      <w:r>
-        <w:t>: Before any asset</w:t>
-      </w:r>
-      <w:r>
-        <w:t xml:space="preserve"> is deployed</w:t>
-      </w:r>
-      <w:r>
-        <w:t xml:space="preserve">, </w:t>
-      </w:r>
-      <w:r>
-        <w:t xml:space="preserve">the </w:t>
-      </w:r>
-      <w:r>
+      <w:pPr>
         <w:rPr>
           <w:rFonts w:cstheme="minorHAnsi"/>
         </w:rPr>
-        <w:t xml:space="preserve">Cloud Governance team will establish </w:t>
-      </w:r>
-      <w:r>
-        <w:t xml:space="preserve">a forecasted budget based on expected cloud allocation. </w:t>
-      </w:r>
-      <w:r>
-        <w:t xml:space="preserve">As part of this process, </w:t>
-      </w:r>
-      <w:r>
-        <w:t xml:space="preserve">the team will document </w:t>
-      </w:r>
-      <w:r>
-        <w:t>ownership and accounting information for the deployment.</w:t>
-      </w:r>
-    </w:p>
-    <w:p>
-      <w:r>
-        <w:rPr>
-          <w:rStyle w:val="IntenseEmphasis"/>
-        </w:rPr>
-        <w:t>Annual planning</w:t>
-      </w:r>
-      <w:r>
-        <w:t>: On an annual basis,</w:t>
-      </w:r>
-      <w:r>
-        <w:t xml:space="preserve"> </w:t>
-      </w:r>
-      <w:r>
-        <w:t xml:space="preserve">the </w:t>
-      </w:r>
+      </w:pPr>
       <w:r>
         <w:rPr>
           <w:rFonts w:cstheme="minorHAnsi"/>
         </w:rPr>
-        <w:t xml:space="preserve">Cloud Governance team will perform </w:t>
-      </w:r>
-      <w:r>
-        <w:t xml:space="preserve">a roll-up analysis on all deployed and to-be-deployed assets. </w:t>
-      </w:r>
-      <w:r>
-        <w:t>The team will align b</w:t>
-      </w:r>
-      <w:r>
-        <w:t xml:space="preserve">udgets </w:t>
-      </w:r>
-      <w:r>
-        <w:t xml:space="preserve">with </w:t>
-      </w:r>
-      <w:r>
-        <w:t xml:space="preserve">business units, departments, teams, and other appropriate divisions to empower self-service adoption. </w:t>
-      </w:r>
-      <w:r>
-        <w:t>This process will e</w:t>
-      </w:r>
-      <w:r>
-        <w:t>nsure that the leader of each billing unit is aware of the budget and how to track spending.</w:t>
-      </w:r>
-    </w:p>
-    <w:p>
-      <w:r>
-        <w:t>T</w:t>
-      </w:r>
-      <w:r>
-        <w:t xml:space="preserve">his </w:t>
-      </w:r>
-      <w:r>
-        <w:t xml:space="preserve">planning </w:t>
-      </w:r>
-      <w:r>
-        <w:t xml:space="preserve">process will also </w:t>
-      </w:r>
-      <w:r>
-        <w:t xml:space="preserve">decide on </w:t>
-      </w:r>
-      <w:r>
-        <w:t>pre</w:t>
-      </w:r>
-      <w:r>
-        <w:t>-</w:t>
-      </w:r>
-      <w:r>
-        <w:t>commitment</w:t>
-      </w:r>
-      <w:r>
-        <w:t>s</w:t>
-      </w:r>
-      <w:r>
-        <w:t xml:space="preserve"> or pre</w:t>
-      </w:r>
-      <w:r>
-        <w:t>-</w:t>
-      </w:r>
-      <w:r>
-        <w:t>purchase</w:t>
-      </w:r>
-      <w:r>
-        <w:t>s of cloud services</w:t>
-      </w:r>
-      <w:r>
-        <w:t xml:space="preserve"> to maximize discounting. </w:t>
-      </w:r>
-      <w:r>
-        <w:t xml:space="preserve">These decisions </w:t>
-      </w:r>
-      <w:r>
-        <w:t xml:space="preserve">should </w:t>
-      </w:r>
-      <w:r>
-        <w:t xml:space="preserve">also </w:t>
-      </w:r>
-      <w:r>
-        <w:t>a</w:t>
-      </w:r>
-      <w:r>
-        <w:t>lign annual budgeting with the cloud vendor's fiscal year to further capitalize on year-end discount options.</w:t>
-      </w:r>
-    </w:p>
-    <w:p>
-      <w:r>
-        <w:rPr>
-          <w:rStyle w:val="IntenseEmphasis"/>
-        </w:rPr>
-        <w:t>Quarterly planning</w:t>
-      </w:r>
-      <w:r>
-        <w:t xml:space="preserve">: </w:t>
-      </w:r>
-      <w:r>
-        <w:t xml:space="preserve">On a quarterly basis, the Cloud Governance team will review budgets with each billing unit leader to align forecast and actual spending. If there are changes to the plan or unexpected spending patterns, </w:t>
-      </w:r>
-      <w:r>
-        <w:t xml:space="preserve">billing unit leaders will </w:t>
-      </w:r>
-      <w:r>
-        <w:t xml:space="preserve">align and reallocate </w:t>
-      </w:r>
-      <w:r>
-        <w:t xml:space="preserve">their </w:t>
-      </w:r>
-      <w:r>
-        <w:t>budget.</w:t>
-      </w:r>
-    </w:p>
-    <w:p>
+        <w:t xml:space="preserve">IT teams </w:t>
+      </w:r>
       <w:r>
         <w:rPr>
           <w:rFonts w:cstheme="minorHAnsi"/>
         </w:rPr>
-        <w:t xml:space="preserve">The </w:t>
+        <w:t xml:space="preserve">will </w:t>
       </w:r>
       <w:r>
         <w:rPr>
           <w:rFonts w:cstheme="minorHAnsi"/>
         </w:rPr>
-        <w:t xml:space="preserve">Cloud Governance team </w:t>
+        <w:t xml:space="preserve">implement automated systems for monitoring cloud spending and usage for unplanned deviations from expected costs. </w:t>
       </w:r>
       <w:r>
         <w:rPr>
           <w:rFonts w:cstheme="minorHAnsi"/>
         </w:rPr>
-        <w:t xml:space="preserve">will also </w:t>
+        <w:t>They will</w:t>
       </w:r>
       <w:r>
         <w:rPr>
           <w:rFonts w:cstheme="minorHAnsi"/>
         </w:rPr>
-        <w:t xml:space="preserve">evaluate the </w:t>
+        <w:t xml:space="preserve"> al</w:t>
       </w:r>
       <w:r>
         <w:rPr>
           <w:rFonts w:cstheme="minorHAnsi"/>
         </w:rPr>
-        <w:t xml:space="preserve">team's </w:t>
+        <w:t>so</w:t>
       </w:r>
       <w:r>
         <w:rPr>
           <w:rFonts w:cstheme="minorHAnsi"/>
         </w:rPr>
-        <w:t xml:space="preserve">current membership </w:t>
-      </w:r>
-      <w:r>
-        <w:t xml:space="preserve">for knowledge gaps related to current or future business plans. </w:t>
-      </w:r>
-      <w:r>
-        <w:t>The team will invite r</w:t>
-      </w:r>
-      <w:r>
-        <w:t xml:space="preserve">elevant staff and workload owners to participate in reviews and planning as either temporary advisors or permanent members of </w:t>
-      </w:r>
-      <w:r>
-        <w:t>the</w:t>
-      </w:r>
-      <w:r>
-        <w:t xml:space="preserve"> team.</w:t>
-      </w:r>
-    </w:p>
-    <w:p>
-      <w:r>
-        <w:rPr>
-          <w:rStyle w:val="IntenseEmphasis"/>
-        </w:rPr>
-        <w:t>Education and Training</w:t>
-      </w:r>
-      <w:r>
-        <w:t xml:space="preserve">: On a bi-monthly basis, </w:t>
-      </w:r>
-      <w:r>
-        <w:t>t</w:t>
+        <w:t xml:space="preserve"> e</w:t>
       </w:r>
       <w:r>
         <w:rPr>
           <w:rFonts w:cstheme="minorHAnsi"/>
         </w:rPr>
-        <w:t xml:space="preserve">he </w:t>
-      </w:r>
-      <w:r>
-        <w:rPr>
-          <w:rFonts w:cstheme="minorHAnsi"/>
-        </w:rPr>
-        <w:t xml:space="preserve">Cloud Governance team </w:t>
-      </w:r>
-      <w:r>
-        <w:rPr>
-          <w:rFonts w:cstheme="minorHAnsi"/>
-        </w:rPr>
-        <w:t xml:space="preserve">will offer </w:t>
-      </w:r>
-      <w:r>
-        <w:t xml:space="preserve">training sessions to make sure business and IT staff are up-to-date on the latest Cost Management policy requirements. As part of this process </w:t>
-      </w:r>
-      <w:r>
-        <w:t xml:space="preserve">the team will review and update </w:t>
-      </w:r>
-      <w:r>
-        <w:t>all</w:t>
-      </w:r>
-      <w:r>
-        <w:t xml:space="preserve"> documentation, guidance, or other training assets to ensure they are in sync with the latest corporate policy statements.</w:t>
-      </w:r>
-    </w:p>
-    <w:p>
-      <w:r>
-        <w:rPr>
-          <w:rStyle w:val="IntenseEmphasis"/>
-        </w:rPr>
-        <w:t>Monthly reporting</w:t>
-      </w:r>
-      <w:r>
-        <w:t xml:space="preserve">: On a monthly basis, </w:t>
-      </w:r>
-      <w:r>
-        <w:t>t</w:t>
-      </w:r>
-      <w:r>
-        <w:rPr>
-          <w:rFonts w:cstheme="minorHAnsi"/>
-        </w:rPr>
-        <w:t xml:space="preserve">he </w:t>
-      </w:r>
-      <w:r>
-        <w:rPr>
-          <w:rFonts w:cstheme="minorHAnsi"/>
-        </w:rPr>
-        <w:t xml:space="preserve">Cloud Governance team </w:t>
-      </w:r>
-      <w:r>
-        <w:rPr>
-          <w:rFonts w:cstheme="minorHAnsi"/>
-        </w:rPr>
-        <w:t xml:space="preserve">will generate </w:t>
-      </w:r>
-      <w:r>
-        <w:t>actual spending against forecast</w:t>
-      </w:r>
-      <w:r>
-        <w:t xml:space="preserve">, and </w:t>
-      </w:r>
-      <w:r>
-        <w:t xml:space="preserve">billing leaders </w:t>
-      </w:r>
-      <w:r>
-        <w:t xml:space="preserve">notified </w:t>
-      </w:r>
-      <w:r>
-        <w:t>of any unexpected deviations.</w:t>
+        <w:t>stablish reporting and alerting systems to ensure prompt detection and mitigation of potential policy violations.</w:t>
       </w:r>
     </w:p>
     <w:p>
       <w:pPr>
         <w:pStyle w:val="Heading2"/>
-        <w:rPr>
-          <w:rFonts w:cstheme="minorHAnsi"/>
-        </w:rPr>
-      </w:pPr>
-      <w:bookmarkStart w:id="10" w:name="_Toc2782583"/>
-      <w:r>
-        <w:rPr>
-          <w:rFonts w:cstheme="minorHAnsi"/>
-        </w:rPr>
-        <w:t>Ongoing monitoring</w:t>
-      </w:r>
-      <w:bookmarkEnd w:id="10"/>
-    </w:p>
-    <w:p>
-      <w:pPr>
-        <w:rPr>
-          <w:rFonts w:cstheme="minorHAnsi"/>
-        </w:rPr>
-      </w:pPr>
-      <w:r>
-        <w:rPr>
-          <w:rFonts w:cstheme="minorHAnsi"/>
-        </w:rPr>
-        <w:t xml:space="preserve">IT teams </w:t>
-      </w:r>
-      <w:r>
-        <w:rPr>
-          <w:rFonts w:cstheme="minorHAnsi"/>
-        </w:rPr>
-        <w:t xml:space="preserve">will </w:t>
-      </w:r>
-      <w:r>
-        <w:rPr>
-          <w:rFonts w:cstheme="minorHAnsi"/>
-        </w:rPr>
-        <w:t xml:space="preserve">implement automated systems for monitoring cloud spending and usage for unplanned deviations from expected costs. </w:t>
-      </w:r>
-      <w:r>
-        <w:rPr>
-          <w:rFonts w:cstheme="minorHAnsi"/>
-        </w:rPr>
-        <w:t>They will</w:t>
-      </w:r>
-      <w:r>
-        <w:rPr>
-          <w:rFonts w:cstheme="minorHAnsi"/>
-        </w:rPr>
-        <w:t xml:space="preserve"> al</w:t>
-      </w:r>
-      <w:r>
-        <w:rPr>
-          <w:rFonts w:cstheme="minorHAnsi"/>
-        </w:rPr>
-        <w:t>so</w:t>
-      </w:r>
-      <w:r>
-        <w:rPr>
-          <w:rFonts w:cstheme="minorHAnsi"/>
-        </w:rPr>
-        <w:t xml:space="preserve"> e</w:t>
-      </w:r>
-      <w:r>
-        <w:rPr>
-          <w:rFonts w:cstheme="minorHAnsi"/>
-        </w:rPr>
-        <w:t>stablish reporting and alerting systems to ensure prompt detection and mitigation of potential policy violations.</w:t>
-      </w:r>
-    </w:p>
-    <w:p>
-      <w:pPr>
-        <w:pStyle w:val="Heading2"/>
-      </w:pPr>
-      <w:bookmarkStart w:id="11" w:name="_Toc2782584"/>
+      </w:pPr>
+      <w:bookmarkStart w:id="10" w:name="_Toc2782584"/>
       <w:r>
         <w:lastRenderedPageBreak/>
         <w:t>Violation Triggers and Enforcement Actions</w:t>
       </w:r>
-      <w:bookmarkEnd w:id="11"/>
+      <w:bookmarkEnd w:id="10"/>
     </w:p>
     <w:p>
       <w:pPr>
@@ -3002,12 +3064,12 @@
       <w:pPr>
         <w:pStyle w:val="Heading1"/>
       </w:pPr>
-      <w:bookmarkStart w:id="12" w:name="_Toc2782585"/>
+      <w:bookmarkStart w:id="11" w:name="_Toc2782585"/>
       <w:r>
         <w:lastRenderedPageBreak/>
         <w:t>Toolchain</w:t>
       </w:r>
-      <w:bookmarkEnd w:id="12"/>
+      <w:bookmarkEnd w:id="11"/>
     </w:p>
     <w:p>
       <w:pPr>
@@ -3029,7 +3091,19 @@
           <w:rPr>
             <w:rStyle w:val="Hyperlink"/>
           </w:rPr>
-          <w:t>governance theory section of CAF</w:t>
+          <w:t>governan</w:t>
+        </w:r>
+        <w:r>
+          <w:rPr>
+            <w:rStyle w:val="Hyperlink"/>
+          </w:rPr>
+          <w:t>c</w:t>
+        </w:r>
+        <w:r>
+          <w:rPr>
+            <w:rStyle w:val="Hyperlink"/>
+          </w:rPr>
+          <w:t>e theory section of CAF</w:t>
         </w:r>
       </w:hyperlink>
       <w:r>
@@ -3040,11 +3114,11 @@
       <w:pPr>
         <w:pStyle w:val="Heading2"/>
       </w:pPr>
-      <w:bookmarkStart w:id="13" w:name="_Toc2782586"/>
+      <w:bookmarkStart w:id="12" w:name="_Toc2782586"/>
       <w:r>
         <w:t>Azure Specific Tooling</w:t>
       </w:r>
-      <w:bookmarkEnd w:id="13"/>
+      <w:bookmarkEnd w:id="12"/>
     </w:p>
     <w:p>
       <w:pPr>
@@ -3064,7 +3138,21 @@
             <w:rStyle w:val="Hyperlink"/>
             <w:rFonts w:cstheme="minorHAnsi"/>
           </w:rPr>
-          <w:t>Azure Cost Management</w:t>
+          <w:t>Azure Cos</w:t>
+        </w:r>
+        <w:r>
+          <w:rPr>
+            <w:rStyle w:val="Hyperlink"/>
+            <w:rFonts w:cstheme="minorHAnsi"/>
+          </w:rPr>
+          <w:t>t</w:t>
+        </w:r>
+        <w:r>
+          <w:rPr>
+            <w:rStyle w:val="Hyperlink"/>
+            <w:rFonts w:cstheme="minorHAnsi"/>
+          </w:rPr>
+          <w:t xml:space="preserve"> Management</w:t>
         </w:r>
       </w:hyperlink>
     </w:p>
@@ -3092,7 +3180,21 @@
             <w:rStyle w:val="Hyperlink"/>
             <w:rFonts w:cstheme="minorHAnsi"/>
           </w:rPr>
-          <w:t>Azure Policy</w:t>
+          <w:t>Azure</w:t>
+        </w:r>
+        <w:r>
+          <w:rPr>
+            <w:rStyle w:val="Hyperlink"/>
+            <w:rFonts w:cstheme="minorHAnsi"/>
+          </w:rPr>
+          <w:t xml:space="preserve"> </w:t>
+        </w:r>
+        <w:r>
+          <w:rPr>
+            <w:rStyle w:val="Hyperlink"/>
+            <w:rFonts w:cstheme="minorHAnsi"/>
+          </w:rPr>
+          <w:t>Policy</w:t>
         </w:r>
       </w:hyperlink>
     </w:p>
@@ -3114,7 +3216,21 @@
             <w:rStyle w:val="Hyperlink"/>
             <w:rFonts w:cstheme="minorHAnsi"/>
           </w:rPr>
-          <w:t>Azure Advisor</w:t>
+          <w:t>Azure Ad</w:t>
+        </w:r>
+        <w:r>
+          <w:rPr>
+            <w:rStyle w:val="Hyperlink"/>
+            <w:rFonts w:cstheme="minorHAnsi"/>
+          </w:rPr>
+          <w:t>v</w:t>
+        </w:r>
+        <w:r>
+          <w:rPr>
+            <w:rStyle w:val="Hyperlink"/>
+            <w:rFonts w:cstheme="minorHAnsi"/>
+          </w:rPr>
+          <w:t>isor</w:t>
         </w:r>
       </w:hyperlink>
     </w:p>
@@ -3122,11 +3238,11 @@
       <w:pPr>
         <w:pStyle w:val="Heading2"/>
       </w:pPr>
-      <w:bookmarkStart w:id="14" w:name="_Toc2782587"/>
+      <w:bookmarkStart w:id="13" w:name="_Toc2782587"/>
       <w:r>
         <w:t>Tooling for other Cloud Providers</w:t>
       </w:r>
-      <w:bookmarkEnd w:id="14"/>
+      <w:bookmarkEnd w:id="13"/>
     </w:p>
     <w:p>
       <w:pPr>
@@ -3165,7 +3281,7 @@
 </file>
 
 <file path=word/endnotes.xml><?xml version="1.0" encoding="utf-8"?>
-<w:endnotes xmlns:wpc="http://schemas.microsoft.com/office/word/2010/wordprocessingCanvas" xmlns:cx="http://schemas.microsoft.com/office/drawing/2014/chartex" xmlns:cx1="http://schemas.microsoft.com/office/drawing/2015/9/8/chartex" xmlns:cx2="http://schemas.microsoft.com/office/drawing/2015/10/21/chartex" xmlns:cx3="http://schemas.microsoft.com/office/drawing/2016/5/9/chartex" xmlns:cx4="http://schemas.microsoft.com/office/drawing/2016/5/10/chartex" xmlns:cx5="http://schemas.microsoft.com/office/drawing/2016/5/11/chartex" xmlns:cx6="http://schemas.microsoft.com/office/drawing/2016/5/12/chartex" xmlns:cx7="http://schemas.microsoft.com/office/drawing/2016/5/13/chartex" xmlns:cx8="http://schemas.microsoft.com/office/drawing/2016/5/14/chartex" xmlns:mc="http://schemas.openxmlformats.org/markup-compatibility/2006" xmlns:aink="http://schemas.microsoft.com/office/drawing/2016/ink" xmlns:am3d="http://schemas.microsoft.com/office/drawing/2017/model3d" xmlns:o="urn:schemas-microsoft-com:office:office" xmlns:r="http://schemas.openxmlformats.org/officeDocument/2006/relationships" xmlns:m="http://schemas.openxmlformats.org/officeDocument/2006/math" xmlns:v="urn:schemas-microsoft-com:vml" xmlns:wp14="http://schemas.microsoft.com/office/word/2010/wordprocessingDrawing" xmlns:wp="http://schemas.openxmlformats.org/drawingml/2006/wordprocessingDrawing" xmlns:w10="urn:schemas-microsoft-com:office:word" xmlns:w="http://schemas.openxmlformats.org/wordprocessingml/2006/main" xmlns:w14="http://schemas.microsoft.com/office/word/2010/wordml" xmlns:w15="http://schemas.microsoft.com/office/word/2012/wordml" xmlns:w16cid="http://schemas.microsoft.com/office/word/2016/wordml/cid" xmlns:w16se="http://schemas.microsoft.com/office/word/2015/wordml/symex" xmlns:wpg="http://schemas.microsoft.com/office/word/2010/wordprocessingGroup" xmlns:wpi="http://schemas.microsoft.com/office/word/2010/wordprocessingInk" xmlns:wne="http://schemas.microsoft.com/office/word/2006/wordml" xmlns:wps="http://schemas.microsoft.com/office/word/2010/wordprocessingShape" mc:Ignorable="w14 w15 w16se w16cid wp14">
+<w:endnotes xmlns:wpc="http://schemas.microsoft.com/office/word/2010/wordprocessingCanvas" xmlns:cx="http://schemas.microsoft.com/office/drawing/2014/chartex" xmlns:cx1="http://schemas.microsoft.com/office/drawing/2015/9/8/chartex" xmlns:cx2="http://schemas.microsoft.com/office/drawing/2015/10/21/chartex" xmlns:cx3="http://schemas.microsoft.com/office/drawing/2016/5/9/chartex" xmlns:cx4="http://schemas.microsoft.com/office/drawing/2016/5/10/chartex" xmlns:cx5="http://schemas.microsoft.com/office/drawing/2016/5/11/chartex" xmlns:cx6="http://schemas.microsoft.com/office/drawing/2016/5/12/chartex" xmlns:cx7="http://schemas.microsoft.com/office/drawing/2016/5/13/chartex" xmlns:cx8="http://schemas.microsoft.com/office/drawing/2016/5/14/chartex" xmlns:mc="http://schemas.openxmlformats.org/markup-compatibility/2006" xmlns:aink="http://schemas.microsoft.com/office/drawing/2016/ink" xmlns:am3d="http://schemas.microsoft.com/office/drawing/2017/model3d" xmlns:o="urn:schemas-microsoft-com:office:office" xmlns:oel="http://schemas.microsoft.com/office/2019/extlst" xmlns:r="http://schemas.openxmlformats.org/officeDocument/2006/relationships" xmlns:m="http://schemas.openxmlformats.org/officeDocument/2006/math" xmlns:v="urn:schemas-microsoft-com:vml" xmlns:wp14="http://schemas.microsoft.com/office/word/2010/wordprocessingDrawing" xmlns:wp="http://schemas.openxmlformats.org/drawingml/2006/wordprocessingDrawing" xmlns:w10="urn:schemas-microsoft-com:office:word" xmlns:w="http://schemas.openxmlformats.org/wordprocessingml/2006/main" xmlns:w14="http://schemas.microsoft.com/office/word/2010/wordml" xmlns:w15="http://schemas.microsoft.com/office/word/2012/wordml" xmlns:w16cex="http://schemas.microsoft.com/office/word/2018/wordml/cex" xmlns:w16cid="http://schemas.microsoft.com/office/word/2016/wordml/cid" xmlns:w16="http://schemas.microsoft.com/office/word/2018/wordml" xmlns:w16du="http://schemas.microsoft.com/office/word/2023/wordml/word16du" xmlns:w16sdtdh="http://schemas.microsoft.com/office/word/2020/wordml/sdtdatahash" xmlns:w16se="http://schemas.microsoft.com/office/word/2015/wordml/symex" xmlns:wpg="http://schemas.microsoft.com/office/word/2010/wordprocessingGroup" xmlns:wpi="http://schemas.microsoft.com/office/word/2010/wordprocessingInk" xmlns:wne="http://schemas.microsoft.com/office/word/2006/wordml" xmlns:wps="http://schemas.microsoft.com/office/word/2010/wordprocessingShape" mc:Ignorable="w14 w15 w16se w16cid w16 w16cex w16sdtdh w16du wp14">
   <w:endnote w:type="separator" w:id="-1">
     <w:p>
       <w:pPr>
@@ -3190,7 +3306,7 @@
 </file>
 
 <file path=word/footer1.xml><?xml version="1.0" encoding="utf-8"?>
-<w:ftr xmlns:wpc="http://schemas.microsoft.com/office/word/2010/wordprocessingCanvas" xmlns:cx="http://schemas.microsoft.com/office/drawing/2014/chartex" xmlns:cx1="http://schemas.microsoft.com/office/drawing/2015/9/8/chartex" xmlns:cx2="http://schemas.microsoft.com/office/drawing/2015/10/21/chartex" xmlns:cx3="http://schemas.microsoft.com/office/drawing/2016/5/9/chartex" xmlns:cx4="http://schemas.microsoft.com/office/drawing/2016/5/10/chartex" xmlns:cx5="http://schemas.microsoft.com/office/drawing/2016/5/11/chartex" xmlns:cx6="http://schemas.microsoft.com/office/drawing/2016/5/12/chartex" xmlns:cx7="http://schemas.microsoft.com/office/drawing/2016/5/13/chartex" xmlns:cx8="http://schemas.microsoft.com/office/drawing/2016/5/14/chartex" xmlns:mc="http://schemas.openxmlformats.org/markup-compatibility/2006" xmlns:aink="http://schemas.microsoft.com/office/drawing/2016/ink" xmlns:am3d="http://schemas.microsoft.com/office/drawing/2017/model3d" xmlns:o="urn:schemas-microsoft-com:office:office" xmlns:r="http://schemas.openxmlformats.org/officeDocument/2006/relationships" xmlns:m="http://schemas.openxmlformats.org/officeDocument/2006/math" xmlns:v="urn:schemas-microsoft-com:vml" xmlns:wp14="http://schemas.microsoft.com/office/word/2010/wordprocessingDrawing" xmlns:wp="http://schemas.openxmlformats.org/drawingml/2006/wordprocessingDrawing" xmlns:w10="urn:schemas-microsoft-com:office:word" xmlns:w="http://schemas.openxmlformats.org/wordprocessingml/2006/main" xmlns:w14="http://schemas.microsoft.com/office/word/2010/wordml" xmlns:w15="http://schemas.microsoft.com/office/word/2012/wordml" xmlns:w16cid="http://schemas.microsoft.com/office/word/2016/wordml/cid" xmlns:w16se="http://schemas.microsoft.com/office/word/2015/wordml/symex" xmlns:wpg="http://schemas.microsoft.com/office/word/2010/wordprocessingGroup" xmlns:wpi="http://schemas.microsoft.com/office/word/2010/wordprocessingInk" xmlns:wne="http://schemas.microsoft.com/office/word/2006/wordml" xmlns:wps="http://schemas.microsoft.com/office/word/2010/wordprocessingShape" mc:Ignorable="w14 w15 w16se w16cid wp14">
+<w:ftr xmlns:wpc="http://schemas.microsoft.com/office/word/2010/wordprocessingCanvas" xmlns:cx="http://schemas.microsoft.com/office/drawing/2014/chartex" xmlns:cx1="http://schemas.microsoft.com/office/drawing/2015/9/8/chartex" xmlns:cx2="http://schemas.microsoft.com/office/drawing/2015/10/21/chartex" xmlns:cx3="http://schemas.microsoft.com/office/drawing/2016/5/9/chartex" xmlns:cx4="http://schemas.microsoft.com/office/drawing/2016/5/10/chartex" xmlns:cx5="http://schemas.microsoft.com/office/drawing/2016/5/11/chartex" xmlns:cx6="http://schemas.microsoft.com/office/drawing/2016/5/12/chartex" xmlns:cx7="http://schemas.microsoft.com/office/drawing/2016/5/13/chartex" xmlns:cx8="http://schemas.microsoft.com/office/drawing/2016/5/14/chartex" xmlns:mc="http://schemas.openxmlformats.org/markup-compatibility/2006" xmlns:aink="http://schemas.microsoft.com/office/drawing/2016/ink" xmlns:am3d="http://schemas.microsoft.com/office/drawing/2017/model3d" xmlns:o="urn:schemas-microsoft-com:office:office" xmlns:oel="http://schemas.microsoft.com/office/2019/extlst" xmlns:r="http://schemas.openxmlformats.org/officeDocument/2006/relationships" xmlns:m="http://schemas.openxmlformats.org/officeDocument/2006/math" xmlns:v="urn:schemas-microsoft-com:vml" xmlns:wp14="http://schemas.microsoft.com/office/word/2010/wordprocessingDrawing" xmlns:wp="http://schemas.openxmlformats.org/drawingml/2006/wordprocessingDrawing" xmlns:w10="urn:schemas-microsoft-com:office:word" xmlns:w="http://schemas.openxmlformats.org/wordprocessingml/2006/main" xmlns:w14="http://schemas.microsoft.com/office/word/2010/wordml" xmlns:w15="http://schemas.microsoft.com/office/word/2012/wordml" xmlns:w16cex="http://schemas.microsoft.com/office/word/2018/wordml/cex" xmlns:w16cid="http://schemas.microsoft.com/office/word/2016/wordml/cid" xmlns:w16="http://schemas.microsoft.com/office/word/2018/wordml" xmlns:w16du="http://schemas.microsoft.com/office/word/2023/wordml/word16du" xmlns:w16sdtdh="http://schemas.microsoft.com/office/word/2020/wordml/sdtdatahash" xmlns:w16se="http://schemas.microsoft.com/office/word/2015/wordml/symex" xmlns:wpg="http://schemas.microsoft.com/office/word/2010/wordprocessingGroup" xmlns:wpi="http://schemas.microsoft.com/office/word/2010/wordprocessingInk" xmlns:wne="http://schemas.microsoft.com/office/word/2006/wordml" xmlns:wps="http://schemas.microsoft.com/office/word/2010/wordprocessingShape" mc:Ignorable="w14 w15 w16se w16cid w16 w16cex w16sdtdh w16du wp14">
   <w:p>
     <w:pPr>
       <w:pStyle w:val="Footer"/>
@@ -3200,7 +3316,7 @@
 </file>
 
 <file path=word/footer2.xml><?xml version="1.0" encoding="utf-8"?>
-<w:ftr xmlns:wpc="http://schemas.microsoft.com/office/word/2010/wordprocessingCanvas" xmlns:cx="http://schemas.microsoft.com/office/drawing/2014/chartex" xmlns:cx1="http://schemas.microsoft.com/office/drawing/2015/9/8/chartex" xmlns:cx2="http://schemas.microsoft.com/office/drawing/2015/10/21/chartex" xmlns:cx3="http://schemas.microsoft.com/office/drawing/2016/5/9/chartex" xmlns:cx4="http://schemas.microsoft.com/office/drawing/2016/5/10/chartex" xmlns:cx5="http://schemas.microsoft.com/office/drawing/2016/5/11/chartex" xmlns:cx6="http://schemas.microsoft.com/office/drawing/2016/5/12/chartex" xmlns:cx7="http://schemas.microsoft.com/office/drawing/2016/5/13/chartex" xmlns:cx8="http://schemas.microsoft.com/office/drawing/2016/5/14/chartex" xmlns:mc="http://schemas.openxmlformats.org/markup-compatibility/2006" xmlns:aink="http://schemas.microsoft.com/office/drawing/2016/ink" xmlns:am3d="http://schemas.microsoft.com/office/drawing/2017/model3d" xmlns:o="urn:schemas-microsoft-com:office:office" xmlns:r="http://schemas.openxmlformats.org/officeDocument/2006/relationships" xmlns:m="http://schemas.openxmlformats.org/officeDocument/2006/math" xmlns:v="urn:schemas-microsoft-com:vml" xmlns:wp14="http://schemas.microsoft.com/office/word/2010/wordprocessingDrawing" xmlns:wp="http://schemas.openxmlformats.org/drawingml/2006/wordprocessingDrawing" xmlns:w10="urn:schemas-microsoft-com:office:word" xmlns:w="http://schemas.openxmlformats.org/wordprocessingml/2006/main" xmlns:w14="http://schemas.microsoft.com/office/word/2010/wordml" xmlns:w15="http://schemas.microsoft.com/office/word/2012/wordml" xmlns:w16cid="http://schemas.microsoft.com/office/word/2016/wordml/cid" xmlns:w16se="http://schemas.microsoft.com/office/word/2015/wordml/symex" xmlns:wpg="http://schemas.microsoft.com/office/word/2010/wordprocessingGroup" xmlns:wpi="http://schemas.microsoft.com/office/word/2010/wordprocessingInk" xmlns:wne="http://schemas.microsoft.com/office/word/2006/wordml" xmlns:wps="http://schemas.microsoft.com/office/word/2010/wordprocessingShape" mc:Ignorable="w14 w15 w16se w16cid wp14">
+<w:ftr xmlns:wpc="http://schemas.microsoft.com/office/word/2010/wordprocessingCanvas" xmlns:cx="http://schemas.microsoft.com/office/drawing/2014/chartex" xmlns:cx1="http://schemas.microsoft.com/office/drawing/2015/9/8/chartex" xmlns:cx2="http://schemas.microsoft.com/office/drawing/2015/10/21/chartex" xmlns:cx3="http://schemas.microsoft.com/office/drawing/2016/5/9/chartex" xmlns:cx4="http://schemas.microsoft.com/office/drawing/2016/5/10/chartex" xmlns:cx5="http://schemas.microsoft.com/office/drawing/2016/5/11/chartex" xmlns:cx6="http://schemas.microsoft.com/office/drawing/2016/5/12/chartex" xmlns:cx7="http://schemas.microsoft.com/office/drawing/2016/5/13/chartex" xmlns:cx8="http://schemas.microsoft.com/office/drawing/2016/5/14/chartex" xmlns:mc="http://schemas.openxmlformats.org/markup-compatibility/2006" xmlns:aink="http://schemas.microsoft.com/office/drawing/2016/ink" xmlns:am3d="http://schemas.microsoft.com/office/drawing/2017/model3d" xmlns:o="urn:schemas-microsoft-com:office:office" xmlns:oel="http://schemas.microsoft.com/office/2019/extlst" xmlns:r="http://schemas.openxmlformats.org/officeDocument/2006/relationships" xmlns:m="http://schemas.openxmlformats.org/officeDocument/2006/math" xmlns:v="urn:schemas-microsoft-com:vml" xmlns:wp14="http://schemas.microsoft.com/office/word/2010/wordprocessingDrawing" xmlns:wp="http://schemas.openxmlformats.org/drawingml/2006/wordprocessingDrawing" xmlns:w10="urn:schemas-microsoft-com:office:word" xmlns:w="http://schemas.openxmlformats.org/wordprocessingml/2006/main" xmlns:w14="http://schemas.microsoft.com/office/word/2010/wordml" xmlns:w15="http://schemas.microsoft.com/office/word/2012/wordml" xmlns:w16cex="http://schemas.microsoft.com/office/word/2018/wordml/cex" xmlns:w16cid="http://schemas.microsoft.com/office/word/2016/wordml/cid" xmlns:w16="http://schemas.microsoft.com/office/word/2018/wordml" xmlns:w16du="http://schemas.microsoft.com/office/word/2023/wordml/word16du" xmlns:w16sdtdh="http://schemas.microsoft.com/office/word/2020/wordml/sdtdatahash" xmlns:w16se="http://schemas.microsoft.com/office/word/2015/wordml/symex" xmlns:wpg="http://schemas.microsoft.com/office/word/2010/wordprocessingGroup" xmlns:wpi="http://schemas.microsoft.com/office/word/2010/wordprocessingInk" xmlns:wne="http://schemas.microsoft.com/office/word/2006/wordml" xmlns:wps="http://schemas.microsoft.com/office/word/2010/wordprocessingShape" mc:Ignorable="w14 w15 w16se w16cid w16 w16cex w16sdtdh w16du wp14">
   <w:p>
     <w:pPr>
       <w:pStyle w:val="Footer"/>
@@ -3210,7 +3326,7 @@
 </file>
 
 <file path=word/footer3.xml><?xml version="1.0" encoding="utf-8"?>
-<w:ftr xmlns:wpc="http://schemas.microsoft.com/office/word/2010/wordprocessingCanvas" xmlns:cx="http://schemas.microsoft.com/office/drawing/2014/chartex" xmlns:cx1="http://schemas.microsoft.com/office/drawing/2015/9/8/chartex" xmlns:cx2="http://schemas.microsoft.com/office/drawing/2015/10/21/chartex" xmlns:cx3="http://schemas.microsoft.com/office/drawing/2016/5/9/chartex" xmlns:cx4="http://schemas.microsoft.com/office/drawing/2016/5/10/chartex" xmlns:cx5="http://schemas.microsoft.com/office/drawing/2016/5/11/chartex" xmlns:cx6="http://schemas.microsoft.com/office/drawing/2016/5/12/chartex" xmlns:cx7="http://schemas.microsoft.com/office/drawing/2016/5/13/chartex" xmlns:cx8="http://schemas.microsoft.com/office/drawing/2016/5/14/chartex" xmlns:mc="http://schemas.openxmlformats.org/markup-compatibility/2006" xmlns:aink="http://schemas.microsoft.com/office/drawing/2016/ink" xmlns:am3d="http://schemas.microsoft.com/office/drawing/2017/model3d" xmlns:o="urn:schemas-microsoft-com:office:office" xmlns:r="http://schemas.openxmlformats.org/officeDocument/2006/relationships" xmlns:m="http://schemas.openxmlformats.org/officeDocument/2006/math" xmlns:v="urn:schemas-microsoft-com:vml" xmlns:wp14="http://schemas.microsoft.com/office/word/2010/wordprocessingDrawing" xmlns:wp="http://schemas.openxmlformats.org/drawingml/2006/wordprocessingDrawing" xmlns:w10="urn:schemas-microsoft-com:office:word" xmlns:w="http://schemas.openxmlformats.org/wordprocessingml/2006/main" xmlns:w14="http://schemas.microsoft.com/office/word/2010/wordml" xmlns:w15="http://schemas.microsoft.com/office/word/2012/wordml" xmlns:w16cid="http://schemas.microsoft.com/office/word/2016/wordml/cid" xmlns:w16se="http://schemas.microsoft.com/office/word/2015/wordml/symex" xmlns:wpg="http://schemas.microsoft.com/office/word/2010/wordprocessingGroup" xmlns:wpi="http://schemas.microsoft.com/office/word/2010/wordprocessingInk" xmlns:wne="http://schemas.microsoft.com/office/word/2006/wordml" xmlns:wps="http://schemas.microsoft.com/office/word/2010/wordprocessingShape" mc:Ignorable="w14 w15 w16se w16cid wp14">
+<w:ftr xmlns:wpc="http://schemas.microsoft.com/office/word/2010/wordprocessingCanvas" xmlns:cx="http://schemas.microsoft.com/office/drawing/2014/chartex" xmlns:cx1="http://schemas.microsoft.com/office/drawing/2015/9/8/chartex" xmlns:cx2="http://schemas.microsoft.com/office/drawing/2015/10/21/chartex" xmlns:cx3="http://schemas.microsoft.com/office/drawing/2016/5/9/chartex" xmlns:cx4="http://schemas.microsoft.com/office/drawing/2016/5/10/chartex" xmlns:cx5="http://schemas.microsoft.com/office/drawing/2016/5/11/chartex" xmlns:cx6="http://schemas.microsoft.com/office/drawing/2016/5/12/chartex" xmlns:cx7="http://schemas.microsoft.com/office/drawing/2016/5/13/chartex" xmlns:cx8="http://schemas.microsoft.com/office/drawing/2016/5/14/chartex" xmlns:mc="http://schemas.openxmlformats.org/markup-compatibility/2006" xmlns:aink="http://schemas.microsoft.com/office/drawing/2016/ink" xmlns:am3d="http://schemas.microsoft.com/office/drawing/2017/model3d" xmlns:o="urn:schemas-microsoft-com:office:office" xmlns:oel="http://schemas.microsoft.com/office/2019/extlst" xmlns:r="http://schemas.openxmlformats.org/officeDocument/2006/relationships" xmlns:m="http://schemas.openxmlformats.org/officeDocument/2006/math" xmlns:v="urn:schemas-microsoft-com:vml" xmlns:wp14="http://schemas.microsoft.com/office/word/2010/wordprocessingDrawing" xmlns:wp="http://schemas.openxmlformats.org/drawingml/2006/wordprocessingDrawing" xmlns:w10="urn:schemas-microsoft-com:office:word" xmlns:w="http://schemas.openxmlformats.org/wordprocessingml/2006/main" xmlns:w14="http://schemas.microsoft.com/office/word/2010/wordml" xmlns:w15="http://schemas.microsoft.com/office/word/2012/wordml" xmlns:w16cex="http://schemas.microsoft.com/office/word/2018/wordml/cex" xmlns:w16cid="http://schemas.microsoft.com/office/word/2016/wordml/cid" xmlns:w16="http://schemas.microsoft.com/office/word/2018/wordml" xmlns:w16du="http://schemas.microsoft.com/office/word/2023/wordml/word16du" xmlns:w16sdtdh="http://schemas.microsoft.com/office/word/2020/wordml/sdtdatahash" xmlns:w16se="http://schemas.microsoft.com/office/word/2015/wordml/symex" xmlns:wpg="http://schemas.microsoft.com/office/word/2010/wordprocessingGroup" xmlns:wpi="http://schemas.microsoft.com/office/word/2010/wordprocessingInk" xmlns:wne="http://schemas.microsoft.com/office/word/2006/wordml" xmlns:wps="http://schemas.microsoft.com/office/word/2010/wordprocessingShape" mc:Ignorable="w14 w15 w16se w16cid w16 w16cex w16sdtdh w16du wp14">
   <w:p>
     <w:pPr>
       <w:pStyle w:val="Footer"/>
@@ -3220,7 +3336,7 @@
 </file>
 
 <file path=word/footnotes.xml><?xml version="1.0" encoding="utf-8"?>
-<w:footnotes xmlns:wpc="http://schemas.microsoft.com/office/word/2010/wordprocessingCanvas" xmlns:cx="http://schemas.microsoft.com/office/drawing/2014/chartex" xmlns:cx1="http://schemas.microsoft.com/office/drawing/2015/9/8/chartex" xmlns:cx2="http://schemas.microsoft.com/office/drawing/2015/10/21/chartex" xmlns:cx3="http://schemas.microsoft.com/office/drawing/2016/5/9/chartex" xmlns:cx4="http://schemas.microsoft.com/office/drawing/2016/5/10/chartex" xmlns:cx5="http://schemas.microsoft.com/office/drawing/2016/5/11/chartex" xmlns:cx6="http://schemas.microsoft.com/office/drawing/2016/5/12/chartex" xmlns:cx7="http://schemas.microsoft.com/office/drawing/2016/5/13/chartex" xmlns:cx8="http://schemas.microsoft.com/office/drawing/2016/5/14/chartex" xmlns:mc="http://schemas.openxmlformats.org/markup-compatibility/2006" xmlns:aink="http://schemas.microsoft.com/office/drawing/2016/ink" xmlns:am3d="http://schemas.microsoft.com/office/drawing/2017/model3d" xmlns:o="urn:schemas-microsoft-com:office:office" xmlns:r="http://schemas.openxmlformats.org/officeDocument/2006/relationships" xmlns:m="http://schemas.openxmlformats.org/officeDocument/2006/math" xmlns:v="urn:schemas-microsoft-com:vml" xmlns:wp14="http://schemas.microsoft.com/office/word/2010/wordprocessingDrawing" xmlns:wp="http://schemas.openxmlformats.org/drawingml/2006/wordprocessingDrawing" xmlns:w10="urn:schemas-microsoft-com:office:word" xmlns:w="http://schemas.openxmlformats.org/wordprocessingml/2006/main" xmlns:w14="http://schemas.microsoft.com/office/word/2010/wordml" xmlns:w15="http://schemas.microsoft.com/office/word/2012/wordml" xmlns:w16cid="http://schemas.microsoft.com/office/word/2016/wordml/cid" xmlns:w16se="http://schemas.microsoft.com/office/word/2015/wordml/symex" xmlns:wpg="http://schemas.microsoft.com/office/word/2010/wordprocessingGroup" xmlns:wpi="http://schemas.microsoft.com/office/word/2010/wordprocessingInk" xmlns:wne="http://schemas.microsoft.com/office/word/2006/wordml" xmlns:wps="http://schemas.microsoft.com/office/word/2010/wordprocessingShape" mc:Ignorable="w14 w15 w16se w16cid wp14">
+<w:footnotes xmlns:wpc="http://schemas.microsoft.com/office/word/2010/wordprocessingCanvas" xmlns:cx="http://schemas.microsoft.com/office/drawing/2014/chartex" xmlns:cx1="http://schemas.microsoft.com/office/drawing/2015/9/8/chartex" xmlns:cx2="http://schemas.microsoft.com/office/drawing/2015/10/21/chartex" xmlns:cx3="http://schemas.microsoft.com/office/drawing/2016/5/9/chartex" xmlns:cx4="http://schemas.microsoft.com/office/drawing/2016/5/10/chartex" xmlns:cx5="http://schemas.microsoft.com/office/drawing/2016/5/11/chartex" xmlns:cx6="http://schemas.microsoft.com/office/drawing/2016/5/12/chartex" xmlns:cx7="http://schemas.microsoft.com/office/drawing/2016/5/13/chartex" xmlns:cx8="http://schemas.microsoft.com/office/drawing/2016/5/14/chartex" xmlns:mc="http://schemas.openxmlformats.org/markup-compatibility/2006" xmlns:aink="http://schemas.microsoft.com/office/drawing/2016/ink" xmlns:am3d="http://schemas.microsoft.com/office/drawing/2017/model3d" xmlns:o="urn:schemas-microsoft-com:office:office" xmlns:oel="http://schemas.microsoft.com/office/2019/extlst" xmlns:r="http://schemas.openxmlformats.org/officeDocument/2006/relationships" xmlns:m="http://schemas.openxmlformats.org/officeDocument/2006/math" xmlns:v="urn:schemas-microsoft-com:vml" xmlns:wp14="http://schemas.microsoft.com/office/word/2010/wordprocessingDrawing" xmlns:wp="http://schemas.openxmlformats.org/drawingml/2006/wordprocessingDrawing" xmlns:w10="urn:schemas-microsoft-com:office:word" xmlns:w="http://schemas.openxmlformats.org/wordprocessingml/2006/main" xmlns:w14="http://schemas.microsoft.com/office/word/2010/wordml" xmlns:w15="http://schemas.microsoft.com/office/word/2012/wordml" xmlns:w16cex="http://schemas.microsoft.com/office/word/2018/wordml/cex" xmlns:w16cid="http://schemas.microsoft.com/office/word/2016/wordml/cid" xmlns:w16="http://schemas.microsoft.com/office/word/2018/wordml" xmlns:w16du="http://schemas.microsoft.com/office/word/2023/wordml/word16du" xmlns:w16sdtdh="http://schemas.microsoft.com/office/word/2020/wordml/sdtdatahash" xmlns:w16se="http://schemas.microsoft.com/office/word/2015/wordml/symex" xmlns:wpg="http://schemas.microsoft.com/office/word/2010/wordprocessingGroup" xmlns:wpi="http://schemas.microsoft.com/office/word/2010/wordprocessingInk" xmlns:wne="http://schemas.microsoft.com/office/word/2006/wordml" xmlns:wps="http://schemas.microsoft.com/office/word/2010/wordprocessingShape" mc:Ignorable="w14 w15 w16se w16cid w16 w16cex w16sdtdh w16du wp14">
   <w:footnote w:type="separator" w:id="-1">
     <w:p>
       <w:pPr>
@@ -3245,7 +3361,7 @@
 </file>
 
 <file path=word/header1.xml><?xml version="1.0" encoding="utf-8"?>
-<w:hdr xmlns:wpc="http://schemas.microsoft.com/office/word/2010/wordprocessingCanvas" xmlns:cx="http://schemas.microsoft.com/office/drawing/2014/chartex" xmlns:cx1="http://schemas.microsoft.com/office/drawing/2015/9/8/chartex" xmlns:cx2="http://schemas.microsoft.com/office/drawing/2015/10/21/chartex" xmlns:cx3="http://schemas.microsoft.com/office/drawing/2016/5/9/chartex" xmlns:cx4="http://schemas.microsoft.com/office/drawing/2016/5/10/chartex" xmlns:cx5="http://schemas.microsoft.com/office/drawing/2016/5/11/chartex" xmlns:cx6="http://schemas.microsoft.com/office/drawing/2016/5/12/chartex" xmlns:cx7="http://schemas.microsoft.com/office/drawing/2016/5/13/chartex" xmlns:cx8="http://schemas.microsoft.com/office/drawing/2016/5/14/chartex" xmlns:mc="http://schemas.openxmlformats.org/markup-compatibility/2006" xmlns:aink="http://schemas.microsoft.com/office/drawing/2016/ink" xmlns:am3d="http://schemas.microsoft.com/office/drawing/2017/model3d" xmlns:o="urn:schemas-microsoft-com:office:office" xmlns:r="http://schemas.openxmlformats.org/officeDocument/2006/relationships" xmlns:m="http://schemas.openxmlformats.org/officeDocument/2006/math" xmlns:v="urn:schemas-microsoft-com:vml" xmlns:wp14="http://schemas.microsoft.com/office/word/2010/wordprocessingDrawing" xmlns:wp="http://schemas.openxmlformats.org/drawingml/2006/wordprocessingDrawing" xmlns:w10="urn:schemas-microsoft-com:office:word" xmlns:w="http://schemas.openxmlformats.org/wordprocessingml/2006/main" xmlns:w14="http://schemas.microsoft.com/office/word/2010/wordml" xmlns:w15="http://schemas.microsoft.com/office/word/2012/wordml" xmlns:w16cid="http://schemas.microsoft.com/office/word/2016/wordml/cid" xmlns:w16se="http://schemas.microsoft.com/office/word/2015/wordml/symex" xmlns:wpg="http://schemas.microsoft.com/office/word/2010/wordprocessingGroup" xmlns:wpi="http://schemas.microsoft.com/office/word/2010/wordprocessingInk" xmlns:wne="http://schemas.microsoft.com/office/word/2006/wordml" xmlns:wps="http://schemas.microsoft.com/office/word/2010/wordprocessingShape" mc:Ignorable="w14 w15 w16se w16cid wp14">
+<w:hdr xmlns:wpc="http://schemas.microsoft.com/office/word/2010/wordprocessingCanvas" xmlns:cx="http://schemas.microsoft.com/office/drawing/2014/chartex" xmlns:cx1="http://schemas.microsoft.com/office/drawing/2015/9/8/chartex" xmlns:cx2="http://schemas.microsoft.com/office/drawing/2015/10/21/chartex" xmlns:cx3="http://schemas.microsoft.com/office/drawing/2016/5/9/chartex" xmlns:cx4="http://schemas.microsoft.com/office/drawing/2016/5/10/chartex" xmlns:cx5="http://schemas.microsoft.com/office/drawing/2016/5/11/chartex" xmlns:cx6="http://schemas.microsoft.com/office/drawing/2016/5/12/chartex" xmlns:cx7="http://schemas.microsoft.com/office/drawing/2016/5/13/chartex" xmlns:cx8="http://schemas.microsoft.com/office/drawing/2016/5/14/chartex" xmlns:mc="http://schemas.openxmlformats.org/markup-compatibility/2006" xmlns:aink="http://schemas.microsoft.com/office/drawing/2016/ink" xmlns:am3d="http://schemas.microsoft.com/office/drawing/2017/model3d" xmlns:o="urn:schemas-microsoft-com:office:office" xmlns:oel="http://schemas.microsoft.com/office/2019/extlst" xmlns:r="http://schemas.openxmlformats.org/officeDocument/2006/relationships" xmlns:m="http://schemas.openxmlformats.org/officeDocument/2006/math" xmlns:v="urn:schemas-microsoft-com:vml" xmlns:wp14="http://schemas.microsoft.com/office/word/2010/wordprocessingDrawing" xmlns:wp="http://schemas.openxmlformats.org/drawingml/2006/wordprocessingDrawing" xmlns:w10="urn:schemas-microsoft-com:office:word" xmlns:w="http://schemas.openxmlformats.org/wordprocessingml/2006/main" xmlns:w14="http://schemas.microsoft.com/office/word/2010/wordml" xmlns:w15="http://schemas.microsoft.com/office/word/2012/wordml" xmlns:w16cex="http://schemas.microsoft.com/office/word/2018/wordml/cex" xmlns:w16cid="http://schemas.microsoft.com/office/word/2016/wordml/cid" xmlns:w16="http://schemas.microsoft.com/office/word/2018/wordml" xmlns:w16du="http://schemas.microsoft.com/office/word/2023/wordml/word16du" xmlns:w16sdtdh="http://schemas.microsoft.com/office/word/2020/wordml/sdtdatahash" xmlns:w16se="http://schemas.microsoft.com/office/word/2015/wordml/symex" xmlns:wpg="http://schemas.microsoft.com/office/word/2010/wordprocessingGroup" xmlns:wpi="http://schemas.microsoft.com/office/word/2010/wordprocessingInk" xmlns:wne="http://schemas.microsoft.com/office/word/2006/wordml" xmlns:wps="http://schemas.microsoft.com/office/word/2010/wordprocessingShape" mc:Ignorable="w14 w15 w16se w16cid w16 w16cex w16sdtdh w16du wp14">
   <w:p>
     <w:pPr>
       <w:pStyle w:val="Header"/>
@@ -3279,7 +3395,7 @@
           </v:handles>
           <o:lock v:ext="edit" text="t" shapetype="t"/>
         </v:shapetype>
-        <v:shape id="PowerPlusWaterMarkObject186389766" o:spid="_x0000_s2050" type="#_x0000_t136" style="position:absolute;margin-left:0;margin-top:0;width:577.35pt;height:82.45pt;rotation:315;z-index:-251655168;mso-position-horizontal:center;mso-position-horizontal-relative:margin;mso-position-vertical:center;mso-position-vertical-relative:margin" o:allowincell="f" fillcolor="#c00000" stroked="f">
+        <v:shape id="PowerPlusWaterMarkObject186389766" o:spid="_x0000_s1026" type="#_x0000_t136" style="position:absolute;margin-left:0;margin-top:0;width:577.35pt;height:82.45pt;rotation:315;z-index:-251655168;mso-position-horizontal:center;mso-position-horizontal-relative:margin;mso-position-vertical:center;mso-position-vertical-relative:margin" o:allowincell="f" fillcolor="#c00000" stroked="f">
           <v:fill opacity=".5"/>
           <v:textpath style="font-family:&quot;Calibri&quot;;font-size:1pt" string="Sample for reference only"/>
           <w10:wrap anchorx="margin" anchory="margin"/>
@@ -3291,7 +3407,7 @@
 </file>
 
 <file path=word/header2.xml><?xml version="1.0" encoding="utf-8"?>
-<w:hdr xmlns:wpc="http://schemas.microsoft.com/office/word/2010/wordprocessingCanvas" xmlns:cx="http://schemas.microsoft.com/office/drawing/2014/chartex" xmlns:cx1="http://schemas.microsoft.com/office/drawing/2015/9/8/chartex" xmlns:cx2="http://schemas.microsoft.com/office/drawing/2015/10/21/chartex" xmlns:cx3="http://schemas.microsoft.com/office/drawing/2016/5/9/chartex" xmlns:cx4="http://schemas.microsoft.com/office/drawing/2016/5/10/chartex" xmlns:cx5="http://schemas.microsoft.com/office/drawing/2016/5/11/chartex" xmlns:cx6="http://schemas.microsoft.com/office/drawing/2016/5/12/chartex" xmlns:cx7="http://schemas.microsoft.com/office/drawing/2016/5/13/chartex" xmlns:cx8="http://schemas.microsoft.com/office/drawing/2016/5/14/chartex" xmlns:mc="http://schemas.openxmlformats.org/markup-compatibility/2006" xmlns:aink="http://schemas.microsoft.com/office/drawing/2016/ink" xmlns:am3d="http://schemas.microsoft.com/office/drawing/2017/model3d" xmlns:o="urn:schemas-microsoft-com:office:office" xmlns:r="http://schemas.openxmlformats.org/officeDocument/2006/relationships" xmlns:m="http://schemas.openxmlformats.org/officeDocument/2006/math" xmlns:v="urn:schemas-microsoft-com:vml" xmlns:wp14="http://schemas.microsoft.com/office/word/2010/wordprocessingDrawing" xmlns:wp="http://schemas.openxmlformats.org/drawingml/2006/wordprocessingDrawing" xmlns:w10="urn:schemas-microsoft-com:office:word" xmlns:w="http://schemas.openxmlformats.org/wordprocessingml/2006/main" xmlns:w14="http://schemas.microsoft.com/office/word/2010/wordml" xmlns:w15="http://schemas.microsoft.com/office/word/2012/wordml" xmlns:w16cid="http://schemas.microsoft.com/office/word/2016/wordml/cid" xmlns:w16se="http://schemas.microsoft.com/office/word/2015/wordml/symex" xmlns:wpg="http://schemas.microsoft.com/office/word/2010/wordprocessingGroup" xmlns:wpi="http://schemas.microsoft.com/office/word/2010/wordprocessingInk" xmlns:wne="http://schemas.microsoft.com/office/word/2006/wordml" xmlns:wps="http://schemas.microsoft.com/office/word/2010/wordprocessingShape" mc:Ignorable="w14 w15 w16se w16cid wp14">
+<w:hdr xmlns:wpc="http://schemas.microsoft.com/office/word/2010/wordprocessingCanvas" xmlns:cx="http://schemas.microsoft.com/office/drawing/2014/chartex" xmlns:cx1="http://schemas.microsoft.com/office/drawing/2015/9/8/chartex" xmlns:cx2="http://schemas.microsoft.com/office/drawing/2015/10/21/chartex" xmlns:cx3="http://schemas.microsoft.com/office/drawing/2016/5/9/chartex" xmlns:cx4="http://schemas.microsoft.com/office/drawing/2016/5/10/chartex" xmlns:cx5="http://schemas.microsoft.com/office/drawing/2016/5/11/chartex" xmlns:cx6="http://schemas.microsoft.com/office/drawing/2016/5/12/chartex" xmlns:cx7="http://schemas.microsoft.com/office/drawing/2016/5/13/chartex" xmlns:cx8="http://schemas.microsoft.com/office/drawing/2016/5/14/chartex" xmlns:mc="http://schemas.openxmlformats.org/markup-compatibility/2006" xmlns:aink="http://schemas.microsoft.com/office/drawing/2016/ink" xmlns:am3d="http://schemas.microsoft.com/office/drawing/2017/model3d" xmlns:o="urn:schemas-microsoft-com:office:office" xmlns:oel="http://schemas.microsoft.com/office/2019/extlst" xmlns:r="http://schemas.openxmlformats.org/officeDocument/2006/relationships" xmlns:m="http://schemas.openxmlformats.org/officeDocument/2006/math" xmlns:v="urn:schemas-microsoft-com:vml" xmlns:wp14="http://schemas.microsoft.com/office/word/2010/wordprocessingDrawing" xmlns:wp="http://schemas.openxmlformats.org/drawingml/2006/wordprocessingDrawing" xmlns:w10="urn:schemas-microsoft-com:office:word" xmlns:w="http://schemas.openxmlformats.org/wordprocessingml/2006/main" xmlns:w14="http://schemas.microsoft.com/office/word/2010/wordml" xmlns:w15="http://schemas.microsoft.com/office/word/2012/wordml" xmlns:w16cex="http://schemas.microsoft.com/office/word/2018/wordml/cex" xmlns:w16cid="http://schemas.microsoft.com/office/word/2016/wordml/cid" xmlns:w16="http://schemas.microsoft.com/office/word/2018/wordml" xmlns:w16du="http://schemas.microsoft.com/office/word/2023/wordml/word16du" xmlns:w16sdtdh="http://schemas.microsoft.com/office/word/2020/wordml/sdtdatahash" xmlns:w16se="http://schemas.microsoft.com/office/word/2015/wordml/symex" xmlns:wpg="http://schemas.microsoft.com/office/word/2010/wordprocessingGroup" xmlns:wpi="http://schemas.microsoft.com/office/word/2010/wordprocessingInk" xmlns:wne="http://schemas.microsoft.com/office/word/2006/wordml" xmlns:wps="http://schemas.microsoft.com/office/word/2010/wordprocessingShape" mc:Ignorable="w14 w15 w16se w16cid w16 w16cex w16sdtdh w16du wp14">
   <w:p>
     <w:pPr>
       <w:pStyle w:val="Header"/>
@@ -3325,7 +3441,7 @@
           </v:handles>
           <o:lock v:ext="edit" text="t" shapetype="t"/>
         </v:shapetype>
-        <v:shape id="PowerPlusWaterMarkObject186389767" o:spid="_x0000_s2051" type="#_x0000_t136" style="position:absolute;margin-left:0;margin-top:0;width:577.35pt;height:82.45pt;rotation:315;z-index:-251653120;mso-position-horizontal:center;mso-position-horizontal-relative:margin;mso-position-vertical:center;mso-position-vertical-relative:margin" o:allowincell="f" fillcolor="#c00000" stroked="f">
+        <v:shape id="PowerPlusWaterMarkObject186389767" o:spid="_x0000_s1027" type="#_x0000_t136" style="position:absolute;margin-left:0;margin-top:0;width:577.35pt;height:82.45pt;rotation:315;z-index:-251653120;mso-position-horizontal:center;mso-position-horizontal-relative:margin;mso-position-vertical:center;mso-position-vertical-relative:margin" o:allowincell="f" fillcolor="#c00000" stroked="f">
           <v:fill opacity=".5"/>
           <v:textpath style="font-family:&quot;Calibri&quot;;font-size:1pt" string="Sample for reference only"/>
           <w10:wrap anchorx="margin" anchory="margin"/>
@@ -3337,7 +3453,7 @@
 </file>
 
 <file path=word/header3.xml><?xml version="1.0" encoding="utf-8"?>
-<w:hdr xmlns:wpc="http://schemas.microsoft.com/office/word/2010/wordprocessingCanvas" xmlns:cx="http://schemas.microsoft.com/office/drawing/2014/chartex" xmlns:cx1="http://schemas.microsoft.com/office/drawing/2015/9/8/chartex" xmlns:cx2="http://schemas.microsoft.com/office/drawing/2015/10/21/chartex" xmlns:cx3="http://schemas.microsoft.com/office/drawing/2016/5/9/chartex" xmlns:cx4="http://schemas.microsoft.com/office/drawing/2016/5/10/chartex" xmlns:cx5="http://schemas.microsoft.com/office/drawing/2016/5/11/chartex" xmlns:cx6="http://schemas.microsoft.com/office/drawing/2016/5/12/chartex" xmlns:cx7="http://schemas.microsoft.com/office/drawing/2016/5/13/chartex" xmlns:cx8="http://schemas.microsoft.com/office/drawing/2016/5/14/chartex" xmlns:mc="http://schemas.openxmlformats.org/markup-compatibility/2006" xmlns:aink="http://schemas.microsoft.com/office/drawing/2016/ink" xmlns:am3d="http://schemas.microsoft.com/office/drawing/2017/model3d" xmlns:o="urn:schemas-microsoft-com:office:office" xmlns:r="http://schemas.openxmlformats.org/officeDocument/2006/relationships" xmlns:m="http://schemas.openxmlformats.org/officeDocument/2006/math" xmlns:v="urn:schemas-microsoft-com:vml" xmlns:wp14="http://schemas.microsoft.com/office/word/2010/wordprocessingDrawing" xmlns:wp="http://schemas.openxmlformats.org/drawingml/2006/wordprocessingDrawing" xmlns:w10="urn:schemas-microsoft-com:office:word" xmlns:w="http://schemas.openxmlformats.org/wordprocessingml/2006/main" xmlns:w14="http://schemas.microsoft.com/office/word/2010/wordml" xmlns:w15="http://schemas.microsoft.com/office/word/2012/wordml" xmlns:w16cid="http://schemas.microsoft.com/office/word/2016/wordml/cid" xmlns:w16se="http://schemas.microsoft.com/office/word/2015/wordml/symex" xmlns:wpg="http://schemas.microsoft.com/office/word/2010/wordprocessingGroup" xmlns:wpi="http://schemas.microsoft.com/office/word/2010/wordprocessingInk" xmlns:wne="http://schemas.microsoft.com/office/word/2006/wordml" xmlns:wps="http://schemas.microsoft.com/office/word/2010/wordprocessingShape" mc:Ignorable="w14 w15 w16se w16cid wp14">
+<w:hdr xmlns:wpc="http://schemas.microsoft.com/office/word/2010/wordprocessingCanvas" xmlns:cx="http://schemas.microsoft.com/office/drawing/2014/chartex" xmlns:cx1="http://schemas.microsoft.com/office/drawing/2015/9/8/chartex" xmlns:cx2="http://schemas.microsoft.com/office/drawing/2015/10/21/chartex" xmlns:cx3="http://schemas.microsoft.com/office/drawing/2016/5/9/chartex" xmlns:cx4="http://schemas.microsoft.com/office/drawing/2016/5/10/chartex" xmlns:cx5="http://schemas.microsoft.com/office/drawing/2016/5/11/chartex" xmlns:cx6="http://schemas.microsoft.com/office/drawing/2016/5/12/chartex" xmlns:cx7="http://schemas.microsoft.com/office/drawing/2016/5/13/chartex" xmlns:cx8="http://schemas.microsoft.com/office/drawing/2016/5/14/chartex" xmlns:mc="http://schemas.openxmlformats.org/markup-compatibility/2006" xmlns:aink="http://schemas.microsoft.com/office/drawing/2016/ink" xmlns:am3d="http://schemas.microsoft.com/office/drawing/2017/model3d" xmlns:o="urn:schemas-microsoft-com:office:office" xmlns:oel="http://schemas.microsoft.com/office/2019/extlst" xmlns:r="http://schemas.openxmlformats.org/officeDocument/2006/relationships" xmlns:m="http://schemas.openxmlformats.org/officeDocument/2006/math" xmlns:v="urn:schemas-microsoft-com:vml" xmlns:wp14="http://schemas.microsoft.com/office/word/2010/wordprocessingDrawing" xmlns:wp="http://schemas.openxmlformats.org/drawingml/2006/wordprocessingDrawing" xmlns:w10="urn:schemas-microsoft-com:office:word" xmlns:w="http://schemas.openxmlformats.org/wordprocessingml/2006/main" xmlns:w14="http://schemas.microsoft.com/office/word/2010/wordml" xmlns:w15="http://schemas.microsoft.com/office/word/2012/wordml" xmlns:w16cex="http://schemas.microsoft.com/office/word/2018/wordml/cex" xmlns:w16cid="http://schemas.microsoft.com/office/word/2016/wordml/cid" xmlns:w16="http://schemas.microsoft.com/office/word/2018/wordml" xmlns:w16du="http://schemas.microsoft.com/office/word/2023/wordml/word16du" xmlns:w16sdtdh="http://schemas.microsoft.com/office/word/2020/wordml/sdtdatahash" xmlns:w16se="http://schemas.microsoft.com/office/word/2015/wordml/symex" xmlns:wpg="http://schemas.microsoft.com/office/word/2010/wordprocessingGroup" xmlns:wpi="http://schemas.microsoft.com/office/word/2010/wordprocessingInk" xmlns:wne="http://schemas.microsoft.com/office/word/2006/wordml" xmlns:wps="http://schemas.microsoft.com/office/word/2010/wordprocessingShape" mc:Ignorable="w14 w15 w16se w16cid w16 w16cex w16sdtdh w16du wp14">
   <w:p>
     <w:pPr>
       <w:pStyle w:val="Header"/>
@@ -3371,7 +3487,7 @@
           </v:handles>
           <o:lock v:ext="edit" text="t" shapetype="t"/>
         </v:shapetype>
-        <v:shape id="PowerPlusWaterMarkObject186389765" o:spid="_x0000_s2049" type="#_x0000_t136" style="position:absolute;margin-left:0;margin-top:0;width:577.35pt;height:82.45pt;rotation:315;z-index:-251657216;mso-position-horizontal:center;mso-position-horizontal-relative:margin;mso-position-vertical:center;mso-position-vertical-relative:margin" o:allowincell="f" fillcolor="#c00000" stroked="f">
+        <v:shape id="PowerPlusWaterMarkObject186389765" o:spid="_x0000_s1025" type="#_x0000_t136" style="position:absolute;margin-left:0;margin-top:0;width:577.35pt;height:82.45pt;rotation:315;z-index:-251657216;mso-position-horizontal:center;mso-position-horizontal-relative:margin;mso-position-vertical:center;mso-position-vertical-relative:margin" o:allowincell="f" fillcolor="#c00000" stroked="f">
           <v:fill opacity=".5"/>
           <v:textpath style="font-family:&quot;Calibri&quot;;font-size:1pt" string="Sample for reference only"/>
           <w10:wrap anchorx="margin" anchory="margin"/>
@@ -3383,7 +3499,7 @@
 </file>
 
 <file path=word/numbering.xml><?xml version="1.0" encoding="utf-8"?>
-<w:numbering xmlns:wpc="http://schemas.microsoft.com/office/word/2010/wordprocessingCanvas" xmlns:cx="http://schemas.microsoft.com/office/drawing/2014/chartex" xmlns:cx1="http://schemas.microsoft.com/office/drawing/2015/9/8/chartex" xmlns:cx2="http://schemas.microsoft.com/office/drawing/2015/10/21/chartex" xmlns:cx3="http://schemas.microsoft.com/office/drawing/2016/5/9/chartex" xmlns:cx4="http://schemas.microsoft.com/office/drawing/2016/5/10/chartex" xmlns:cx5="http://schemas.microsoft.com/office/drawing/2016/5/11/chartex" xmlns:cx6="http://schemas.microsoft.com/office/drawing/2016/5/12/chartex" xmlns:cx7="http://schemas.microsoft.com/office/drawing/2016/5/13/chartex" xmlns:cx8="http://schemas.microsoft.com/office/drawing/2016/5/14/chartex" xmlns:mc="http://schemas.openxmlformats.org/markup-compatibility/2006" xmlns:aink="http://schemas.microsoft.com/office/drawing/2016/ink" xmlns:am3d="http://schemas.microsoft.com/office/drawing/2017/model3d" xmlns:o="urn:schemas-microsoft-com:office:office" xmlns:r="http://schemas.openxmlformats.org/officeDocument/2006/relationships" xmlns:m="http://schemas.openxmlformats.org/officeDocument/2006/math" xmlns:v="urn:schemas-microsoft-com:vml" xmlns:wp14="http://schemas.microsoft.com/office/word/2010/wordprocessingDrawing" xmlns:wp="http://schemas.openxmlformats.org/drawingml/2006/wordprocessingDrawing" xmlns:w10="urn:schemas-microsoft-com:office:word" xmlns:w="http://schemas.openxmlformats.org/wordprocessingml/2006/main" xmlns:w14="http://schemas.microsoft.com/office/word/2010/wordml" xmlns:w15="http://schemas.microsoft.com/office/word/2012/wordml" xmlns:w16cid="http://schemas.microsoft.com/office/word/2016/wordml/cid" xmlns:w16se="http://schemas.microsoft.com/office/word/2015/wordml/symex" xmlns:wpg="http://schemas.microsoft.com/office/word/2010/wordprocessingGroup" xmlns:wpi="http://schemas.microsoft.com/office/word/2010/wordprocessingInk" xmlns:wne="http://schemas.microsoft.com/office/word/2006/wordml" xmlns:wps="http://schemas.microsoft.com/office/word/2010/wordprocessingShape" mc:Ignorable="w14 w15 w16se w16cid wp14">
+<w:numbering xmlns:wpc="http://schemas.microsoft.com/office/word/2010/wordprocessingCanvas" xmlns:cx="http://schemas.microsoft.com/office/drawing/2014/chartex" xmlns:cx1="http://schemas.microsoft.com/office/drawing/2015/9/8/chartex" xmlns:cx2="http://schemas.microsoft.com/office/drawing/2015/10/21/chartex" xmlns:cx3="http://schemas.microsoft.com/office/drawing/2016/5/9/chartex" xmlns:cx4="http://schemas.microsoft.com/office/drawing/2016/5/10/chartex" xmlns:cx5="http://schemas.microsoft.com/office/drawing/2016/5/11/chartex" xmlns:cx6="http://schemas.microsoft.com/office/drawing/2016/5/12/chartex" xmlns:cx7="http://schemas.microsoft.com/office/drawing/2016/5/13/chartex" xmlns:cx8="http://schemas.microsoft.com/office/drawing/2016/5/14/chartex" xmlns:mc="http://schemas.openxmlformats.org/markup-compatibility/2006" xmlns:aink="http://schemas.microsoft.com/office/drawing/2016/ink" xmlns:am3d="http://schemas.microsoft.com/office/drawing/2017/model3d" xmlns:o="urn:schemas-microsoft-com:office:office" xmlns:oel="http://schemas.microsoft.com/office/2019/extlst" xmlns:r="http://schemas.openxmlformats.org/officeDocument/2006/relationships" xmlns:m="http://schemas.openxmlformats.org/officeDocument/2006/math" xmlns:v="urn:schemas-microsoft-com:vml" xmlns:wp14="http://schemas.microsoft.com/office/word/2010/wordprocessingDrawing" xmlns:wp="http://schemas.openxmlformats.org/drawingml/2006/wordprocessingDrawing" xmlns:w10="urn:schemas-microsoft-com:office:word" xmlns:w="http://schemas.openxmlformats.org/wordprocessingml/2006/main" xmlns:w14="http://schemas.microsoft.com/office/word/2010/wordml" xmlns:w15="http://schemas.microsoft.com/office/word/2012/wordml" xmlns:w16cex="http://schemas.microsoft.com/office/word/2018/wordml/cex" xmlns:w16cid="http://schemas.microsoft.com/office/word/2016/wordml/cid" xmlns:w16="http://schemas.microsoft.com/office/word/2018/wordml" xmlns:w16du="http://schemas.microsoft.com/office/word/2023/wordml/word16du" xmlns:w16sdtdh="http://schemas.microsoft.com/office/word/2020/wordml/sdtdatahash" xmlns:w16se="http://schemas.microsoft.com/office/word/2015/wordml/symex" xmlns:wpg="http://schemas.microsoft.com/office/word/2010/wordprocessingGroup" xmlns:wpi="http://schemas.microsoft.com/office/word/2010/wordprocessingInk" xmlns:wne="http://schemas.microsoft.com/office/word/2006/wordml" xmlns:wps="http://schemas.microsoft.com/office/word/2010/wordprocessingShape" mc:Ignorable="w14 w15 w16se w16cid w16 w16cex w16sdtdh w16du wp14">
   <w:abstractNum w:abstractNumId="0" w15:restartNumberingAfterBreak="0">
     <w:nsid w:val="39C33580"/>
     <w:multiLevelType w:val="hybridMultilevel"/>
@@ -3608,17 +3724,17 @@
       </w:rPr>
     </w:lvl>
   </w:abstractNum>
-  <w:num w:numId="1">
+  <w:num w:numId="1" w16cid:durableId="1117875256">
     <w:abstractNumId w:val="1"/>
   </w:num>
-  <w:num w:numId="2">
+  <w:num w:numId="2" w16cid:durableId="980158677">
     <w:abstractNumId w:val="0"/>
   </w:num>
 </w:numbering>
 </file>
 
 <file path=word/styles.xml><?xml version="1.0" encoding="utf-8"?>
-<w:styles xmlns:mc="http://schemas.openxmlformats.org/markup-compatibility/2006" xmlns:r="http://schemas.openxmlformats.org/officeDocument/2006/relationships" xmlns:w="http://schemas.openxmlformats.org/wordprocessingml/2006/main" xmlns:w14="http://schemas.microsoft.com/office/word/2010/wordml" xmlns:w15="http://schemas.microsoft.com/office/word/2012/wordml" xmlns:w16cid="http://schemas.microsoft.com/office/word/2016/wordml/cid" xmlns:w16se="http://schemas.microsoft.com/office/word/2015/wordml/symex" mc:Ignorable="w14 w15 w16se w16cid">
+<w:styles xmlns:mc="http://schemas.openxmlformats.org/markup-compatibility/2006" xmlns:r="http://schemas.openxmlformats.org/officeDocument/2006/relationships" xmlns:w="http://schemas.openxmlformats.org/wordprocessingml/2006/main" xmlns:w14="http://schemas.microsoft.com/office/word/2010/wordml" xmlns:w15="http://schemas.microsoft.com/office/word/2012/wordml" xmlns:w16cex="http://schemas.microsoft.com/office/word/2018/wordml/cex" xmlns:w16cid="http://schemas.microsoft.com/office/word/2016/wordml/cid" xmlns:w16="http://schemas.microsoft.com/office/word/2018/wordml" xmlns:w16du="http://schemas.microsoft.com/office/word/2023/wordml/word16du" xmlns:w16sdtdh="http://schemas.microsoft.com/office/word/2020/wordml/sdtdatahash" xmlns:w16se="http://schemas.microsoft.com/office/word/2015/wordml/symex" mc:Ignorable="w14 w15 w16se w16cid w16 w16cex w16sdtdh w16du">
   <w:docDefaults>
     <w:rPrDefault>
       <w:rPr>
@@ -3634,7 +3750,7 @@
       </w:pPr>
     </w:pPrDefault>
   </w:docDefaults>
-  <w:latentStyles w:defLockedState="0" w:defUIPriority="99" w:defSemiHidden="0" w:defUnhideWhenUsed="0" w:defQFormat="0" w:count="375">
+  <w:latentStyles w:defLockedState="0" w:defUIPriority="99" w:defSemiHidden="0" w:defUnhideWhenUsed="0" w:defQFormat="0" w:count="376">
     <w:lsdException w:name="Normal" w:uiPriority="0" w:qFormat="1"/>
     <w:lsdException w:name="heading 1" w:uiPriority="9" w:qFormat="1"/>
     <w:lsdException w:name="heading 2" w:semiHidden="1" w:uiPriority="9" w:unhideWhenUsed="1" w:qFormat="1"/>
@@ -4010,6 +4126,7 @@
     <w:lsdException w:name="Smart Hyperlink" w:semiHidden="1" w:unhideWhenUsed="1"/>
     <w:lsdException w:name="Hashtag" w:semiHidden="1" w:unhideWhenUsed="1"/>
     <w:lsdException w:name="Unresolved Mention" w:semiHidden="1" w:unhideWhenUsed="1"/>
+    <w:lsdException w:name="Smart Link" w:semiHidden="1" w:unhideWhenUsed="1"/>
   </w:latentStyles>
   <w:style w:type="paragraph" w:default="1" w:styleId="Normal">
     <w:name w:val="Normal"/>
@@ -4375,6 +4492,18 @@
       </w:rPr>
     </w:tblStylePr>
   </w:style>
+  <w:style w:type="character" w:styleId="FollowedHyperlink">
+    <w:name w:val="FollowedHyperlink"/>
+    <w:basedOn w:val="DefaultParagraphFont"/>
+    <w:uiPriority w:val="99"/>
+    <w:semiHidden/>
+    <w:unhideWhenUsed/>
+    <w:rsid w:val="00EC6C7B"/>
+    <w:rPr>
+      <w:color w:val="954F72" w:themeColor="followedHyperlink"/>
+      <w:u w:val="single"/>
+    </w:rPr>
+  </w:style>
 </w:styles>
 </file>
 
@@ -4637,4 +4766,10 @@
     </a:ext>
   </a:extLst>
 </a:theme>
+</file>
+
+<file path=docMetadata/LabelInfo.xml><?xml version="1.0" encoding="utf-8"?>
+<clbl:labelList xmlns:clbl="http://schemas.microsoft.com/office/2020/mipLabelMetadata">
+  <clbl:label id="{f42aa342-8706-4288-bd11-ebb85995028c}" enabled="1" method="Privileged" siteId="{72f988bf-86f1-41af-91ab-2d7cd011db47}" removed="0"/>
+</clbl:labelList>
 </file>
</xml_diff>

<commit_message>
Entra and remove deprecated content (#192)
</commit_message>
<xml_diff>
--- a/govern/cost-management-discipline-template.docx
+++ b/govern/cost-management-discipline-template.docx
@@ -1,6 +1,6 @@
 
 <file path=word/document.xml><?xml version="1.0" encoding="utf-8"?>
-<w:document xmlns:wpc="http://schemas.microsoft.com/office/word/2010/wordprocessingCanvas" xmlns:cx="http://schemas.microsoft.com/office/drawing/2014/chartex" xmlns:cx1="http://schemas.microsoft.com/office/drawing/2015/9/8/chartex" xmlns:cx2="http://schemas.microsoft.com/office/drawing/2015/10/21/chartex" xmlns:cx3="http://schemas.microsoft.com/office/drawing/2016/5/9/chartex" xmlns:cx4="http://schemas.microsoft.com/office/drawing/2016/5/10/chartex" xmlns:cx5="http://schemas.microsoft.com/office/drawing/2016/5/11/chartex" xmlns:cx6="http://schemas.microsoft.com/office/drawing/2016/5/12/chartex" xmlns:cx7="http://schemas.microsoft.com/office/drawing/2016/5/13/chartex" xmlns:cx8="http://schemas.microsoft.com/office/drawing/2016/5/14/chartex" xmlns:mc="http://schemas.openxmlformats.org/markup-compatibility/2006" xmlns:aink="http://schemas.microsoft.com/office/drawing/2016/ink" xmlns:am3d="http://schemas.microsoft.com/office/drawing/2017/model3d" xmlns:o="urn:schemas-microsoft-com:office:office" xmlns:r="http://schemas.openxmlformats.org/officeDocument/2006/relationships" xmlns:m="http://schemas.openxmlformats.org/officeDocument/2006/math" xmlns:v="urn:schemas-microsoft-com:vml" xmlns:wp14="http://schemas.microsoft.com/office/word/2010/wordprocessingDrawing" xmlns:wp="http://schemas.openxmlformats.org/drawingml/2006/wordprocessingDrawing" xmlns:w10="urn:schemas-microsoft-com:office:word" xmlns:w="http://schemas.openxmlformats.org/wordprocessingml/2006/main" xmlns:w14="http://schemas.microsoft.com/office/word/2010/wordml" xmlns:w15="http://schemas.microsoft.com/office/word/2012/wordml" xmlns:w16cid="http://schemas.microsoft.com/office/word/2016/wordml/cid" xmlns:w16se="http://schemas.microsoft.com/office/word/2015/wordml/symex" xmlns:wpg="http://schemas.microsoft.com/office/word/2010/wordprocessingGroup" xmlns:wpi="http://schemas.microsoft.com/office/word/2010/wordprocessingInk" xmlns:wne="http://schemas.microsoft.com/office/word/2006/wordml" xmlns:wps="http://schemas.microsoft.com/office/word/2010/wordprocessingShape" mc:Ignorable="w14 w15 w16se w16cid wp14">
+<w:document xmlns:wpc="http://schemas.microsoft.com/office/word/2010/wordprocessingCanvas" xmlns:cx="http://schemas.microsoft.com/office/drawing/2014/chartex" xmlns:cx1="http://schemas.microsoft.com/office/drawing/2015/9/8/chartex" xmlns:cx2="http://schemas.microsoft.com/office/drawing/2015/10/21/chartex" xmlns:cx3="http://schemas.microsoft.com/office/drawing/2016/5/9/chartex" xmlns:cx4="http://schemas.microsoft.com/office/drawing/2016/5/10/chartex" xmlns:cx5="http://schemas.microsoft.com/office/drawing/2016/5/11/chartex" xmlns:cx6="http://schemas.microsoft.com/office/drawing/2016/5/12/chartex" xmlns:cx7="http://schemas.microsoft.com/office/drawing/2016/5/13/chartex" xmlns:cx8="http://schemas.microsoft.com/office/drawing/2016/5/14/chartex" xmlns:mc="http://schemas.openxmlformats.org/markup-compatibility/2006" xmlns:aink="http://schemas.microsoft.com/office/drawing/2016/ink" xmlns:am3d="http://schemas.microsoft.com/office/drawing/2017/model3d" xmlns:o="urn:schemas-microsoft-com:office:office" xmlns:oel="http://schemas.microsoft.com/office/2019/extlst" xmlns:r="http://schemas.openxmlformats.org/officeDocument/2006/relationships" xmlns:m="http://schemas.openxmlformats.org/officeDocument/2006/math" xmlns:v="urn:schemas-microsoft-com:vml" xmlns:wp14="http://schemas.microsoft.com/office/word/2010/wordprocessingDrawing" xmlns:wp="http://schemas.openxmlformats.org/drawingml/2006/wordprocessingDrawing" xmlns:w10="urn:schemas-microsoft-com:office:word" xmlns:w="http://schemas.openxmlformats.org/wordprocessingml/2006/main" xmlns:w14="http://schemas.microsoft.com/office/word/2010/wordml" xmlns:w15="http://schemas.microsoft.com/office/word/2012/wordml" xmlns:w16cex="http://schemas.microsoft.com/office/word/2018/wordml/cex" xmlns:w16cid="http://schemas.microsoft.com/office/word/2016/wordml/cid" xmlns:w16="http://schemas.microsoft.com/office/word/2018/wordml" xmlns:w16du="http://schemas.microsoft.com/office/word/2023/wordml/word16du" xmlns:w16sdtdh="http://schemas.microsoft.com/office/word/2020/wordml/sdtdatahash" xmlns:w16se="http://schemas.microsoft.com/office/word/2015/wordml/symex" xmlns:wpg="http://schemas.microsoft.com/office/word/2010/wordprocessingGroup" xmlns:wpi="http://schemas.microsoft.com/office/word/2010/wordprocessingInk" xmlns:wne="http://schemas.microsoft.com/office/word/2006/wordml" xmlns:wps="http://schemas.microsoft.com/office/word/2010/wordprocessingShape" mc:Ignorable="w14 w15 w16se w16cid w16 w16cex w16sdtdh w16du wp14">
   <w:body>
     <w:p>
       <w:pPr>
@@ -63,7 +63,19 @@
           <w:rPr>
             <w:rStyle w:val="Hyperlink"/>
           </w:rPr>
-          <w:t>Cost Management</w:t>
+          <w:t>Cost Mana</w:t>
+        </w:r>
+        <w:r>
+          <w:rPr>
+            <w:rStyle w:val="Hyperlink"/>
+          </w:rPr>
+          <w:t>g</w:t>
+        </w:r>
+        <w:r>
+          <w:rPr>
+            <w:rStyle w:val="Hyperlink"/>
+          </w:rPr>
+          <w:t>ement</w:t>
         </w:r>
       </w:hyperlink>
       <w:r>
@@ -140,12 +152,10 @@
           <w:numId w:val="2"/>
         </w:numPr>
       </w:pPr>
-      <w:bookmarkStart w:id="1" w:name="_GoBack"/>
       <w:r>
         <w:t>Update this template's executive summary to reflect your updated content.</w:t>
       </w:r>
     </w:p>
-    <w:bookmarkEnd w:id="1"/>
     <w:p>
       <w:pPr>
         <w:pStyle w:val="ListParagraph"/>
@@ -1699,11 +1709,11 @@
       <w:pPr>
         <w:pStyle w:val="Heading1"/>
       </w:pPr>
-      <w:bookmarkStart w:id="2" w:name="_Toc2782575"/>
+      <w:bookmarkStart w:id="1" w:name="_Toc2782575"/>
       <w:r>
         <w:t>Executive Summary</w:t>
       </w:r>
-      <w:bookmarkEnd w:id="2"/>
+      <w:bookmarkEnd w:id="1"/>
     </w:p>
     <w:p>
       <w:r>
@@ -1755,7 +1765,19 @@
           <w:rPr>
             <w:rStyle w:val="Hyperlink"/>
           </w:rPr>
-          <w:t>Microsoft Cloud Adoption Framework for Azure (CAF)</w:t>
+          <w:t>Microsoft Cloud Adoption Fram</w:t>
+        </w:r>
+        <w:r>
+          <w:rPr>
+            <w:rStyle w:val="Hyperlink"/>
+          </w:rPr>
+          <w:t>e</w:t>
+        </w:r>
+        <w:r>
+          <w:rPr>
+            <w:rStyle w:val="Hyperlink"/>
+          </w:rPr>
+          <w:t>work for Azure (CAF)</w:t>
         </w:r>
       </w:hyperlink>
       <w:r>
@@ -1766,11 +1788,11 @@
       <w:pPr>
         <w:pStyle w:val="Heading1"/>
       </w:pPr>
-      <w:bookmarkStart w:id="3" w:name="_Toc2782576"/>
+      <w:bookmarkStart w:id="2" w:name="_Toc2782576"/>
       <w:r>
         <w:t>Policy Statements</w:t>
       </w:r>
-      <w:bookmarkEnd w:id="3"/>
+      <w:bookmarkEnd w:id="2"/>
     </w:p>
     <w:p>
       <w:r>
@@ -1787,16 +1809,25 @@
       </w:r>
       <w:r>
         <w:t xml:space="preserve">anagement discipline. For additional examples of relevant policy statements, see the </w:t>
-      </w:r>
-      <w:r>
-        <w:t xml:space="preserve"> </w:t>
       </w:r>
       <w:hyperlink r:id="rId15" w:history="1">
         <w:r>
           <w:rPr>
             <w:rStyle w:val="Hyperlink"/>
           </w:rPr>
-          <w:t>governance theory section of CAF</w:t>
+          <w:t>governa</w:t>
+        </w:r>
+        <w:r>
+          <w:rPr>
+            <w:rStyle w:val="Hyperlink"/>
+          </w:rPr>
+          <w:t>n</w:t>
+        </w:r>
+        <w:r>
+          <w:rPr>
+            <w:rStyle w:val="Hyperlink"/>
+          </w:rPr>
+          <w:t>ce theory section of CAF</w:t>
         </w:r>
       </w:hyperlink>
       <w:r>
@@ -1828,7 +1859,13 @@
           <w:rPr>
             <w:rStyle w:val="Hyperlink"/>
           </w:rPr>
-          <w:t>Actionable Journeys section of CAF</w:t>
+          <w:t>Governance guides</w:t>
+        </w:r>
+        <w:r>
+          <w:rPr>
+            <w:rStyle w:val="Hyperlink"/>
+          </w:rPr>
+          <w:t xml:space="preserve"> section of CAF</w:t>
         </w:r>
       </w:hyperlink>
       <w:r>
@@ -1865,6 +1902,7 @@
           <w:b/>
           <w:bCs/>
         </w:rPr>
+        <w:lastRenderedPageBreak/>
         <w:t>Over</w:t>
       </w:r>
       <w:r>
@@ -1911,16 +1949,22 @@
       <w:pPr>
         <w:pStyle w:val="Heading1"/>
       </w:pPr>
-      <w:bookmarkStart w:id="4" w:name="_Toc2782577"/>
+      <w:bookmarkStart w:id="3" w:name="_Toc2782577"/>
       <w:r>
         <w:lastRenderedPageBreak/>
         <w:t>Business Risks</w:t>
       </w:r>
-      <w:bookmarkEnd w:id="4"/>
-    </w:p>
-    <w:p>
-      <w:r>
-        <w:t>The following cost related business risks have been identified as concerns based on the current plans for cloud adoption.</w:t>
+      <w:bookmarkEnd w:id="3"/>
+    </w:p>
+    <w:p>
+      <w:r>
+        <w:t xml:space="preserve">The following </w:t>
+      </w:r>
+      <w:r>
+        <w:t>cost-related</w:t>
+      </w:r>
+      <w:r>
+        <w:t xml:space="preserve"> business risks have been identified as concerns based on the current plans for cloud adoption.</w:t>
       </w:r>
       <w:r>
         <w:t xml:space="preserve"> For additional examples of relevant business risks, see the </w:t>
@@ -1930,7 +1974,19 @@
           <w:rPr>
             <w:rStyle w:val="Hyperlink"/>
           </w:rPr>
-          <w:t>governance theory section of CAF</w:t>
+          <w:t>governance theo</w:t>
+        </w:r>
+        <w:r>
+          <w:rPr>
+            <w:rStyle w:val="Hyperlink"/>
+          </w:rPr>
+          <w:t>r</w:t>
+        </w:r>
+        <w:r>
+          <w:rPr>
+            <w:rStyle w:val="Hyperlink"/>
+          </w:rPr>
+          <w:t>y section of CAF</w:t>
         </w:r>
       </w:hyperlink>
       <w:r>
@@ -2238,11 +2294,11 @@
       <w:pPr>
         <w:pStyle w:val="Heading1"/>
       </w:pPr>
-      <w:bookmarkStart w:id="5" w:name="_Toc2782578"/>
+      <w:bookmarkStart w:id="4" w:name="_Toc2782578"/>
       <w:r>
         <w:t>Metrics and Indicators</w:t>
       </w:r>
-      <w:bookmarkEnd w:id="5"/>
+      <w:bookmarkEnd w:id="4"/>
     </w:p>
     <w:p>
       <w:r>
@@ -2267,11 +2323,11 @@
       <w:pPr>
         <w:pStyle w:val="Heading2"/>
       </w:pPr>
-      <w:bookmarkStart w:id="6" w:name="_Toc2782579"/>
+      <w:bookmarkStart w:id="5" w:name="_Toc2782579"/>
       <w:r>
         <w:t>Metrics</w:t>
       </w:r>
-      <w:bookmarkEnd w:id="6"/>
+      <w:bookmarkEnd w:id="5"/>
     </w:p>
     <w:p>
       <w:r>
@@ -2363,11 +2419,11 @@
       <w:pPr>
         <w:pStyle w:val="Heading2"/>
       </w:pPr>
-      <w:bookmarkStart w:id="7" w:name="_Toc2782580"/>
+      <w:bookmarkStart w:id="6" w:name="_Toc2782580"/>
       <w:r>
         <w:t>Indicators</w:t>
       </w:r>
-      <w:bookmarkEnd w:id="7"/>
+      <w:bookmarkEnd w:id="6"/>
     </w:p>
     <w:p>
       <w:r>
@@ -2427,12 +2483,12 @@
       <w:pPr>
         <w:pStyle w:val="Heading1"/>
       </w:pPr>
-      <w:bookmarkStart w:id="8" w:name="_Toc2782581"/>
+      <w:bookmarkStart w:id="7" w:name="_Toc2782581"/>
       <w:r>
         <w:lastRenderedPageBreak/>
         <w:t>Policy compliance processes</w:t>
       </w:r>
-      <w:bookmarkEnd w:id="8"/>
+      <w:bookmarkEnd w:id="7"/>
     </w:p>
     <w:p>
       <w:r>
@@ -2499,7 +2555,13 @@
           <w:rPr>
             <w:rStyle w:val="Hyperlink"/>
           </w:rPr>
-          <w:t>governance theory section of CAF</w:t>
+          <w:t>governance th</w:t>
+        </w:r>
+        <w:r>
+          <w:rPr>
+            <w:rStyle w:val="Hyperlink"/>
+          </w:rPr>
+          <w:t>eory section of CAF</w:t>
         </w:r>
       </w:hyperlink>
       <w:r>
@@ -2510,442 +2572,442 @@
       <w:pPr>
         <w:pStyle w:val="Heading2"/>
       </w:pPr>
-      <w:bookmarkStart w:id="9" w:name="_Toc2782582"/>
+      <w:bookmarkStart w:id="8" w:name="_Toc2782582"/>
       <w:r>
         <w:t>Planning, review, and reporting processes</w:t>
       </w:r>
+      <w:bookmarkEnd w:id="8"/>
+    </w:p>
+    <w:p>
+      <w:r>
+        <w:rPr>
+          <w:rStyle w:val="IntenseEmphasis"/>
+        </w:rPr>
+        <w:t>Initial risk assessment and planning</w:t>
+      </w:r>
+      <w:r>
+        <w:t>: As part of initial adoption of the Cost Management discipline,</w:t>
+      </w:r>
+      <w:r>
+        <w:t xml:space="preserve"> the Cloud Governance team will identify</w:t>
+      </w:r>
+      <w:r>
+        <w:t xml:space="preserve"> core business risks and tolerances related to cloud costs. </w:t>
+      </w:r>
+      <w:r>
+        <w:t xml:space="preserve">The team will use </w:t>
+      </w:r>
+      <w:r>
+        <w:t>T</w:t>
+      </w:r>
+      <w:r>
+        <w:t xml:space="preserve">his information to discuss budget and cost-related risks with members of business teams and </w:t>
+      </w:r>
+      <w:r>
+        <w:t xml:space="preserve">to </w:t>
+      </w:r>
+      <w:r>
+        <w:t xml:space="preserve">develop a baseline set of policies for mitigating these risks to establish </w:t>
+      </w:r>
+      <w:r>
+        <w:t xml:space="preserve">an </w:t>
+      </w:r>
+      <w:r>
+        <w:t>initial governance strategy.</w:t>
+      </w:r>
+    </w:p>
+    <w:p>
+      <w:r>
+        <w:rPr>
+          <w:rStyle w:val="IntenseEmphasis"/>
+        </w:rPr>
+        <w:t>Deployment planning</w:t>
+      </w:r>
+      <w:r>
+        <w:t>: Before any asset</w:t>
+      </w:r>
+      <w:r>
+        <w:t xml:space="preserve"> is deployed</w:t>
+      </w:r>
+      <w:r>
+        <w:t xml:space="preserve">, </w:t>
+      </w:r>
+      <w:r>
+        <w:t xml:space="preserve">the </w:t>
+      </w:r>
+      <w:r>
+        <w:rPr>
+          <w:rFonts w:cstheme="minorHAnsi"/>
+        </w:rPr>
+        <w:t xml:space="preserve">Cloud Governance team will establish </w:t>
+      </w:r>
+      <w:r>
+        <w:t xml:space="preserve">a forecasted budget based on expected cloud allocation. </w:t>
+      </w:r>
+      <w:r>
+        <w:t xml:space="preserve">As part of this process, </w:t>
+      </w:r>
+      <w:r>
+        <w:t xml:space="preserve">the team will document </w:t>
+      </w:r>
+      <w:r>
+        <w:t>ownership and accounting information for the deployment.</w:t>
+      </w:r>
+    </w:p>
+    <w:p>
+      <w:r>
+        <w:rPr>
+          <w:rStyle w:val="IntenseEmphasis"/>
+        </w:rPr>
+        <w:t>Annual planning</w:t>
+      </w:r>
+      <w:r>
+        <w:t>: On an annual basis,</w:t>
+      </w:r>
+      <w:r>
+        <w:t xml:space="preserve"> </w:t>
+      </w:r>
+      <w:r>
+        <w:t xml:space="preserve">the </w:t>
+      </w:r>
+      <w:r>
+        <w:rPr>
+          <w:rFonts w:cstheme="minorHAnsi"/>
+        </w:rPr>
+        <w:t xml:space="preserve">Cloud Governance team will perform </w:t>
+      </w:r>
+      <w:r>
+        <w:t xml:space="preserve">a roll-up analysis on all deployed and to-be-deployed assets. </w:t>
+      </w:r>
+      <w:r>
+        <w:t>The team will align b</w:t>
+      </w:r>
+      <w:r>
+        <w:t xml:space="preserve">udgets </w:t>
+      </w:r>
+      <w:r>
+        <w:t xml:space="preserve">with </w:t>
+      </w:r>
+      <w:r>
+        <w:t xml:space="preserve">business units, departments, teams, and other appropriate divisions to empower self-service adoption. </w:t>
+      </w:r>
+      <w:r>
+        <w:t>This process will e</w:t>
+      </w:r>
+      <w:r>
+        <w:t>nsure that the leader of each billing unit is aware of the budget and how to track spending.</w:t>
+      </w:r>
+    </w:p>
+    <w:p>
+      <w:r>
+        <w:t>T</w:t>
+      </w:r>
+      <w:r>
+        <w:t xml:space="preserve">his </w:t>
+      </w:r>
+      <w:r>
+        <w:t xml:space="preserve">planning </w:t>
+      </w:r>
+      <w:r>
+        <w:t xml:space="preserve">process will also </w:t>
+      </w:r>
+      <w:r>
+        <w:t xml:space="preserve">decide on </w:t>
+      </w:r>
+      <w:r>
+        <w:t>pre</w:t>
+      </w:r>
+      <w:r>
+        <w:t>-</w:t>
+      </w:r>
+      <w:r>
+        <w:t>commitment</w:t>
+      </w:r>
+      <w:r>
+        <w:t>s</w:t>
+      </w:r>
+      <w:r>
+        <w:t xml:space="preserve"> or pre</w:t>
+      </w:r>
+      <w:r>
+        <w:t>-</w:t>
+      </w:r>
+      <w:r>
+        <w:t>purchase</w:t>
+      </w:r>
+      <w:r>
+        <w:t>s of cloud services</w:t>
+      </w:r>
+      <w:r>
+        <w:t xml:space="preserve"> to maximize discounting. </w:t>
+      </w:r>
+      <w:r>
+        <w:t xml:space="preserve">These decisions </w:t>
+      </w:r>
+      <w:r>
+        <w:t xml:space="preserve">should </w:t>
+      </w:r>
+      <w:r>
+        <w:t xml:space="preserve">also </w:t>
+      </w:r>
+      <w:r>
+        <w:t>a</w:t>
+      </w:r>
+      <w:r>
+        <w:t>lign annual budgeting with the cloud vendor's fiscal year to further capitalize on year-end discount options.</w:t>
+      </w:r>
+    </w:p>
+    <w:p>
+      <w:r>
+        <w:rPr>
+          <w:rStyle w:val="IntenseEmphasis"/>
+        </w:rPr>
+        <w:t>Quarterly planning</w:t>
+      </w:r>
+      <w:r>
+        <w:t xml:space="preserve">: </w:t>
+      </w:r>
+      <w:r>
+        <w:t xml:space="preserve">On a quarterly basis, the Cloud Governance team will review budgets with each billing unit leader to align forecast and actual spending. If there are changes to the plan or unexpected spending patterns, </w:t>
+      </w:r>
+      <w:r>
+        <w:t xml:space="preserve">billing unit leaders will </w:t>
+      </w:r>
+      <w:r>
+        <w:t xml:space="preserve">align and reallocate </w:t>
+      </w:r>
+      <w:r>
+        <w:t xml:space="preserve">their </w:t>
+      </w:r>
+      <w:r>
+        <w:t>budget.</w:t>
+      </w:r>
+    </w:p>
+    <w:p>
+      <w:r>
+        <w:rPr>
+          <w:rFonts w:cstheme="minorHAnsi"/>
+        </w:rPr>
+        <w:t xml:space="preserve">The </w:t>
+      </w:r>
+      <w:r>
+        <w:rPr>
+          <w:rFonts w:cstheme="minorHAnsi"/>
+        </w:rPr>
+        <w:t xml:space="preserve">Cloud Governance team </w:t>
+      </w:r>
+      <w:r>
+        <w:rPr>
+          <w:rFonts w:cstheme="minorHAnsi"/>
+        </w:rPr>
+        <w:t xml:space="preserve">will also </w:t>
+      </w:r>
+      <w:r>
+        <w:rPr>
+          <w:rFonts w:cstheme="minorHAnsi"/>
+        </w:rPr>
+        <w:t xml:space="preserve">evaluate the </w:t>
+      </w:r>
+      <w:r>
+        <w:rPr>
+          <w:rFonts w:cstheme="minorHAnsi"/>
+        </w:rPr>
+        <w:t xml:space="preserve">team's </w:t>
+      </w:r>
+      <w:r>
+        <w:rPr>
+          <w:rFonts w:cstheme="minorHAnsi"/>
+        </w:rPr>
+        <w:t xml:space="preserve">current membership </w:t>
+      </w:r>
+      <w:r>
+        <w:t xml:space="preserve">for knowledge gaps related to current or future business plans. </w:t>
+      </w:r>
+      <w:r>
+        <w:t>The team will invite r</w:t>
+      </w:r>
+      <w:r>
+        <w:t xml:space="preserve">elevant staff and workload owners to participate in reviews and planning as either temporary advisors or permanent members of </w:t>
+      </w:r>
+      <w:r>
+        <w:t>the</w:t>
+      </w:r>
+      <w:r>
+        <w:t xml:space="preserve"> team.</w:t>
+      </w:r>
+    </w:p>
+    <w:p>
+      <w:r>
+        <w:rPr>
+          <w:rStyle w:val="IntenseEmphasis"/>
+        </w:rPr>
+        <w:t>Education and Training</w:t>
+      </w:r>
+      <w:r>
+        <w:t xml:space="preserve">: On a bi-monthly basis, </w:t>
+      </w:r>
+      <w:r>
+        <w:t>t</w:t>
+      </w:r>
+      <w:r>
+        <w:rPr>
+          <w:rFonts w:cstheme="minorHAnsi"/>
+        </w:rPr>
+        <w:t xml:space="preserve">he </w:t>
+      </w:r>
+      <w:r>
+        <w:rPr>
+          <w:rFonts w:cstheme="minorHAnsi"/>
+        </w:rPr>
+        <w:t xml:space="preserve">Cloud Governance team </w:t>
+      </w:r>
+      <w:r>
+        <w:rPr>
+          <w:rFonts w:cstheme="minorHAnsi"/>
+        </w:rPr>
+        <w:t xml:space="preserve">will offer </w:t>
+      </w:r>
+      <w:r>
+        <w:t xml:space="preserve">training sessions to make sure business and IT staff are up-to-date on the latest Cost Management policy requirements. As part of this process </w:t>
+      </w:r>
+      <w:r>
+        <w:t xml:space="preserve">the team will review and update </w:t>
+      </w:r>
+      <w:r>
+        <w:t>all</w:t>
+      </w:r>
+      <w:r>
+        <w:t xml:space="preserve"> documentation, guidance, or other training assets to ensure they are in sync with the latest corporate policy statements.</w:t>
+      </w:r>
+    </w:p>
+    <w:p>
+      <w:r>
+        <w:rPr>
+          <w:rStyle w:val="IntenseEmphasis"/>
+        </w:rPr>
+        <w:t>Monthly reporting</w:t>
+      </w:r>
+      <w:r>
+        <w:t xml:space="preserve">: On a monthly basis, </w:t>
+      </w:r>
+      <w:r>
+        <w:t>t</w:t>
+      </w:r>
+      <w:r>
+        <w:rPr>
+          <w:rFonts w:cstheme="minorHAnsi"/>
+        </w:rPr>
+        <w:t xml:space="preserve">he </w:t>
+      </w:r>
+      <w:r>
+        <w:rPr>
+          <w:rFonts w:cstheme="minorHAnsi"/>
+        </w:rPr>
+        <w:t xml:space="preserve">Cloud Governance team </w:t>
+      </w:r>
+      <w:r>
+        <w:rPr>
+          <w:rFonts w:cstheme="minorHAnsi"/>
+        </w:rPr>
+        <w:t xml:space="preserve">will generate </w:t>
+      </w:r>
+      <w:r>
+        <w:t>actual spending against forecast</w:t>
+      </w:r>
+      <w:r>
+        <w:t xml:space="preserve">, and </w:t>
+      </w:r>
+      <w:r>
+        <w:t xml:space="preserve">billing leaders </w:t>
+      </w:r>
+      <w:r>
+        <w:t xml:space="preserve">notified </w:t>
+      </w:r>
+      <w:r>
+        <w:t>of any unexpected deviations.</w:t>
+      </w:r>
+    </w:p>
+    <w:p>
+      <w:pPr>
+        <w:pStyle w:val="Heading2"/>
+        <w:rPr>
+          <w:rFonts w:cstheme="minorHAnsi"/>
+        </w:rPr>
+      </w:pPr>
+      <w:bookmarkStart w:id="9" w:name="_Toc2782583"/>
+      <w:r>
+        <w:rPr>
+          <w:rFonts w:cstheme="minorHAnsi"/>
+        </w:rPr>
+        <w:t>Ongoing monitoring</w:t>
+      </w:r>
       <w:bookmarkEnd w:id="9"/>
     </w:p>
     <w:p>
-      <w:r>
-        <w:rPr>
-          <w:rStyle w:val="IntenseEmphasis"/>
-        </w:rPr>
-        <w:t>Initial risk assessment and planning</w:t>
-      </w:r>
-      <w:r>
-        <w:t>: As part of initial adoption of the Cost Management discipline,</w:t>
-      </w:r>
-      <w:r>
-        <w:t xml:space="preserve"> the Cloud Governance team will identify</w:t>
-      </w:r>
-      <w:r>
-        <w:t xml:space="preserve"> core business risks and tolerances related to cloud costs. </w:t>
-      </w:r>
-      <w:r>
-        <w:t xml:space="preserve">The team will use </w:t>
-      </w:r>
-      <w:r>
-        <w:t>T</w:t>
-      </w:r>
-      <w:r>
-        <w:t xml:space="preserve">his information to discuss budget and cost-related risks with members of business teams and </w:t>
-      </w:r>
-      <w:r>
-        <w:t xml:space="preserve">to </w:t>
-      </w:r>
-      <w:r>
-        <w:t xml:space="preserve">develop a baseline set of policies for mitigating these risks to establish </w:t>
-      </w:r>
-      <w:r>
-        <w:t xml:space="preserve">an </w:t>
-      </w:r>
-      <w:r>
-        <w:t>initial governance strategy.</w:t>
-      </w:r>
-    </w:p>
-    <w:p>
-      <w:r>
-        <w:rPr>
-          <w:rStyle w:val="IntenseEmphasis"/>
-        </w:rPr>
-        <w:t>Deployment planning</w:t>
-      </w:r>
-      <w:r>
-        <w:t>: Before any asset</w:t>
-      </w:r>
-      <w:r>
-        <w:t xml:space="preserve"> is deployed</w:t>
-      </w:r>
-      <w:r>
-        <w:t xml:space="preserve">, </w:t>
-      </w:r>
-      <w:r>
-        <w:t xml:space="preserve">the </w:t>
-      </w:r>
-      <w:r>
+      <w:pPr>
         <w:rPr>
           <w:rFonts w:cstheme="minorHAnsi"/>
         </w:rPr>
-        <w:t xml:space="preserve">Cloud Governance team will establish </w:t>
-      </w:r>
-      <w:r>
-        <w:t xml:space="preserve">a forecasted budget based on expected cloud allocation. </w:t>
-      </w:r>
-      <w:r>
-        <w:t xml:space="preserve">As part of this process, </w:t>
-      </w:r>
-      <w:r>
-        <w:t xml:space="preserve">the team will document </w:t>
-      </w:r>
-      <w:r>
-        <w:t>ownership and accounting information for the deployment.</w:t>
-      </w:r>
-    </w:p>
-    <w:p>
-      <w:r>
-        <w:rPr>
-          <w:rStyle w:val="IntenseEmphasis"/>
-        </w:rPr>
-        <w:t>Annual planning</w:t>
-      </w:r>
-      <w:r>
-        <w:t>: On an annual basis,</w:t>
-      </w:r>
-      <w:r>
-        <w:t xml:space="preserve"> </w:t>
-      </w:r>
-      <w:r>
-        <w:t xml:space="preserve">the </w:t>
-      </w:r>
+      </w:pPr>
       <w:r>
         <w:rPr>
           <w:rFonts w:cstheme="minorHAnsi"/>
         </w:rPr>
-        <w:t xml:space="preserve">Cloud Governance team will perform </w:t>
-      </w:r>
-      <w:r>
-        <w:t xml:space="preserve">a roll-up analysis on all deployed and to-be-deployed assets. </w:t>
-      </w:r>
-      <w:r>
-        <w:t>The team will align b</w:t>
-      </w:r>
-      <w:r>
-        <w:t xml:space="preserve">udgets </w:t>
-      </w:r>
-      <w:r>
-        <w:t xml:space="preserve">with </w:t>
-      </w:r>
-      <w:r>
-        <w:t xml:space="preserve">business units, departments, teams, and other appropriate divisions to empower self-service adoption. </w:t>
-      </w:r>
-      <w:r>
-        <w:t>This process will e</w:t>
-      </w:r>
-      <w:r>
-        <w:t>nsure that the leader of each billing unit is aware of the budget and how to track spending.</w:t>
-      </w:r>
-    </w:p>
-    <w:p>
-      <w:r>
-        <w:t>T</w:t>
-      </w:r>
-      <w:r>
-        <w:t xml:space="preserve">his </w:t>
-      </w:r>
-      <w:r>
-        <w:t xml:space="preserve">planning </w:t>
-      </w:r>
-      <w:r>
-        <w:t xml:space="preserve">process will also </w:t>
-      </w:r>
-      <w:r>
-        <w:t xml:space="preserve">decide on </w:t>
-      </w:r>
-      <w:r>
-        <w:t>pre</w:t>
-      </w:r>
-      <w:r>
-        <w:t>-</w:t>
-      </w:r>
-      <w:r>
-        <w:t>commitment</w:t>
-      </w:r>
-      <w:r>
-        <w:t>s</w:t>
-      </w:r>
-      <w:r>
-        <w:t xml:space="preserve"> or pre</w:t>
-      </w:r>
-      <w:r>
-        <w:t>-</w:t>
-      </w:r>
-      <w:r>
-        <w:t>purchase</w:t>
-      </w:r>
-      <w:r>
-        <w:t>s of cloud services</w:t>
-      </w:r>
-      <w:r>
-        <w:t xml:space="preserve"> to maximize discounting. </w:t>
-      </w:r>
-      <w:r>
-        <w:t xml:space="preserve">These decisions </w:t>
-      </w:r>
-      <w:r>
-        <w:t xml:space="preserve">should </w:t>
-      </w:r>
-      <w:r>
-        <w:t xml:space="preserve">also </w:t>
-      </w:r>
-      <w:r>
-        <w:t>a</w:t>
-      </w:r>
-      <w:r>
-        <w:t>lign annual budgeting with the cloud vendor's fiscal year to further capitalize on year-end discount options.</w:t>
-      </w:r>
-    </w:p>
-    <w:p>
-      <w:r>
-        <w:rPr>
-          <w:rStyle w:val="IntenseEmphasis"/>
-        </w:rPr>
-        <w:t>Quarterly planning</w:t>
-      </w:r>
-      <w:r>
-        <w:t xml:space="preserve">: </w:t>
-      </w:r>
-      <w:r>
-        <w:t xml:space="preserve">On a quarterly basis, the Cloud Governance team will review budgets with each billing unit leader to align forecast and actual spending. If there are changes to the plan or unexpected spending patterns, </w:t>
-      </w:r>
-      <w:r>
-        <w:t xml:space="preserve">billing unit leaders will </w:t>
-      </w:r>
-      <w:r>
-        <w:t xml:space="preserve">align and reallocate </w:t>
-      </w:r>
-      <w:r>
-        <w:t xml:space="preserve">their </w:t>
-      </w:r>
-      <w:r>
-        <w:t>budget.</w:t>
-      </w:r>
-    </w:p>
-    <w:p>
+        <w:t xml:space="preserve">IT teams </w:t>
+      </w:r>
       <w:r>
         <w:rPr>
           <w:rFonts w:cstheme="minorHAnsi"/>
         </w:rPr>
-        <w:t xml:space="preserve">The </w:t>
+        <w:t xml:space="preserve">will </w:t>
       </w:r>
       <w:r>
         <w:rPr>
           <w:rFonts w:cstheme="minorHAnsi"/>
         </w:rPr>
-        <w:t xml:space="preserve">Cloud Governance team </w:t>
+        <w:t xml:space="preserve">implement automated systems for monitoring cloud spending and usage for unplanned deviations from expected costs. </w:t>
       </w:r>
       <w:r>
         <w:rPr>
           <w:rFonts w:cstheme="minorHAnsi"/>
         </w:rPr>
-        <w:t xml:space="preserve">will also </w:t>
+        <w:t>They will</w:t>
       </w:r>
       <w:r>
         <w:rPr>
           <w:rFonts w:cstheme="minorHAnsi"/>
         </w:rPr>
-        <w:t xml:space="preserve">evaluate the </w:t>
+        <w:t xml:space="preserve"> al</w:t>
       </w:r>
       <w:r>
         <w:rPr>
           <w:rFonts w:cstheme="minorHAnsi"/>
         </w:rPr>
-        <w:t xml:space="preserve">team's </w:t>
+        <w:t>so</w:t>
       </w:r>
       <w:r>
         <w:rPr>
           <w:rFonts w:cstheme="minorHAnsi"/>
         </w:rPr>
-        <w:t xml:space="preserve">current membership </w:t>
-      </w:r>
-      <w:r>
-        <w:t xml:space="preserve">for knowledge gaps related to current or future business plans. </w:t>
-      </w:r>
-      <w:r>
-        <w:t>The team will invite r</w:t>
-      </w:r>
-      <w:r>
-        <w:t xml:space="preserve">elevant staff and workload owners to participate in reviews and planning as either temporary advisors or permanent members of </w:t>
-      </w:r>
-      <w:r>
-        <w:t>the</w:t>
-      </w:r>
-      <w:r>
-        <w:t xml:space="preserve"> team.</w:t>
-      </w:r>
-    </w:p>
-    <w:p>
-      <w:r>
-        <w:rPr>
-          <w:rStyle w:val="IntenseEmphasis"/>
-        </w:rPr>
-        <w:t>Education and Training</w:t>
-      </w:r>
-      <w:r>
-        <w:t xml:space="preserve">: On a bi-monthly basis, </w:t>
-      </w:r>
-      <w:r>
-        <w:t>t</w:t>
+        <w:t xml:space="preserve"> e</w:t>
       </w:r>
       <w:r>
         <w:rPr>
           <w:rFonts w:cstheme="minorHAnsi"/>
         </w:rPr>
-        <w:t xml:space="preserve">he </w:t>
-      </w:r>
-      <w:r>
-        <w:rPr>
-          <w:rFonts w:cstheme="minorHAnsi"/>
-        </w:rPr>
-        <w:t xml:space="preserve">Cloud Governance team </w:t>
-      </w:r>
-      <w:r>
-        <w:rPr>
-          <w:rFonts w:cstheme="minorHAnsi"/>
-        </w:rPr>
-        <w:t xml:space="preserve">will offer </w:t>
-      </w:r>
-      <w:r>
-        <w:t xml:space="preserve">training sessions to make sure business and IT staff are up-to-date on the latest Cost Management policy requirements. As part of this process </w:t>
-      </w:r>
-      <w:r>
-        <w:t xml:space="preserve">the team will review and update </w:t>
-      </w:r>
-      <w:r>
-        <w:t>all</w:t>
-      </w:r>
-      <w:r>
-        <w:t xml:space="preserve"> documentation, guidance, or other training assets to ensure they are in sync with the latest corporate policy statements.</w:t>
-      </w:r>
-    </w:p>
-    <w:p>
-      <w:r>
-        <w:rPr>
-          <w:rStyle w:val="IntenseEmphasis"/>
-        </w:rPr>
-        <w:t>Monthly reporting</w:t>
-      </w:r>
-      <w:r>
-        <w:t xml:space="preserve">: On a monthly basis, </w:t>
-      </w:r>
-      <w:r>
-        <w:t>t</w:t>
-      </w:r>
-      <w:r>
-        <w:rPr>
-          <w:rFonts w:cstheme="minorHAnsi"/>
-        </w:rPr>
-        <w:t xml:space="preserve">he </w:t>
-      </w:r>
-      <w:r>
-        <w:rPr>
-          <w:rFonts w:cstheme="minorHAnsi"/>
-        </w:rPr>
-        <w:t xml:space="preserve">Cloud Governance team </w:t>
-      </w:r>
-      <w:r>
-        <w:rPr>
-          <w:rFonts w:cstheme="minorHAnsi"/>
-        </w:rPr>
-        <w:t xml:space="preserve">will generate </w:t>
-      </w:r>
-      <w:r>
-        <w:t>actual spending against forecast</w:t>
-      </w:r>
-      <w:r>
-        <w:t xml:space="preserve">, and </w:t>
-      </w:r>
-      <w:r>
-        <w:t xml:space="preserve">billing leaders </w:t>
-      </w:r>
-      <w:r>
-        <w:t xml:space="preserve">notified </w:t>
-      </w:r>
-      <w:r>
-        <w:t>of any unexpected deviations.</w:t>
+        <w:t>stablish reporting and alerting systems to ensure prompt detection and mitigation of potential policy violations.</w:t>
       </w:r>
     </w:p>
     <w:p>
       <w:pPr>
         <w:pStyle w:val="Heading2"/>
-        <w:rPr>
-          <w:rFonts w:cstheme="minorHAnsi"/>
-        </w:rPr>
-      </w:pPr>
-      <w:bookmarkStart w:id="10" w:name="_Toc2782583"/>
-      <w:r>
-        <w:rPr>
-          <w:rFonts w:cstheme="minorHAnsi"/>
-        </w:rPr>
-        <w:t>Ongoing monitoring</w:t>
-      </w:r>
-      <w:bookmarkEnd w:id="10"/>
-    </w:p>
-    <w:p>
-      <w:pPr>
-        <w:rPr>
-          <w:rFonts w:cstheme="minorHAnsi"/>
-        </w:rPr>
-      </w:pPr>
-      <w:r>
-        <w:rPr>
-          <w:rFonts w:cstheme="minorHAnsi"/>
-        </w:rPr>
-        <w:t xml:space="preserve">IT teams </w:t>
-      </w:r>
-      <w:r>
-        <w:rPr>
-          <w:rFonts w:cstheme="minorHAnsi"/>
-        </w:rPr>
-        <w:t xml:space="preserve">will </w:t>
-      </w:r>
-      <w:r>
-        <w:rPr>
-          <w:rFonts w:cstheme="minorHAnsi"/>
-        </w:rPr>
-        <w:t xml:space="preserve">implement automated systems for monitoring cloud spending and usage for unplanned deviations from expected costs. </w:t>
-      </w:r>
-      <w:r>
-        <w:rPr>
-          <w:rFonts w:cstheme="minorHAnsi"/>
-        </w:rPr>
-        <w:t>They will</w:t>
-      </w:r>
-      <w:r>
-        <w:rPr>
-          <w:rFonts w:cstheme="minorHAnsi"/>
-        </w:rPr>
-        <w:t xml:space="preserve"> al</w:t>
-      </w:r>
-      <w:r>
-        <w:rPr>
-          <w:rFonts w:cstheme="minorHAnsi"/>
-        </w:rPr>
-        <w:t>so</w:t>
-      </w:r>
-      <w:r>
-        <w:rPr>
-          <w:rFonts w:cstheme="minorHAnsi"/>
-        </w:rPr>
-        <w:t xml:space="preserve"> e</w:t>
-      </w:r>
-      <w:r>
-        <w:rPr>
-          <w:rFonts w:cstheme="minorHAnsi"/>
-        </w:rPr>
-        <w:t>stablish reporting and alerting systems to ensure prompt detection and mitigation of potential policy violations.</w:t>
-      </w:r>
-    </w:p>
-    <w:p>
-      <w:pPr>
-        <w:pStyle w:val="Heading2"/>
-      </w:pPr>
-      <w:bookmarkStart w:id="11" w:name="_Toc2782584"/>
+      </w:pPr>
+      <w:bookmarkStart w:id="10" w:name="_Toc2782584"/>
       <w:r>
         <w:lastRenderedPageBreak/>
         <w:t>Violation Triggers and Enforcement Actions</w:t>
       </w:r>
-      <w:bookmarkEnd w:id="11"/>
+      <w:bookmarkEnd w:id="10"/>
     </w:p>
     <w:p>
       <w:pPr>
@@ -3002,12 +3064,12 @@
       <w:pPr>
         <w:pStyle w:val="Heading1"/>
       </w:pPr>
-      <w:bookmarkStart w:id="12" w:name="_Toc2782585"/>
+      <w:bookmarkStart w:id="11" w:name="_Toc2782585"/>
       <w:r>
         <w:lastRenderedPageBreak/>
         <w:t>Toolchain</w:t>
       </w:r>
-      <w:bookmarkEnd w:id="12"/>
+      <w:bookmarkEnd w:id="11"/>
     </w:p>
     <w:p>
       <w:pPr>
@@ -3029,7 +3091,19 @@
           <w:rPr>
             <w:rStyle w:val="Hyperlink"/>
           </w:rPr>
-          <w:t>governance theory section of CAF</w:t>
+          <w:t>governan</w:t>
+        </w:r>
+        <w:r>
+          <w:rPr>
+            <w:rStyle w:val="Hyperlink"/>
+          </w:rPr>
+          <w:t>c</w:t>
+        </w:r>
+        <w:r>
+          <w:rPr>
+            <w:rStyle w:val="Hyperlink"/>
+          </w:rPr>
+          <w:t>e theory section of CAF</w:t>
         </w:r>
       </w:hyperlink>
       <w:r>
@@ -3040,11 +3114,11 @@
       <w:pPr>
         <w:pStyle w:val="Heading2"/>
       </w:pPr>
-      <w:bookmarkStart w:id="13" w:name="_Toc2782586"/>
+      <w:bookmarkStart w:id="12" w:name="_Toc2782586"/>
       <w:r>
         <w:t>Azure Specific Tooling</w:t>
       </w:r>
-      <w:bookmarkEnd w:id="13"/>
+      <w:bookmarkEnd w:id="12"/>
     </w:p>
     <w:p>
       <w:pPr>
@@ -3064,7 +3138,21 @@
             <w:rStyle w:val="Hyperlink"/>
             <w:rFonts w:cstheme="minorHAnsi"/>
           </w:rPr>
-          <w:t>Azure Cost Management</w:t>
+          <w:t>Azure Cos</w:t>
+        </w:r>
+        <w:r>
+          <w:rPr>
+            <w:rStyle w:val="Hyperlink"/>
+            <w:rFonts w:cstheme="minorHAnsi"/>
+          </w:rPr>
+          <w:t>t</w:t>
+        </w:r>
+        <w:r>
+          <w:rPr>
+            <w:rStyle w:val="Hyperlink"/>
+            <w:rFonts w:cstheme="minorHAnsi"/>
+          </w:rPr>
+          <w:t xml:space="preserve"> Management</w:t>
         </w:r>
       </w:hyperlink>
     </w:p>
@@ -3092,7 +3180,21 @@
             <w:rStyle w:val="Hyperlink"/>
             <w:rFonts w:cstheme="minorHAnsi"/>
           </w:rPr>
-          <w:t>Azure Policy</w:t>
+          <w:t>Azure</w:t>
+        </w:r>
+        <w:r>
+          <w:rPr>
+            <w:rStyle w:val="Hyperlink"/>
+            <w:rFonts w:cstheme="minorHAnsi"/>
+          </w:rPr>
+          <w:t xml:space="preserve"> </w:t>
+        </w:r>
+        <w:r>
+          <w:rPr>
+            <w:rStyle w:val="Hyperlink"/>
+            <w:rFonts w:cstheme="minorHAnsi"/>
+          </w:rPr>
+          <w:t>Policy</w:t>
         </w:r>
       </w:hyperlink>
     </w:p>
@@ -3114,7 +3216,21 @@
             <w:rStyle w:val="Hyperlink"/>
             <w:rFonts w:cstheme="minorHAnsi"/>
           </w:rPr>
-          <w:t>Azure Advisor</w:t>
+          <w:t>Azure Ad</w:t>
+        </w:r>
+        <w:r>
+          <w:rPr>
+            <w:rStyle w:val="Hyperlink"/>
+            <w:rFonts w:cstheme="minorHAnsi"/>
+          </w:rPr>
+          <w:t>v</w:t>
+        </w:r>
+        <w:r>
+          <w:rPr>
+            <w:rStyle w:val="Hyperlink"/>
+            <w:rFonts w:cstheme="minorHAnsi"/>
+          </w:rPr>
+          <w:t>isor</w:t>
         </w:r>
       </w:hyperlink>
     </w:p>
@@ -3122,11 +3238,11 @@
       <w:pPr>
         <w:pStyle w:val="Heading2"/>
       </w:pPr>
-      <w:bookmarkStart w:id="14" w:name="_Toc2782587"/>
+      <w:bookmarkStart w:id="13" w:name="_Toc2782587"/>
       <w:r>
         <w:t>Tooling for other Cloud Providers</w:t>
       </w:r>
-      <w:bookmarkEnd w:id="14"/>
+      <w:bookmarkEnd w:id="13"/>
     </w:p>
     <w:p>
       <w:pPr>
@@ -3165,7 +3281,7 @@
 </file>
 
 <file path=word/endnotes.xml><?xml version="1.0" encoding="utf-8"?>
-<w:endnotes xmlns:wpc="http://schemas.microsoft.com/office/word/2010/wordprocessingCanvas" xmlns:cx="http://schemas.microsoft.com/office/drawing/2014/chartex" xmlns:cx1="http://schemas.microsoft.com/office/drawing/2015/9/8/chartex" xmlns:cx2="http://schemas.microsoft.com/office/drawing/2015/10/21/chartex" xmlns:cx3="http://schemas.microsoft.com/office/drawing/2016/5/9/chartex" xmlns:cx4="http://schemas.microsoft.com/office/drawing/2016/5/10/chartex" xmlns:cx5="http://schemas.microsoft.com/office/drawing/2016/5/11/chartex" xmlns:cx6="http://schemas.microsoft.com/office/drawing/2016/5/12/chartex" xmlns:cx7="http://schemas.microsoft.com/office/drawing/2016/5/13/chartex" xmlns:cx8="http://schemas.microsoft.com/office/drawing/2016/5/14/chartex" xmlns:mc="http://schemas.openxmlformats.org/markup-compatibility/2006" xmlns:aink="http://schemas.microsoft.com/office/drawing/2016/ink" xmlns:am3d="http://schemas.microsoft.com/office/drawing/2017/model3d" xmlns:o="urn:schemas-microsoft-com:office:office" xmlns:r="http://schemas.openxmlformats.org/officeDocument/2006/relationships" xmlns:m="http://schemas.openxmlformats.org/officeDocument/2006/math" xmlns:v="urn:schemas-microsoft-com:vml" xmlns:wp14="http://schemas.microsoft.com/office/word/2010/wordprocessingDrawing" xmlns:wp="http://schemas.openxmlformats.org/drawingml/2006/wordprocessingDrawing" xmlns:w10="urn:schemas-microsoft-com:office:word" xmlns:w="http://schemas.openxmlformats.org/wordprocessingml/2006/main" xmlns:w14="http://schemas.microsoft.com/office/word/2010/wordml" xmlns:w15="http://schemas.microsoft.com/office/word/2012/wordml" xmlns:w16cid="http://schemas.microsoft.com/office/word/2016/wordml/cid" xmlns:w16se="http://schemas.microsoft.com/office/word/2015/wordml/symex" xmlns:wpg="http://schemas.microsoft.com/office/word/2010/wordprocessingGroup" xmlns:wpi="http://schemas.microsoft.com/office/word/2010/wordprocessingInk" xmlns:wne="http://schemas.microsoft.com/office/word/2006/wordml" xmlns:wps="http://schemas.microsoft.com/office/word/2010/wordprocessingShape" mc:Ignorable="w14 w15 w16se w16cid wp14">
+<w:endnotes xmlns:wpc="http://schemas.microsoft.com/office/word/2010/wordprocessingCanvas" xmlns:cx="http://schemas.microsoft.com/office/drawing/2014/chartex" xmlns:cx1="http://schemas.microsoft.com/office/drawing/2015/9/8/chartex" xmlns:cx2="http://schemas.microsoft.com/office/drawing/2015/10/21/chartex" xmlns:cx3="http://schemas.microsoft.com/office/drawing/2016/5/9/chartex" xmlns:cx4="http://schemas.microsoft.com/office/drawing/2016/5/10/chartex" xmlns:cx5="http://schemas.microsoft.com/office/drawing/2016/5/11/chartex" xmlns:cx6="http://schemas.microsoft.com/office/drawing/2016/5/12/chartex" xmlns:cx7="http://schemas.microsoft.com/office/drawing/2016/5/13/chartex" xmlns:cx8="http://schemas.microsoft.com/office/drawing/2016/5/14/chartex" xmlns:mc="http://schemas.openxmlformats.org/markup-compatibility/2006" xmlns:aink="http://schemas.microsoft.com/office/drawing/2016/ink" xmlns:am3d="http://schemas.microsoft.com/office/drawing/2017/model3d" xmlns:o="urn:schemas-microsoft-com:office:office" xmlns:oel="http://schemas.microsoft.com/office/2019/extlst" xmlns:r="http://schemas.openxmlformats.org/officeDocument/2006/relationships" xmlns:m="http://schemas.openxmlformats.org/officeDocument/2006/math" xmlns:v="urn:schemas-microsoft-com:vml" xmlns:wp14="http://schemas.microsoft.com/office/word/2010/wordprocessingDrawing" xmlns:wp="http://schemas.openxmlformats.org/drawingml/2006/wordprocessingDrawing" xmlns:w10="urn:schemas-microsoft-com:office:word" xmlns:w="http://schemas.openxmlformats.org/wordprocessingml/2006/main" xmlns:w14="http://schemas.microsoft.com/office/word/2010/wordml" xmlns:w15="http://schemas.microsoft.com/office/word/2012/wordml" xmlns:w16cex="http://schemas.microsoft.com/office/word/2018/wordml/cex" xmlns:w16cid="http://schemas.microsoft.com/office/word/2016/wordml/cid" xmlns:w16="http://schemas.microsoft.com/office/word/2018/wordml" xmlns:w16du="http://schemas.microsoft.com/office/word/2023/wordml/word16du" xmlns:w16sdtdh="http://schemas.microsoft.com/office/word/2020/wordml/sdtdatahash" xmlns:w16se="http://schemas.microsoft.com/office/word/2015/wordml/symex" xmlns:wpg="http://schemas.microsoft.com/office/word/2010/wordprocessingGroup" xmlns:wpi="http://schemas.microsoft.com/office/word/2010/wordprocessingInk" xmlns:wne="http://schemas.microsoft.com/office/word/2006/wordml" xmlns:wps="http://schemas.microsoft.com/office/word/2010/wordprocessingShape" mc:Ignorable="w14 w15 w16se w16cid w16 w16cex w16sdtdh w16du wp14">
   <w:endnote w:type="separator" w:id="-1">
     <w:p>
       <w:pPr>
@@ -3190,7 +3306,7 @@
 </file>
 
 <file path=word/footer1.xml><?xml version="1.0" encoding="utf-8"?>
-<w:ftr xmlns:wpc="http://schemas.microsoft.com/office/word/2010/wordprocessingCanvas" xmlns:cx="http://schemas.microsoft.com/office/drawing/2014/chartex" xmlns:cx1="http://schemas.microsoft.com/office/drawing/2015/9/8/chartex" xmlns:cx2="http://schemas.microsoft.com/office/drawing/2015/10/21/chartex" xmlns:cx3="http://schemas.microsoft.com/office/drawing/2016/5/9/chartex" xmlns:cx4="http://schemas.microsoft.com/office/drawing/2016/5/10/chartex" xmlns:cx5="http://schemas.microsoft.com/office/drawing/2016/5/11/chartex" xmlns:cx6="http://schemas.microsoft.com/office/drawing/2016/5/12/chartex" xmlns:cx7="http://schemas.microsoft.com/office/drawing/2016/5/13/chartex" xmlns:cx8="http://schemas.microsoft.com/office/drawing/2016/5/14/chartex" xmlns:mc="http://schemas.openxmlformats.org/markup-compatibility/2006" xmlns:aink="http://schemas.microsoft.com/office/drawing/2016/ink" xmlns:am3d="http://schemas.microsoft.com/office/drawing/2017/model3d" xmlns:o="urn:schemas-microsoft-com:office:office" xmlns:r="http://schemas.openxmlformats.org/officeDocument/2006/relationships" xmlns:m="http://schemas.openxmlformats.org/officeDocument/2006/math" xmlns:v="urn:schemas-microsoft-com:vml" xmlns:wp14="http://schemas.microsoft.com/office/word/2010/wordprocessingDrawing" xmlns:wp="http://schemas.openxmlformats.org/drawingml/2006/wordprocessingDrawing" xmlns:w10="urn:schemas-microsoft-com:office:word" xmlns:w="http://schemas.openxmlformats.org/wordprocessingml/2006/main" xmlns:w14="http://schemas.microsoft.com/office/word/2010/wordml" xmlns:w15="http://schemas.microsoft.com/office/word/2012/wordml" xmlns:w16cid="http://schemas.microsoft.com/office/word/2016/wordml/cid" xmlns:w16se="http://schemas.microsoft.com/office/word/2015/wordml/symex" xmlns:wpg="http://schemas.microsoft.com/office/word/2010/wordprocessingGroup" xmlns:wpi="http://schemas.microsoft.com/office/word/2010/wordprocessingInk" xmlns:wne="http://schemas.microsoft.com/office/word/2006/wordml" xmlns:wps="http://schemas.microsoft.com/office/word/2010/wordprocessingShape" mc:Ignorable="w14 w15 w16se w16cid wp14">
+<w:ftr xmlns:wpc="http://schemas.microsoft.com/office/word/2010/wordprocessingCanvas" xmlns:cx="http://schemas.microsoft.com/office/drawing/2014/chartex" xmlns:cx1="http://schemas.microsoft.com/office/drawing/2015/9/8/chartex" xmlns:cx2="http://schemas.microsoft.com/office/drawing/2015/10/21/chartex" xmlns:cx3="http://schemas.microsoft.com/office/drawing/2016/5/9/chartex" xmlns:cx4="http://schemas.microsoft.com/office/drawing/2016/5/10/chartex" xmlns:cx5="http://schemas.microsoft.com/office/drawing/2016/5/11/chartex" xmlns:cx6="http://schemas.microsoft.com/office/drawing/2016/5/12/chartex" xmlns:cx7="http://schemas.microsoft.com/office/drawing/2016/5/13/chartex" xmlns:cx8="http://schemas.microsoft.com/office/drawing/2016/5/14/chartex" xmlns:mc="http://schemas.openxmlformats.org/markup-compatibility/2006" xmlns:aink="http://schemas.microsoft.com/office/drawing/2016/ink" xmlns:am3d="http://schemas.microsoft.com/office/drawing/2017/model3d" xmlns:o="urn:schemas-microsoft-com:office:office" xmlns:oel="http://schemas.microsoft.com/office/2019/extlst" xmlns:r="http://schemas.openxmlformats.org/officeDocument/2006/relationships" xmlns:m="http://schemas.openxmlformats.org/officeDocument/2006/math" xmlns:v="urn:schemas-microsoft-com:vml" xmlns:wp14="http://schemas.microsoft.com/office/word/2010/wordprocessingDrawing" xmlns:wp="http://schemas.openxmlformats.org/drawingml/2006/wordprocessingDrawing" xmlns:w10="urn:schemas-microsoft-com:office:word" xmlns:w="http://schemas.openxmlformats.org/wordprocessingml/2006/main" xmlns:w14="http://schemas.microsoft.com/office/word/2010/wordml" xmlns:w15="http://schemas.microsoft.com/office/word/2012/wordml" xmlns:w16cex="http://schemas.microsoft.com/office/word/2018/wordml/cex" xmlns:w16cid="http://schemas.microsoft.com/office/word/2016/wordml/cid" xmlns:w16="http://schemas.microsoft.com/office/word/2018/wordml" xmlns:w16du="http://schemas.microsoft.com/office/word/2023/wordml/word16du" xmlns:w16sdtdh="http://schemas.microsoft.com/office/word/2020/wordml/sdtdatahash" xmlns:w16se="http://schemas.microsoft.com/office/word/2015/wordml/symex" xmlns:wpg="http://schemas.microsoft.com/office/word/2010/wordprocessingGroup" xmlns:wpi="http://schemas.microsoft.com/office/word/2010/wordprocessingInk" xmlns:wne="http://schemas.microsoft.com/office/word/2006/wordml" xmlns:wps="http://schemas.microsoft.com/office/word/2010/wordprocessingShape" mc:Ignorable="w14 w15 w16se w16cid w16 w16cex w16sdtdh w16du wp14">
   <w:p>
     <w:pPr>
       <w:pStyle w:val="Footer"/>
@@ -3200,7 +3316,7 @@
 </file>
 
 <file path=word/footer2.xml><?xml version="1.0" encoding="utf-8"?>
-<w:ftr xmlns:wpc="http://schemas.microsoft.com/office/word/2010/wordprocessingCanvas" xmlns:cx="http://schemas.microsoft.com/office/drawing/2014/chartex" xmlns:cx1="http://schemas.microsoft.com/office/drawing/2015/9/8/chartex" xmlns:cx2="http://schemas.microsoft.com/office/drawing/2015/10/21/chartex" xmlns:cx3="http://schemas.microsoft.com/office/drawing/2016/5/9/chartex" xmlns:cx4="http://schemas.microsoft.com/office/drawing/2016/5/10/chartex" xmlns:cx5="http://schemas.microsoft.com/office/drawing/2016/5/11/chartex" xmlns:cx6="http://schemas.microsoft.com/office/drawing/2016/5/12/chartex" xmlns:cx7="http://schemas.microsoft.com/office/drawing/2016/5/13/chartex" xmlns:cx8="http://schemas.microsoft.com/office/drawing/2016/5/14/chartex" xmlns:mc="http://schemas.openxmlformats.org/markup-compatibility/2006" xmlns:aink="http://schemas.microsoft.com/office/drawing/2016/ink" xmlns:am3d="http://schemas.microsoft.com/office/drawing/2017/model3d" xmlns:o="urn:schemas-microsoft-com:office:office" xmlns:r="http://schemas.openxmlformats.org/officeDocument/2006/relationships" xmlns:m="http://schemas.openxmlformats.org/officeDocument/2006/math" xmlns:v="urn:schemas-microsoft-com:vml" xmlns:wp14="http://schemas.microsoft.com/office/word/2010/wordprocessingDrawing" xmlns:wp="http://schemas.openxmlformats.org/drawingml/2006/wordprocessingDrawing" xmlns:w10="urn:schemas-microsoft-com:office:word" xmlns:w="http://schemas.openxmlformats.org/wordprocessingml/2006/main" xmlns:w14="http://schemas.microsoft.com/office/word/2010/wordml" xmlns:w15="http://schemas.microsoft.com/office/word/2012/wordml" xmlns:w16cid="http://schemas.microsoft.com/office/word/2016/wordml/cid" xmlns:w16se="http://schemas.microsoft.com/office/word/2015/wordml/symex" xmlns:wpg="http://schemas.microsoft.com/office/word/2010/wordprocessingGroup" xmlns:wpi="http://schemas.microsoft.com/office/word/2010/wordprocessingInk" xmlns:wne="http://schemas.microsoft.com/office/word/2006/wordml" xmlns:wps="http://schemas.microsoft.com/office/word/2010/wordprocessingShape" mc:Ignorable="w14 w15 w16se w16cid wp14">
+<w:ftr xmlns:wpc="http://schemas.microsoft.com/office/word/2010/wordprocessingCanvas" xmlns:cx="http://schemas.microsoft.com/office/drawing/2014/chartex" xmlns:cx1="http://schemas.microsoft.com/office/drawing/2015/9/8/chartex" xmlns:cx2="http://schemas.microsoft.com/office/drawing/2015/10/21/chartex" xmlns:cx3="http://schemas.microsoft.com/office/drawing/2016/5/9/chartex" xmlns:cx4="http://schemas.microsoft.com/office/drawing/2016/5/10/chartex" xmlns:cx5="http://schemas.microsoft.com/office/drawing/2016/5/11/chartex" xmlns:cx6="http://schemas.microsoft.com/office/drawing/2016/5/12/chartex" xmlns:cx7="http://schemas.microsoft.com/office/drawing/2016/5/13/chartex" xmlns:cx8="http://schemas.microsoft.com/office/drawing/2016/5/14/chartex" xmlns:mc="http://schemas.openxmlformats.org/markup-compatibility/2006" xmlns:aink="http://schemas.microsoft.com/office/drawing/2016/ink" xmlns:am3d="http://schemas.microsoft.com/office/drawing/2017/model3d" xmlns:o="urn:schemas-microsoft-com:office:office" xmlns:oel="http://schemas.microsoft.com/office/2019/extlst" xmlns:r="http://schemas.openxmlformats.org/officeDocument/2006/relationships" xmlns:m="http://schemas.openxmlformats.org/officeDocument/2006/math" xmlns:v="urn:schemas-microsoft-com:vml" xmlns:wp14="http://schemas.microsoft.com/office/word/2010/wordprocessingDrawing" xmlns:wp="http://schemas.openxmlformats.org/drawingml/2006/wordprocessingDrawing" xmlns:w10="urn:schemas-microsoft-com:office:word" xmlns:w="http://schemas.openxmlformats.org/wordprocessingml/2006/main" xmlns:w14="http://schemas.microsoft.com/office/word/2010/wordml" xmlns:w15="http://schemas.microsoft.com/office/word/2012/wordml" xmlns:w16cex="http://schemas.microsoft.com/office/word/2018/wordml/cex" xmlns:w16cid="http://schemas.microsoft.com/office/word/2016/wordml/cid" xmlns:w16="http://schemas.microsoft.com/office/word/2018/wordml" xmlns:w16du="http://schemas.microsoft.com/office/word/2023/wordml/word16du" xmlns:w16sdtdh="http://schemas.microsoft.com/office/word/2020/wordml/sdtdatahash" xmlns:w16se="http://schemas.microsoft.com/office/word/2015/wordml/symex" xmlns:wpg="http://schemas.microsoft.com/office/word/2010/wordprocessingGroup" xmlns:wpi="http://schemas.microsoft.com/office/word/2010/wordprocessingInk" xmlns:wne="http://schemas.microsoft.com/office/word/2006/wordml" xmlns:wps="http://schemas.microsoft.com/office/word/2010/wordprocessingShape" mc:Ignorable="w14 w15 w16se w16cid w16 w16cex w16sdtdh w16du wp14">
   <w:p>
     <w:pPr>
       <w:pStyle w:val="Footer"/>
@@ -3210,7 +3326,7 @@
 </file>
 
 <file path=word/footer3.xml><?xml version="1.0" encoding="utf-8"?>
-<w:ftr xmlns:wpc="http://schemas.microsoft.com/office/word/2010/wordprocessingCanvas" xmlns:cx="http://schemas.microsoft.com/office/drawing/2014/chartex" xmlns:cx1="http://schemas.microsoft.com/office/drawing/2015/9/8/chartex" xmlns:cx2="http://schemas.microsoft.com/office/drawing/2015/10/21/chartex" xmlns:cx3="http://schemas.microsoft.com/office/drawing/2016/5/9/chartex" xmlns:cx4="http://schemas.microsoft.com/office/drawing/2016/5/10/chartex" xmlns:cx5="http://schemas.microsoft.com/office/drawing/2016/5/11/chartex" xmlns:cx6="http://schemas.microsoft.com/office/drawing/2016/5/12/chartex" xmlns:cx7="http://schemas.microsoft.com/office/drawing/2016/5/13/chartex" xmlns:cx8="http://schemas.microsoft.com/office/drawing/2016/5/14/chartex" xmlns:mc="http://schemas.openxmlformats.org/markup-compatibility/2006" xmlns:aink="http://schemas.microsoft.com/office/drawing/2016/ink" xmlns:am3d="http://schemas.microsoft.com/office/drawing/2017/model3d" xmlns:o="urn:schemas-microsoft-com:office:office" xmlns:r="http://schemas.openxmlformats.org/officeDocument/2006/relationships" xmlns:m="http://schemas.openxmlformats.org/officeDocument/2006/math" xmlns:v="urn:schemas-microsoft-com:vml" xmlns:wp14="http://schemas.microsoft.com/office/word/2010/wordprocessingDrawing" xmlns:wp="http://schemas.openxmlformats.org/drawingml/2006/wordprocessingDrawing" xmlns:w10="urn:schemas-microsoft-com:office:word" xmlns:w="http://schemas.openxmlformats.org/wordprocessingml/2006/main" xmlns:w14="http://schemas.microsoft.com/office/word/2010/wordml" xmlns:w15="http://schemas.microsoft.com/office/word/2012/wordml" xmlns:w16cid="http://schemas.microsoft.com/office/word/2016/wordml/cid" xmlns:w16se="http://schemas.microsoft.com/office/word/2015/wordml/symex" xmlns:wpg="http://schemas.microsoft.com/office/word/2010/wordprocessingGroup" xmlns:wpi="http://schemas.microsoft.com/office/word/2010/wordprocessingInk" xmlns:wne="http://schemas.microsoft.com/office/word/2006/wordml" xmlns:wps="http://schemas.microsoft.com/office/word/2010/wordprocessingShape" mc:Ignorable="w14 w15 w16se w16cid wp14">
+<w:ftr xmlns:wpc="http://schemas.microsoft.com/office/word/2010/wordprocessingCanvas" xmlns:cx="http://schemas.microsoft.com/office/drawing/2014/chartex" xmlns:cx1="http://schemas.microsoft.com/office/drawing/2015/9/8/chartex" xmlns:cx2="http://schemas.microsoft.com/office/drawing/2015/10/21/chartex" xmlns:cx3="http://schemas.microsoft.com/office/drawing/2016/5/9/chartex" xmlns:cx4="http://schemas.microsoft.com/office/drawing/2016/5/10/chartex" xmlns:cx5="http://schemas.microsoft.com/office/drawing/2016/5/11/chartex" xmlns:cx6="http://schemas.microsoft.com/office/drawing/2016/5/12/chartex" xmlns:cx7="http://schemas.microsoft.com/office/drawing/2016/5/13/chartex" xmlns:cx8="http://schemas.microsoft.com/office/drawing/2016/5/14/chartex" xmlns:mc="http://schemas.openxmlformats.org/markup-compatibility/2006" xmlns:aink="http://schemas.microsoft.com/office/drawing/2016/ink" xmlns:am3d="http://schemas.microsoft.com/office/drawing/2017/model3d" xmlns:o="urn:schemas-microsoft-com:office:office" xmlns:oel="http://schemas.microsoft.com/office/2019/extlst" xmlns:r="http://schemas.openxmlformats.org/officeDocument/2006/relationships" xmlns:m="http://schemas.openxmlformats.org/officeDocument/2006/math" xmlns:v="urn:schemas-microsoft-com:vml" xmlns:wp14="http://schemas.microsoft.com/office/word/2010/wordprocessingDrawing" xmlns:wp="http://schemas.openxmlformats.org/drawingml/2006/wordprocessingDrawing" xmlns:w10="urn:schemas-microsoft-com:office:word" xmlns:w="http://schemas.openxmlformats.org/wordprocessingml/2006/main" xmlns:w14="http://schemas.microsoft.com/office/word/2010/wordml" xmlns:w15="http://schemas.microsoft.com/office/word/2012/wordml" xmlns:w16cex="http://schemas.microsoft.com/office/word/2018/wordml/cex" xmlns:w16cid="http://schemas.microsoft.com/office/word/2016/wordml/cid" xmlns:w16="http://schemas.microsoft.com/office/word/2018/wordml" xmlns:w16du="http://schemas.microsoft.com/office/word/2023/wordml/word16du" xmlns:w16sdtdh="http://schemas.microsoft.com/office/word/2020/wordml/sdtdatahash" xmlns:w16se="http://schemas.microsoft.com/office/word/2015/wordml/symex" xmlns:wpg="http://schemas.microsoft.com/office/word/2010/wordprocessingGroup" xmlns:wpi="http://schemas.microsoft.com/office/word/2010/wordprocessingInk" xmlns:wne="http://schemas.microsoft.com/office/word/2006/wordml" xmlns:wps="http://schemas.microsoft.com/office/word/2010/wordprocessingShape" mc:Ignorable="w14 w15 w16se w16cid w16 w16cex w16sdtdh w16du wp14">
   <w:p>
     <w:pPr>
       <w:pStyle w:val="Footer"/>
@@ -3220,7 +3336,7 @@
 </file>
 
 <file path=word/footnotes.xml><?xml version="1.0" encoding="utf-8"?>
-<w:footnotes xmlns:wpc="http://schemas.microsoft.com/office/word/2010/wordprocessingCanvas" xmlns:cx="http://schemas.microsoft.com/office/drawing/2014/chartex" xmlns:cx1="http://schemas.microsoft.com/office/drawing/2015/9/8/chartex" xmlns:cx2="http://schemas.microsoft.com/office/drawing/2015/10/21/chartex" xmlns:cx3="http://schemas.microsoft.com/office/drawing/2016/5/9/chartex" xmlns:cx4="http://schemas.microsoft.com/office/drawing/2016/5/10/chartex" xmlns:cx5="http://schemas.microsoft.com/office/drawing/2016/5/11/chartex" xmlns:cx6="http://schemas.microsoft.com/office/drawing/2016/5/12/chartex" xmlns:cx7="http://schemas.microsoft.com/office/drawing/2016/5/13/chartex" xmlns:cx8="http://schemas.microsoft.com/office/drawing/2016/5/14/chartex" xmlns:mc="http://schemas.openxmlformats.org/markup-compatibility/2006" xmlns:aink="http://schemas.microsoft.com/office/drawing/2016/ink" xmlns:am3d="http://schemas.microsoft.com/office/drawing/2017/model3d" xmlns:o="urn:schemas-microsoft-com:office:office" xmlns:r="http://schemas.openxmlformats.org/officeDocument/2006/relationships" xmlns:m="http://schemas.openxmlformats.org/officeDocument/2006/math" xmlns:v="urn:schemas-microsoft-com:vml" xmlns:wp14="http://schemas.microsoft.com/office/word/2010/wordprocessingDrawing" xmlns:wp="http://schemas.openxmlformats.org/drawingml/2006/wordprocessingDrawing" xmlns:w10="urn:schemas-microsoft-com:office:word" xmlns:w="http://schemas.openxmlformats.org/wordprocessingml/2006/main" xmlns:w14="http://schemas.microsoft.com/office/word/2010/wordml" xmlns:w15="http://schemas.microsoft.com/office/word/2012/wordml" xmlns:w16cid="http://schemas.microsoft.com/office/word/2016/wordml/cid" xmlns:w16se="http://schemas.microsoft.com/office/word/2015/wordml/symex" xmlns:wpg="http://schemas.microsoft.com/office/word/2010/wordprocessingGroup" xmlns:wpi="http://schemas.microsoft.com/office/word/2010/wordprocessingInk" xmlns:wne="http://schemas.microsoft.com/office/word/2006/wordml" xmlns:wps="http://schemas.microsoft.com/office/word/2010/wordprocessingShape" mc:Ignorable="w14 w15 w16se w16cid wp14">
+<w:footnotes xmlns:wpc="http://schemas.microsoft.com/office/word/2010/wordprocessingCanvas" xmlns:cx="http://schemas.microsoft.com/office/drawing/2014/chartex" xmlns:cx1="http://schemas.microsoft.com/office/drawing/2015/9/8/chartex" xmlns:cx2="http://schemas.microsoft.com/office/drawing/2015/10/21/chartex" xmlns:cx3="http://schemas.microsoft.com/office/drawing/2016/5/9/chartex" xmlns:cx4="http://schemas.microsoft.com/office/drawing/2016/5/10/chartex" xmlns:cx5="http://schemas.microsoft.com/office/drawing/2016/5/11/chartex" xmlns:cx6="http://schemas.microsoft.com/office/drawing/2016/5/12/chartex" xmlns:cx7="http://schemas.microsoft.com/office/drawing/2016/5/13/chartex" xmlns:cx8="http://schemas.microsoft.com/office/drawing/2016/5/14/chartex" xmlns:mc="http://schemas.openxmlformats.org/markup-compatibility/2006" xmlns:aink="http://schemas.microsoft.com/office/drawing/2016/ink" xmlns:am3d="http://schemas.microsoft.com/office/drawing/2017/model3d" xmlns:o="urn:schemas-microsoft-com:office:office" xmlns:oel="http://schemas.microsoft.com/office/2019/extlst" xmlns:r="http://schemas.openxmlformats.org/officeDocument/2006/relationships" xmlns:m="http://schemas.openxmlformats.org/officeDocument/2006/math" xmlns:v="urn:schemas-microsoft-com:vml" xmlns:wp14="http://schemas.microsoft.com/office/word/2010/wordprocessingDrawing" xmlns:wp="http://schemas.openxmlformats.org/drawingml/2006/wordprocessingDrawing" xmlns:w10="urn:schemas-microsoft-com:office:word" xmlns:w="http://schemas.openxmlformats.org/wordprocessingml/2006/main" xmlns:w14="http://schemas.microsoft.com/office/word/2010/wordml" xmlns:w15="http://schemas.microsoft.com/office/word/2012/wordml" xmlns:w16cex="http://schemas.microsoft.com/office/word/2018/wordml/cex" xmlns:w16cid="http://schemas.microsoft.com/office/word/2016/wordml/cid" xmlns:w16="http://schemas.microsoft.com/office/word/2018/wordml" xmlns:w16du="http://schemas.microsoft.com/office/word/2023/wordml/word16du" xmlns:w16sdtdh="http://schemas.microsoft.com/office/word/2020/wordml/sdtdatahash" xmlns:w16se="http://schemas.microsoft.com/office/word/2015/wordml/symex" xmlns:wpg="http://schemas.microsoft.com/office/word/2010/wordprocessingGroup" xmlns:wpi="http://schemas.microsoft.com/office/word/2010/wordprocessingInk" xmlns:wne="http://schemas.microsoft.com/office/word/2006/wordml" xmlns:wps="http://schemas.microsoft.com/office/word/2010/wordprocessingShape" mc:Ignorable="w14 w15 w16se w16cid w16 w16cex w16sdtdh w16du wp14">
   <w:footnote w:type="separator" w:id="-1">
     <w:p>
       <w:pPr>
@@ -3245,7 +3361,7 @@
 </file>
 
 <file path=word/header1.xml><?xml version="1.0" encoding="utf-8"?>
-<w:hdr xmlns:wpc="http://schemas.microsoft.com/office/word/2010/wordprocessingCanvas" xmlns:cx="http://schemas.microsoft.com/office/drawing/2014/chartex" xmlns:cx1="http://schemas.microsoft.com/office/drawing/2015/9/8/chartex" xmlns:cx2="http://schemas.microsoft.com/office/drawing/2015/10/21/chartex" xmlns:cx3="http://schemas.microsoft.com/office/drawing/2016/5/9/chartex" xmlns:cx4="http://schemas.microsoft.com/office/drawing/2016/5/10/chartex" xmlns:cx5="http://schemas.microsoft.com/office/drawing/2016/5/11/chartex" xmlns:cx6="http://schemas.microsoft.com/office/drawing/2016/5/12/chartex" xmlns:cx7="http://schemas.microsoft.com/office/drawing/2016/5/13/chartex" xmlns:cx8="http://schemas.microsoft.com/office/drawing/2016/5/14/chartex" xmlns:mc="http://schemas.openxmlformats.org/markup-compatibility/2006" xmlns:aink="http://schemas.microsoft.com/office/drawing/2016/ink" xmlns:am3d="http://schemas.microsoft.com/office/drawing/2017/model3d" xmlns:o="urn:schemas-microsoft-com:office:office" xmlns:r="http://schemas.openxmlformats.org/officeDocument/2006/relationships" xmlns:m="http://schemas.openxmlformats.org/officeDocument/2006/math" xmlns:v="urn:schemas-microsoft-com:vml" xmlns:wp14="http://schemas.microsoft.com/office/word/2010/wordprocessingDrawing" xmlns:wp="http://schemas.openxmlformats.org/drawingml/2006/wordprocessingDrawing" xmlns:w10="urn:schemas-microsoft-com:office:word" xmlns:w="http://schemas.openxmlformats.org/wordprocessingml/2006/main" xmlns:w14="http://schemas.microsoft.com/office/word/2010/wordml" xmlns:w15="http://schemas.microsoft.com/office/word/2012/wordml" xmlns:w16cid="http://schemas.microsoft.com/office/word/2016/wordml/cid" xmlns:w16se="http://schemas.microsoft.com/office/word/2015/wordml/symex" xmlns:wpg="http://schemas.microsoft.com/office/word/2010/wordprocessingGroup" xmlns:wpi="http://schemas.microsoft.com/office/word/2010/wordprocessingInk" xmlns:wne="http://schemas.microsoft.com/office/word/2006/wordml" xmlns:wps="http://schemas.microsoft.com/office/word/2010/wordprocessingShape" mc:Ignorable="w14 w15 w16se w16cid wp14">
+<w:hdr xmlns:wpc="http://schemas.microsoft.com/office/word/2010/wordprocessingCanvas" xmlns:cx="http://schemas.microsoft.com/office/drawing/2014/chartex" xmlns:cx1="http://schemas.microsoft.com/office/drawing/2015/9/8/chartex" xmlns:cx2="http://schemas.microsoft.com/office/drawing/2015/10/21/chartex" xmlns:cx3="http://schemas.microsoft.com/office/drawing/2016/5/9/chartex" xmlns:cx4="http://schemas.microsoft.com/office/drawing/2016/5/10/chartex" xmlns:cx5="http://schemas.microsoft.com/office/drawing/2016/5/11/chartex" xmlns:cx6="http://schemas.microsoft.com/office/drawing/2016/5/12/chartex" xmlns:cx7="http://schemas.microsoft.com/office/drawing/2016/5/13/chartex" xmlns:cx8="http://schemas.microsoft.com/office/drawing/2016/5/14/chartex" xmlns:mc="http://schemas.openxmlformats.org/markup-compatibility/2006" xmlns:aink="http://schemas.microsoft.com/office/drawing/2016/ink" xmlns:am3d="http://schemas.microsoft.com/office/drawing/2017/model3d" xmlns:o="urn:schemas-microsoft-com:office:office" xmlns:oel="http://schemas.microsoft.com/office/2019/extlst" xmlns:r="http://schemas.openxmlformats.org/officeDocument/2006/relationships" xmlns:m="http://schemas.openxmlformats.org/officeDocument/2006/math" xmlns:v="urn:schemas-microsoft-com:vml" xmlns:wp14="http://schemas.microsoft.com/office/word/2010/wordprocessingDrawing" xmlns:wp="http://schemas.openxmlformats.org/drawingml/2006/wordprocessingDrawing" xmlns:w10="urn:schemas-microsoft-com:office:word" xmlns:w="http://schemas.openxmlformats.org/wordprocessingml/2006/main" xmlns:w14="http://schemas.microsoft.com/office/word/2010/wordml" xmlns:w15="http://schemas.microsoft.com/office/word/2012/wordml" xmlns:w16cex="http://schemas.microsoft.com/office/word/2018/wordml/cex" xmlns:w16cid="http://schemas.microsoft.com/office/word/2016/wordml/cid" xmlns:w16="http://schemas.microsoft.com/office/word/2018/wordml" xmlns:w16du="http://schemas.microsoft.com/office/word/2023/wordml/word16du" xmlns:w16sdtdh="http://schemas.microsoft.com/office/word/2020/wordml/sdtdatahash" xmlns:w16se="http://schemas.microsoft.com/office/word/2015/wordml/symex" xmlns:wpg="http://schemas.microsoft.com/office/word/2010/wordprocessingGroup" xmlns:wpi="http://schemas.microsoft.com/office/word/2010/wordprocessingInk" xmlns:wne="http://schemas.microsoft.com/office/word/2006/wordml" xmlns:wps="http://schemas.microsoft.com/office/word/2010/wordprocessingShape" mc:Ignorable="w14 w15 w16se w16cid w16 w16cex w16sdtdh w16du wp14">
   <w:p>
     <w:pPr>
       <w:pStyle w:val="Header"/>
@@ -3279,7 +3395,7 @@
           </v:handles>
           <o:lock v:ext="edit" text="t" shapetype="t"/>
         </v:shapetype>
-        <v:shape id="PowerPlusWaterMarkObject186389766" o:spid="_x0000_s2050" type="#_x0000_t136" style="position:absolute;margin-left:0;margin-top:0;width:577.35pt;height:82.45pt;rotation:315;z-index:-251655168;mso-position-horizontal:center;mso-position-horizontal-relative:margin;mso-position-vertical:center;mso-position-vertical-relative:margin" o:allowincell="f" fillcolor="#c00000" stroked="f">
+        <v:shape id="PowerPlusWaterMarkObject186389766" o:spid="_x0000_s1026" type="#_x0000_t136" style="position:absolute;margin-left:0;margin-top:0;width:577.35pt;height:82.45pt;rotation:315;z-index:-251655168;mso-position-horizontal:center;mso-position-horizontal-relative:margin;mso-position-vertical:center;mso-position-vertical-relative:margin" o:allowincell="f" fillcolor="#c00000" stroked="f">
           <v:fill opacity=".5"/>
           <v:textpath style="font-family:&quot;Calibri&quot;;font-size:1pt" string="Sample for reference only"/>
           <w10:wrap anchorx="margin" anchory="margin"/>
@@ -3291,7 +3407,7 @@
 </file>
 
 <file path=word/header2.xml><?xml version="1.0" encoding="utf-8"?>
-<w:hdr xmlns:wpc="http://schemas.microsoft.com/office/word/2010/wordprocessingCanvas" xmlns:cx="http://schemas.microsoft.com/office/drawing/2014/chartex" xmlns:cx1="http://schemas.microsoft.com/office/drawing/2015/9/8/chartex" xmlns:cx2="http://schemas.microsoft.com/office/drawing/2015/10/21/chartex" xmlns:cx3="http://schemas.microsoft.com/office/drawing/2016/5/9/chartex" xmlns:cx4="http://schemas.microsoft.com/office/drawing/2016/5/10/chartex" xmlns:cx5="http://schemas.microsoft.com/office/drawing/2016/5/11/chartex" xmlns:cx6="http://schemas.microsoft.com/office/drawing/2016/5/12/chartex" xmlns:cx7="http://schemas.microsoft.com/office/drawing/2016/5/13/chartex" xmlns:cx8="http://schemas.microsoft.com/office/drawing/2016/5/14/chartex" xmlns:mc="http://schemas.openxmlformats.org/markup-compatibility/2006" xmlns:aink="http://schemas.microsoft.com/office/drawing/2016/ink" xmlns:am3d="http://schemas.microsoft.com/office/drawing/2017/model3d" xmlns:o="urn:schemas-microsoft-com:office:office" xmlns:r="http://schemas.openxmlformats.org/officeDocument/2006/relationships" xmlns:m="http://schemas.openxmlformats.org/officeDocument/2006/math" xmlns:v="urn:schemas-microsoft-com:vml" xmlns:wp14="http://schemas.microsoft.com/office/word/2010/wordprocessingDrawing" xmlns:wp="http://schemas.openxmlformats.org/drawingml/2006/wordprocessingDrawing" xmlns:w10="urn:schemas-microsoft-com:office:word" xmlns:w="http://schemas.openxmlformats.org/wordprocessingml/2006/main" xmlns:w14="http://schemas.microsoft.com/office/word/2010/wordml" xmlns:w15="http://schemas.microsoft.com/office/word/2012/wordml" xmlns:w16cid="http://schemas.microsoft.com/office/word/2016/wordml/cid" xmlns:w16se="http://schemas.microsoft.com/office/word/2015/wordml/symex" xmlns:wpg="http://schemas.microsoft.com/office/word/2010/wordprocessingGroup" xmlns:wpi="http://schemas.microsoft.com/office/word/2010/wordprocessingInk" xmlns:wne="http://schemas.microsoft.com/office/word/2006/wordml" xmlns:wps="http://schemas.microsoft.com/office/word/2010/wordprocessingShape" mc:Ignorable="w14 w15 w16se w16cid wp14">
+<w:hdr xmlns:wpc="http://schemas.microsoft.com/office/word/2010/wordprocessingCanvas" xmlns:cx="http://schemas.microsoft.com/office/drawing/2014/chartex" xmlns:cx1="http://schemas.microsoft.com/office/drawing/2015/9/8/chartex" xmlns:cx2="http://schemas.microsoft.com/office/drawing/2015/10/21/chartex" xmlns:cx3="http://schemas.microsoft.com/office/drawing/2016/5/9/chartex" xmlns:cx4="http://schemas.microsoft.com/office/drawing/2016/5/10/chartex" xmlns:cx5="http://schemas.microsoft.com/office/drawing/2016/5/11/chartex" xmlns:cx6="http://schemas.microsoft.com/office/drawing/2016/5/12/chartex" xmlns:cx7="http://schemas.microsoft.com/office/drawing/2016/5/13/chartex" xmlns:cx8="http://schemas.microsoft.com/office/drawing/2016/5/14/chartex" xmlns:mc="http://schemas.openxmlformats.org/markup-compatibility/2006" xmlns:aink="http://schemas.microsoft.com/office/drawing/2016/ink" xmlns:am3d="http://schemas.microsoft.com/office/drawing/2017/model3d" xmlns:o="urn:schemas-microsoft-com:office:office" xmlns:oel="http://schemas.microsoft.com/office/2019/extlst" xmlns:r="http://schemas.openxmlformats.org/officeDocument/2006/relationships" xmlns:m="http://schemas.openxmlformats.org/officeDocument/2006/math" xmlns:v="urn:schemas-microsoft-com:vml" xmlns:wp14="http://schemas.microsoft.com/office/word/2010/wordprocessingDrawing" xmlns:wp="http://schemas.openxmlformats.org/drawingml/2006/wordprocessingDrawing" xmlns:w10="urn:schemas-microsoft-com:office:word" xmlns:w="http://schemas.openxmlformats.org/wordprocessingml/2006/main" xmlns:w14="http://schemas.microsoft.com/office/word/2010/wordml" xmlns:w15="http://schemas.microsoft.com/office/word/2012/wordml" xmlns:w16cex="http://schemas.microsoft.com/office/word/2018/wordml/cex" xmlns:w16cid="http://schemas.microsoft.com/office/word/2016/wordml/cid" xmlns:w16="http://schemas.microsoft.com/office/word/2018/wordml" xmlns:w16du="http://schemas.microsoft.com/office/word/2023/wordml/word16du" xmlns:w16sdtdh="http://schemas.microsoft.com/office/word/2020/wordml/sdtdatahash" xmlns:w16se="http://schemas.microsoft.com/office/word/2015/wordml/symex" xmlns:wpg="http://schemas.microsoft.com/office/word/2010/wordprocessingGroup" xmlns:wpi="http://schemas.microsoft.com/office/word/2010/wordprocessingInk" xmlns:wne="http://schemas.microsoft.com/office/word/2006/wordml" xmlns:wps="http://schemas.microsoft.com/office/word/2010/wordprocessingShape" mc:Ignorable="w14 w15 w16se w16cid w16 w16cex w16sdtdh w16du wp14">
   <w:p>
     <w:pPr>
       <w:pStyle w:val="Header"/>
@@ -3325,7 +3441,7 @@
           </v:handles>
           <o:lock v:ext="edit" text="t" shapetype="t"/>
         </v:shapetype>
-        <v:shape id="PowerPlusWaterMarkObject186389767" o:spid="_x0000_s2051" type="#_x0000_t136" style="position:absolute;margin-left:0;margin-top:0;width:577.35pt;height:82.45pt;rotation:315;z-index:-251653120;mso-position-horizontal:center;mso-position-horizontal-relative:margin;mso-position-vertical:center;mso-position-vertical-relative:margin" o:allowincell="f" fillcolor="#c00000" stroked="f">
+        <v:shape id="PowerPlusWaterMarkObject186389767" o:spid="_x0000_s1027" type="#_x0000_t136" style="position:absolute;margin-left:0;margin-top:0;width:577.35pt;height:82.45pt;rotation:315;z-index:-251653120;mso-position-horizontal:center;mso-position-horizontal-relative:margin;mso-position-vertical:center;mso-position-vertical-relative:margin" o:allowincell="f" fillcolor="#c00000" stroked="f">
           <v:fill opacity=".5"/>
           <v:textpath style="font-family:&quot;Calibri&quot;;font-size:1pt" string="Sample for reference only"/>
           <w10:wrap anchorx="margin" anchory="margin"/>
@@ -3337,7 +3453,7 @@
 </file>
 
 <file path=word/header3.xml><?xml version="1.0" encoding="utf-8"?>
-<w:hdr xmlns:wpc="http://schemas.microsoft.com/office/word/2010/wordprocessingCanvas" xmlns:cx="http://schemas.microsoft.com/office/drawing/2014/chartex" xmlns:cx1="http://schemas.microsoft.com/office/drawing/2015/9/8/chartex" xmlns:cx2="http://schemas.microsoft.com/office/drawing/2015/10/21/chartex" xmlns:cx3="http://schemas.microsoft.com/office/drawing/2016/5/9/chartex" xmlns:cx4="http://schemas.microsoft.com/office/drawing/2016/5/10/chartex" xmlns:cx5="http://schemas.microsoft.com/office/drawing/2016/5/11/chartex" xmlns:cx6="http://schemas.microsoft.com/office/drawing/2016/5/12/chartex" xmlns:cx7="http://schemas.microsoft.com/office/drawing/2016/5/13/chartex" xmlns:cx8="http://schemas.microsoft.com/office/drawing/2016/5/14/chartex" xmlns:mc="http://schemas.openxmlformats.org/markup-compatibility/2006" xmlns:aink="http://schemas.microsoft.com/office/drawing/2016/ink" xmlns:am3d="http://schemas.microsoft.com/office/drawing/2017/model3d" xmlns:o="urn:schemas-microsoft-com:office:office" xmlns:r="http://schemas.openxmlformats.org/officeDocument/2006/relationships" xmlns:m="http://schemas.openxmlformats.org/officeDocument/2006/math" xmlns:v="urn:schemas-microsoft-com:vml" xmlns:wp14="http://schemas.microsoft.com/office/word/2010/wordprocessingDrawing" xmlns:wp="http://schemas.openxmlformats.org/drawingml/2006/wordprocessingDrawing" xmlns:w10="urn:schemas-microsoft-com:office:word" xmlns:w="http://schemas.openxmlformats.org/wordprocessingml/2006/main" xmlns:w14="http://schemas.microsoft.com/office/word/2010/wordml" xmlns:w15="http://schemas.microsoft.com/office/word/2012/wordml" xmlns:w16cid="http://schemas.microsoft.com/office/word/2016/wordml/cid" xmlns:w16se="http://schemas.microsoft.com/office/word/2015/wordml/symex" xmlns:wpg="http://schemas.microsoft.com/office/word/2010/wordprocessingGroup" xmlns:wpi="http://schemas.microsoft.com/office/word/2010/wordprocessingInk" xmlns:wne="http://schemas.microsoft.com/office/word/2006/wordml" xmlns:wps="http://schemas.microsoft.com/office/word/2010/wordprocessingShape" mc:Ignorable="w14 w15 w16se w16cid wp14">
+<w:hdr xmlns:wpc="http://schemas.microsoft.com/office/word/2010/wordprocessingCanvas" xmlns:cx="http://schemas.microsoft.com/office/drawing/2014/chartex" xmlns:cx1="http://schemas.microsoft.com/office/drawing/2015/9/8/chartex" xmlns:cx2="http://schemas.microsoft.com/office/drawing/2015/10/21/chartex" xmlns:cx3="http://schemas.microsoft.com/office/drawing/2016/5/9/chartex" xmlns:cx4="http://schemas.microsoft.com/office/drawing/2016/5/10/chartex" xmlns:cx5="http://schemas.microsoft.com/office/drawing/2016/5/11/chartex" xmlns:cx6="http://schemas.microsoft.com/office/drawing/2016/5/12/chartex" xmlns:cx7="http://schemas.microsoft.com/office/drawing/2016/5/13/chartex" xmlns:cx8="http://schemas.microsoft.com/office/drawing/2016/5/14/chartex" xmlns:mc="http://schemas.openxmlformats.org/markup-compatibility/2006" xmlns:aink="http://schemas.microsoft.com/office/drawing/2016/ink" xmlns:am3d="http://schemas.microsoft.com/office/drawing/2017/model3d" xmlns:o="urn:schemas-microsoft-com:office:office" xmlns:oel="http://schemas.microsoft.com/office/2019/extlst" xmlns:r="http://schemas.openxmlformats.org/officeDocument/2006/relationships" xmlns:m="http://schemas.openxmlformats.org/officeDocument/2006/math" xmlns:v="urn:schemas-microsoft-com:vml" xmlns:wp14="http://schemas.microsoft.com/office/word/2010/wordprocessingDrawing" xmlns:wp="http://schemas.openxmlformats.org/drawingml/2006/wordprocessingDrawing" xmlns:w10="urn:schemas-microsoft-com:office:word" xmlns:w="http://schemas.openxmlformats.org/wordprocessingml/2006/main" xmlns:w14="http://schemas.microsoft.com/office/word/2010/wordml" xmlns:w15="http://schemas.microsoft.com/office/word/2012/wordml" xmlns:w16cex="http://schemas.microsoft.com/office/word/2018/wordml/cex" xmlns:w16cid="http://schemas.microsoft.com/office/word/2016/wordml/cid" xmlns:w16="http://schemas.microsoft.com/office/word/2018/wordml" xmlns:w16du="http://schemas.microsoft.com/office/word/2023/wordml/word16du" xmlns:w16sdtdh="http://schemas.microsoft.com/office/word/2020/wordml/sdtdatahash" xmlns:w16se="http://schemas.microsoft.com/office/word/2015/wordml/symex" xmlns:wpg="http://schemas.microsoft.com/office/word/2010/wordprocessingGroup" xmlns:wpi="http://schemas.microsoft.com/office/word/2010/wordprocessingInk" xmlns:wne="http://schemas.microsoft.com/office/word/2006/wordml" xmlns:wps="http://schemas.microsoft.com/office/word/2010/wordprocessingShape" mc:Ignorable="w14 w15 w16se w16cid w16 w16cex w16sdtdh w16du wp14">
   <w:p>
     <w:pPr>
       <w:pStyle w:val="Header"/>
@@ -3371,7 +3487,7 @@
           </v:handles>
           <o:lock v:ext="edit" text="t" shapetype="t"/>
         </v:shapetype>
-        <v:shape id="PowerPlusWaterMarkObject186389765" o:spid="_x0000_s2049" type="#_x0000_t136" style="position:absolute;margin-left:0;margin-top:0;width:577.35pt;height:82.45pt;rotation:315;z-index:-251657216;mso-position-horizontal:center;mso-position-horizontal-relative:margin;mso-position-vertical:center;mso-position-vertical-relative:margin" o:allowincell="f" fillcolor="#c00000" stroked="f">
+        <v:shape id="PowerPlusWaterMarkObject186389765" o:spid="_x0000_s1025" type="#_x0000_t136" style="position:absolute;margin-left:0;margin-top:0;width:577.35pt;height:82.45pt;rotation:315;z-index:-251657216;mso-position-horizontal:center;mso-position-horizontal-relative:margin;mso-position-vertical:center;mso-position-vertical-relative:margin" o:allowincell="f" fillcolor="#c00000" stroked="f">
           <v:fill opacity=".5"/>
           <v:textpath style="font-family:&quot;Calibri&quot;;font-size:1pt" string="Sample for reference only"/>
           <w10:wrap anchorx="margin" anchory="margin"/>
@@ -3383,7 +3499,7 @@
 </file>
 
 <file path=word/numbering.xml><?xml version="1.0" encoding="utf-8"?>
-<w:numbering xmlns:wpc="http://schemas.microsoft.com/office/word/2010/wordprocessingCanvas" xmlns:cx="http://schemas.microsoft.com/office/drawing/2014/chartex" xmlns:cx1="http://schemas.microsoft.com/office/drawing/2015/9/8/chartex" xmlns:cx2="http://schemas.microsoft.com/office/drawing/2015/10/21/chartex" xmlns:cx3="http://schemas.microsoft.com/office/drawing/2016/5/9/chartex" xmlns:cx4="http://schemas.microsoft.com/office/drawing/2016/5/10/chartex" xmlns:cx5="http://schemas.microsoft.com/office/drawing/2016/5/11/chartex" xmlns:cx6="http://schemas.microsoft.com/office/drawing/2016/5/12/chartex" xmlns:cx7="http://schemas.microsoft.com/office/drawing/2016/5/13/chartex" xmlns:cx8="http://schemas.microsoft.com/office/drawing/2016/5/14/chartex" xmlns:mc="http://schemas.openxmlformats.org/markup-compatibility/2006" xmlns:aink="http://schemas.microsoft.com/office/drawing/2016/ink" xmlns:am3d="http://schemas.microsoft.com/office/drawing/2017/model3d" xmlns:o="urn:schemas-microsoft-com:office:office" xmlns:r="http://schemas.openxmlformats.org/officeDocument/2006/relationships" xmlns:m="http://schemas.openxmlformats.org/officeDocument/2006/math" xmlns:v="urn:schemas-microsoft-com:vml" xmlns:wp14="http://schemas.microsoft.com/office/word/2010/wordprocessingDrawing" xmlns:wp="http://schemas.openxmlformats.org/drawingml/2006/wordprocessingDrawing" xmlns:w10="urn:schemas-microsoft-com:office:word" xmlns:w="http://schemas.openxmlformats.org/wordprocessingml/2006/main" xmlns:w14="http://schemas.microsoft.com/office/word/2010/wordml" xmlns:w15="http://schemas.microsoft.com/office/word/2012/wordml" xmlns:w16cid="http://schemas.microsoft.com/office/word/2016/wordml/cid" xmlns:w16se="http://schemas.microsoft.com/office/word/2015/wordml/symex" xmlns:wpg="http://schemas.microsoft.com/office/word/2010/wordprocessingGroup" xmlns:wpi="http://schemas.microsoft.com/office/word/2010/wordprocessingInk" xmlns:wne="http://schemas.microsoft.com/office/word/2006/wordml" xmlns:wps="http://schemas.microsoft.com/office/word/2010/wordprocessingShape" mc:Ignorable="w14 w15 w16se w16cid wp14">
+<w:numbering xmlns:wpc="http://schemas.microsoft.com/office/word/2010/wordprocessingCanvas" xmlns:cx="http://schemas.microsoft.com/office/drawing/2014/chartex" xmlns:cx1="http://schemas.microsoft.com/office/drawing/2015/9/8/chartex" xmlns:cx2="http://schemas.microsoft.com/office/drawing/2015/10/21/chartex" xmlns:cx3="http://schemas.microsoft.com/office/drawing/2016/5/9/chartex" xmlns:cx4="http://schemas.microsoft.com/office/drawing/2016/5/10/chartex" xmlns:cx5="http://schemas.microsoft.com/office/drawing/2016/5/11/chartex" xmlns:cx6="http://schemas.microsoft.com/office/drawing/2016/5/12/chartex" xmlns:cx7="http://schemas.microsoft.com/office/drawing/2016/5/13/chartex" xmlns:cx8="http://schemas.microsoft.com/office/drawing/2016/5/14/chartex" xmlns:mc="http://schemas.openxmlformats.org/markup-compatibility/2006" xmlns:aink="http://schemas.microsoft.com/office/drawing/2016/ink" xmlns:am3d="http://schemas.microsoft.com/office/drawing/2017/model3d" xmlns:o="urn:schemas-microsoft-com:office:office" xmlns:oel="http://schemas.microsoft.com/office/2019/extlst" xmlns:r="http://schemas.openxmlformats.org/officeDocument/2006/relationships" xmlns:m="http://schemas.openxmlformats.org/officeDocument/2006/math" xmlns:v="urn:schemas-microsoft-com:vml" xmlns:wp14="http://schemas.microsoft.com/office/word/2010/wordprocessingDrawing" xmlns:wp="http://schemas.openxmlformats.org/drawingml/2006/wordprocessingDrawing" xmlns:w10="urn:schemas-microsoft-com:office:word" xmlns:w="http://schemas.openxmlformats.org/wordprocessingml/2006/main" xmlns:w14="http://schemas.microsoft.com/office/word/2010/wordml" xmlns:w15="http://schemas.microsoft.com/office/word/2012/wordml" xmlns:w16cex="http://schemas.microsoft.com/office/word/2018/wordml/cex" xmlns:w16cid="http://schemas.microsoft.com/office/word/2016/wordml/cid" xmlns:w16="http://schemas.microsoft.com/office/word/2018/wordml" xmlns:w16du="http://schemas.microsoft.com/office/word/2023/wordml/word16du" xmlns:w16sdtdh="http://schemas.microsoft.com/office/word/2020/wordml/sdtdatahash" xmlns:w16se="http://schemas.microsoft.com/office/word/2015/wordml/symex" xmlns:wpg="http://schemas.microsoft.com/office/word/2010/wordprocessingGroup" xmlns:wpi="http://schemas.microsoft.com/office/word/2010/wordprocessingInk" xmlns:wne="http://schemas.microsoft.com/office/word/2006/wordml" xmlns:wps="http://schemas.microsoft.com/office/word/2010/wordprocessingShape" mc:Ignorable="w14 w15 w16se w16cid w16 w16cex w16sdtdh w16du wp14">
   <w:abstractNum w:abstractNumId="0" w15:restartNumberingAfterBreak="0">
     <w:nsid w:val="39C33580"/>
     <w:multiLevelType w:val="hybridMultilevel"/>
@@ -3608,17 +3724,17 @@
       </w:rPr>
     </w:lvl>
   </w:abstractNum>
-  <w:num w:numId="1">
+  <w:num w:numId="1" w16cid:durableId="1117875256">
     <w:abstractNumId w:val="1"/>
   </w:num>
-  <w:num w:numId="2">
+  <w:num w:numId="2" w16cid:durableId="980158677">
     <w:abstractNumId w:val="0"/>
   </w:num>
 </w:numbering>
 </file>
 
 <file path=word/styles.xml><?xml version="1.0" encoding="utf-8"?>
-<w:styles xmlns:mc="http://schemas.openxmlformats.org/markup-compatibility/2006" xmlns:r="http://schemas.openxmlformats.org/officeDocument/2006/relationships" xmlns:w="http://schemas.openxmlformats.org/wordprocessingml/2006/main" xmlns:w14="http://schemas.microsoft.com/office/word/2010/wordml" xmlns:w15="http://schemas.microsoft.com/office/word/2012/wordml" xmlns:w16cid="http://schemas.microsoft.com/office/word/2016/wordml/cid" xmlns:w16se="http://schemas.microsoft.com/office/word/2015/wordml/symex" mc:Ignorable="w14 w15 w16se w16cid">
+<w:styles xmlns:mc="http://schemas.openxmlformats.org/markup-compatibility/2006" xmlns:r="http://schemas.openxmlformats.org/officeDocument/2006/relationships" xmlns:w="http://schemas.openxmlformats.org/wordprocessingml/2006/main" xmlns:w14="http://schemas.microsoft.com/office/word/2010/wordml" xmlns:w15="http://schemas.microsoft.com/office/word/2012/wordml" xmlns:w16cex="http://schemas.microsoft.com/office/word/2018/wordml/cex" xmlns:w16cid="http://schemas.microsoft.com/office/word/2016/wordml/cid" xmlns:w16="http://schemas.microsoft.com/office/word/2018/wordml" xmlns:w16du="http://schemas.microsoft.com/office/word/2023/wordml/word16du" xmlns:w16sdtdh="http://schemas.microsoft.com/office/word/2020/wordml/sdtdatahash" xmlns:w16se="http://schemas.microsoft.com/office/word/2015/wordml/symex" mc:Ignorable="w14 w15 w16se w16cid w16 w16cex w16sdtdh w16du">
   <w:docDefaults>
     <w:rPrDefault>
       <w:rPr>
@@ -3634,7 +3750,7 @@
       </w:pPr>
     </w:pPrDefault>
   </w:docDefaults>
-  <w:latentStyles w:defLockedState="0" w:defUIPriority="99" w:defSemiHidden="0" w:defUnhideWhenUsed="0" w:defQFormat="0" w:count="375">
+  <w:latentStyles w:defLockedState="0" w:defUIPriority="99" w:defSemiHidden="0" w:defUnhideWhenUsed="0" w:defQFormat="0" w:count="376">
     <w:lsdException w:name="Normal" w:uiPriority="0" w:qFormat="1"/>
     <w:lsdException w:name="heading 1" w:uiPriority="9" w:qFormat="1"/>
     <w:lsdException w:name="heading 2" w:semiHidden="1" w:uiPriority="9" w:unhideWhenUsed="1" w:qFormat="1"/>
@@ -4010,6 +4126,7 @@
     <w:lsdException w:name="Smart Hyperlink" w:semiHidden="1" w:unhideWhenUsed="1"/>
     <w:lsdException w:name="Hashtag" w:semiHidden="1" w:unhideWhenUsed="1"/>
     <w:lsdException w:name="Unresolved Mention" w:semiHidden="1" w:unhideWhenUsed="1"/>
+    <w:lsdException w:name="Smart Link" w:semiHidden="1" w:unhideWhenUsed="1"/>
   </w:latentStyles>
   <w:style w:type="paragraph" w:default="1" w:styleId="Normal">
     <w:name w:val="Normal"/>
@@ -4375,6 +4492,18 @@
       </w:rPr>
     </w:tblStylePr>
   </w:style>
+  <w:style w:type="character" w:styleId="FollowedHyperlink">
+    <w:name w:val="FollowedHyperlink"/>
+    <w:basedOn w:val="DefaultParagraphFont"/>
+    <w:uiPriority w:val="99"/>
+    <w:semiHidden/>
+    <w:unhideWhenUsed/>
+    <w:rsid w:val="00EC6C7B"/>
+    <w:rPr>
+      <w:color w:val="954F72" w:themeColor="followedHyperlink"/>
+      <w:u w:val="single"/>
+    </w:rPr>
+  </w:style>
 </w:styles>
 </file>
 
@@ -4637,4 +4766,10 @@
     </a:ext>
   </a:extLst>
 </a:theme>
+</file>
+
+<file path=docMetadata/LabelInfo.xml><?xml version="1.0" encoding="utf-8"?>
+<clbl:labelList xmlns:clbl="http://schemas.microsoft.com/office/2020/mipLabelMetadata">
+  <clbl:label id="{f42aa342-8706-4288-bd11-ebb85995028c}" enabled="1" method="Privileged" siteId="{72f988bf-86f1-41af-91ab-2d7cd011db47}" removed="0"/>
+</clbl:labelList>
 </file>
</xml_diff>